<commit_message>
started with rev 2
</commit_message>
<xml_diff>
--- a/ms/response_to_reviewers.docx
+++ b/ms/response_to_reviewers.docx
@@ -290,7 +290,38 @@
         <w:rPr>
           <w:rFonts w:asciiTheme="majorBidi" w:hAnsiTheme="majorBidi" w:cstheme="majorBidi"/>
         </w:rPr>
-        <w:t xml:space="preserve">. Details of the changes appear below, with our responses in blue. In addition, we attach a version of the revised manuscript with </w:t>
+        <w:t>. Details of the changes appear below, with our responses in blue</w:t>
+      </w:r>
+      <w:r>
+        <w:rPr>
+          <w:rFonts w:asciiTheme="majorBidi" w:hAnsiTheme="majorBidi" w:cstheme="majorBidi"/>
+        </w:rPr>
+        <w:t xml:space="preserve">. When quoting text from the paper, we use </w:t>
+      </w:r>
+      <w:r>
+        <w:rPr>
+          <w:rFonts w:asciiTheme="majorBidi" w:hAnsiTheme="majorBidi" w:cstheme="majorBidi"/>
+          <w:u w:val="single"/>
+        </w:rPr>
+        <w:t>underline for insertions</w:t>
+      </w:r>
+      <w:r>
+        <w:rPr>
+          <w:rFonts w:asciiTheme="majorBidi" w:hAnsiTheme="majorBidi" w:cstheme="majorBidi"/>
+        </w:rPr>
+        <w:t xml:space="preserve"> and </w:t>
+      </w:r>
+      <w:r>
+        <w:rPr>
+          <w:rFonts w:asciiTheme="majorBidi" w:hAnsiTheme="majorBidi" w:cstheme="majorBidi"/>
+        </w:rPr>
+        <w:t>strikethrough for deletions</w:t>
+      </w:r>
+      <w:r>
+        <w:rPr>
+          <w:rFonts w:asciiTheme="majorBidi" w:hAnsiTheme="majorBidi" w:cstheme="majorBidi"/>
+        </w:rPr>
+        <w:t xml:space="preserve">. In addition, we attach a version of the revised manuscript with </w:t>
       </w:r>
       <w:r>
         <w:rPr>
@@ -329,7 +360,31 @@
         <w:rPr>
           <w:rFonts w:asciiTheme="majorBidi" w:hAnsiTheme="majorBidi" w:cstheme="majorBidi"/>
         </w:rPr>
-        <w:t xml:space="preserve">We have also added two co-authors that have helped with preliminary analysis and that were meant to be included in the original submission: </w:t>
+        <w:t xml:space="preserve">We have also added two co-authors </w:t>
+      </w:r>
+      <w:r>
+        <w:rPr>
+          <w:rFonts w:asciiTheme="majorBidi" w:hAnsiTheme="majorBidi" w:cstheme="majorBidi"/>
+        </w:rPr>
+        <w:t xml:space="preserve">who performed </w:t>
+      </w:r>
+      <w:r>
+        <w:rPr>
+          <w:rFonts w:asciiTheme="majorBidi" w:hAnsiTheme="majorBidi" w:cstheme="majorBidi"/>
+        </w:rPr>
+        <w:t xml:space="preserve">preliminary </w:t>
+      </w:r>
+      <w:r>
+        <w:rPr>
+          <w:rFonts w:asciiTheme="majorBidi" w:hAnsiTheme="majorBidi" w:cstheme="majorBidi"/>
+        </w:rPr>
+        <w:t xml:space="preserve">sequence </w:t>
+      </w:r>
+      <w:r>
+        <w:rPr>
+          <w:rFonts w:asciiTheme="majorBidi" w:hAnsiTheme="majorBidi" w:cstheme="majorBidi"/>
+        </w:rPr>
+        <w:t xml:space="preserve">analysis and were meant to be included in the original submission: </w:t>
       </w:r>
       <w:r>
         <w:rPr>
@@ -406,6 +461,7 @@
     </w:p>
     <w:p>
       <w:pPr>
+        <w:spacing w:line="276" w:lineRule="auto"/>
         <w:jc w:val="both"/>
         <w:rPr>
           <w:rFonts w:asciiTheme="majorBidi" w:hAnsiTheme="majorBidi" w:cstheme="majorBidi"/>
@@ -552,7 +608,7 @@
                     </pic:cNvPicPr>
                   </pic:nvPicPr>
                   <pic:blipFill>
-                    <a:blip r:embed="rId6"/>
+                    <a:blip r:embed="rId7"/>
                     <a:stretch>
                       <a:fillRect/>
                     </a:stretch>
@@ -1570,7 +1626,7 @@
     </w:p>
     <w:p>
       <w:pPr>
-        <w:spacing w:before="100" w:beforeAutospacing="1" w:after="100" w:afterAutospacing="1"/>
+        <w:spacing w:before="100" w:beforeAutospacing="1" w:after="100" w:afterAutospacing="1" w:line="276" w:lineRule="auto"/>
         <w:jc w:val="center"/>
         <w:rPr>
           <w:rFonts w:asciiTheme="majorBidi" w:hAnsiTheme="majorBidi" w:cstheme="majorBidi"/>
@@ -1604,7 +1660,7 @@
                     <pic:cNvPicPr/>
                   </pic:nvPicPr>
                   <pic:blipFill>
-                    <a:blip r:embed="rId7">
+                    <a:blip r:embed="rId8">
                       <a:extLst>
                         <a:ext uri="{28A0092B-C50C-407E-A947-70E740481C1C}">
                           <a14:useLocalDpi xmlns:a14="http://schemas.microsoft.com/office/drawing/2010/main" val="0"/>
@@ -1634,6 +1690,7 @@
     <w:p>
       <w:pPr>
         <w:pStyle w:val="NormalWeb"/>
+        <w:spacing w:line="276" w:lineRule="auto"/>
         <w:rPr>
           <w:rFonts w:asciiTheme="majorBidi" w:hAnsiTheme="majorBidi" w:cstheme="majorBidi"/>
           <w:color w:val="4472C4" w:themeColor="accent1"/>
@@ -1912,7 +1969,7 @@
           <w:szCs w:val="22"/>
         </w:rPr>
         <w:br/>
-        <w:t xml:space="preserve">2. Yona's research team conducted evolution in a rich medium at 39°C for up to 2350 generations. During this process, they observed aneuploidy fixation (2n+1) at generation 450, followed by the reversion to euploidy (2n*) between generations 1700 and 2350. Simultaneously, the group took the aneuploidy population from generation 450 and subjected it to further evolution in a minimal medium at 39°C for an additional 1000 generations. After 1000 generations in the minimal medium at 39°C, the aneuploidy population also transitioned to euploidy (2n*, minimal medium). The authors derived prior distributions using fitness results between 2n* and 2n+1 from Fig4A in Yona's work. However, it's noteworthy that the </w:t>
+        <w:t xml:space="preserve">2. Yona's research team conducted evolution in a rich medium at 39°C for up to 2350 generations. During this process, they observed aneuploidy fixation (2n+1) at generation 450, followed by the reversion to euploidy (2n*) between generations 1700 and 2350. Simultaneously, the group took the aneuploidy population from generation 450 and subjected it to further evolution in a minimal medium at 39°C for an additional 1000 generations. After 1000 generations in the minimal medium at 39°C, the aneuploidy population also transitioned to euploidy (2n*, minimal medium). The authors derived prior distributions </w:t>
       </w:r>
       <w:r>
         <w:rPr>
@@ -1922,7 +1979,7 @@
           <w:szCs w:val="22"/>
         </w:rPr>
         <w:lastRenderedPageBreak/>
-        <w:t>2n* in Fig4A does not originate from the rich medium at 39°C after generations 1700-2350 but rather from the minimal medium at 39°C after another 1000 generations. The timing of the cell's transition to euploidy in the minimal medium at 39°C is unclear, and the similarity in fitness between 2n* in two different evolutionary environments is uncertain. Could these factors influence the model's performance? To address this, can the model be adapted to simulate the dynamics, considering the switch in evolutionary conditions?</w:t>
+        <w:t>using fitness results between 2n* and 2n+1 from Fig4A in Yona's work. However, it's noteworthy that the 2n* in Fig4A does not originate from the rich medium at 39°C after generations 1700-2350 but rather from the minimal medium at 39°C after another 1000 generations. The timing of the cell's transition to euploidy in the minimal medium at 39°C is unclear, and the similarity in fitness between 2n* in two different evolutionary environments is uncertain. Could these factors influence the model's performance? To address this, can the model be adapted to simulate the dynamics, considering the switch in evolutionary conditions?</w:t>
       </w:r>
     </w:p>
     <w:p>
@@ -2140,6 +2197,7 @@
         <w:autoSpaceDE w:val="0"/>
         <w:autoSpaceDN w:val="0"/>
         <w:adjustRightInd w:val="0"/>
+        <w:spacing w:line="276" w:lineRule="auto"/>
         <w:rPr>
           <w:rFonts w:asciiTheme="majorBidi" w:eastAsiaTheme="minorHAnsi" w:hAnsiTheme="majorBidi" w:cstheme="majorBidi"/>
           <w:color w:val="000000"/>
@@ -2189,6 +2247,7 @@
         <w:autoSpaceDE w:val="0"/>
         <w:autoSpaceDN w:val="0"/>
         <w:adjustRightInd w:val="0"/>
+        <w:spacing w:line="276" w:lineRule="auto"/>
         <w:rPr>
           <w:rFonts w:asciiTheme="majorBidi" w:eastAsiaTheme="minorHAnsi" w:hAnsiTheme="majorBidi" w:cstheme="majorBidi"/>
           <w:color w:val="000000"/>
@@ -2297,6 +2356,7 @@
         <w:autoSpaceDE w:val="0"/>
         <w:autoSpaceDN w:val="0"/>
         <w:adjustRightInd w:val="0"/>
+        <w:spacing w:line="276" w:lineRule="auto"/>
         <w:rPr>
           <w:rFonts w:asciiTheme="majorBidi" w:eastAsiaTheme="minorHAnsi" w:hAnsiTheme="majorBidi" w:cstheme="majorBidi"/>
           <w:color w:val="000000"/>
@@ -2337,6 +2397,7 @@
         <w:autoSpaceDE w:val="0"/>
         <w:autoSpaceDN w:val="0"/>
         <w:adjustRightInd w:val="0"/>
+        <w:spacing w:line="276" w:lineRule="auto"/>
         <w:rPr>
           <w:rFonts w:asciiTheme="majorBidi" w:eastAsiaTheme="minorHAnsi" w:hAnsiTheme="majorBidi" w:cstheme="majorBidi"/>
           <w:color w:val="000000"/>
@@ -2493,6 +2554,7 @@
         <w:autoSpaceDE w:val="0"/>
         <w:autoSpaceDN w:val="0"/>
         <w:adjustRightInd w:val="0"/>
+        <w:spacing w:line="276" w:lineRule="auto"/>
         <w:rPr>
           <w:rFonts w:asciiTheme="majorBidi" w:eastAsiaTheme="minorHAnsi" w:hAnsiTheme="majorBidi" w:cstheme="majorBidi"/>
           <w:color w:val="000000"/>
@@ -2602,6 +2664,7 @@
         <w:autoSpaceDE w:val="0"/>
         <w:autoSpaceDN w:val="0"/>
         <w:adjustRightInd w:val="0"/>
+        <w:spacing w:line="276" w:lineRule="auto"/>
         <w:rPr>
           <w:rFonts w:ascii="Arial" w:eastAsiaTheme="minorHAnsi" w:hAnsi="Arial" w:cs="Arial"/>
           <w:color w:val="000000"/>
@@ -2675,6 +2738,7 @@
         <w:autoSpaceDE w:val="0"/>
         <w:autoSpaceDN w:val="0"/>
         <w:adjustRightInd w:val="0"/>
+        <w:spacing w:line="276" w:lineRule="auto"/>
         <w:rPr>
           <w:rFonts w:ascii="Arial" w:eastAsiaTheme="minorHAnsi" w:hAnsi="Arial" w:cs="Arial"/>
           <w:color w:val="000000"/>
@@ -2704,6 +2768,7 @@
         <w:autoSpaceDE w:val="0"/>
         <w:autoSpaceDN w:val="0"/>
         <w:adjustRightInd w:val="0"/>
+        <w:spacing w:line="276" w:lineRule="auto"/>
         <w:rPr>
           <w:rFonts w:asciiTheme="majorBidi" w:hAnsiTheme="majorBidi" w:cstheme="majorBidi"/>
           <w:color w:val="4472C4" w:themeColor="accent1"/>
@@ -2905,23 +2970,84 @@
         <w:autoSpaceDE w:val="0"/>
         <w:autoSpaceDN w:val="0"/>
         <w:adjustRightInd w:val="0"/>
-        <w:rPr>
-          <w:rFonts w:asciiTheme="majorBidi" w:hAnsiTheme="majorBidi" w:cstheme="majorBidi"/>
-          <w:color w:val="4472C4" w:themeColor="accent1"/>
-          <w:sz w:val="22"/>
-          <w:szCs w:val="22"/>
-          <w:lang w:val="en-US"/>
-        </w:rPr>
-      </w:pPr>
-      <w:r>
-        <w:rPr>
-          <w:rFonts w:asciiTheme="majorBidi" w:hAnsiTheme="majorBidi" w:cstheme="majorBidi"/>
-          <w:color w:val="4472C4" w:themeColor="accent1"/>
-          <w:sz w:val="22"/>
-          <w:szCs w:val="22"/>
-          <w:lang w:val="en-US"/>
-        </w:rPr>
-        <w:t>However, there was indeed an error in our presentation of the values for b, c, and s, and we have decided to remove these interpretations altogether, because they introduce further assumptions (e.g., b is additive but 1-c is multiplicative).</w:t>
+        <w:spacing w:line="276" w:lineRule="auto"/>
+        <w:rPr>
+          <w:rFonts w:asciiTheme="majorBidi" w:hAnsiTheme="majorBidi" w:cstheme="majorBidi"/>
+          <w:color w:val="4472C4" w:themeColor="accent1"/>
+          <w:sz w:val="22"/>
+          <w:szCs w:val="22"/>
+          <w:lang w:val="en-US"/>
+        </w:rPr>
+      </w:pPr>
+      <w:r>
+        <w:rPr>
+          <w:rFonts w:asciiTheme="majorBidi" w:hAnsiTheme="majorBidi" w:cstheme="majorBidi"/>
+          <w:color w:val="4472C4" w:themeColor="accent1"/>
+          <w:sz w:val="22"/>
+          <w:szCs w:val="22"/>
+          <w:lang w:val="en-US"/>
+        </w:rPr>
+        <w:t>However, there was indeed an error in our presentation of the values for b, c, and s</w:t>
+      </w:r>
+      <w:r>
+        <w:rPr>
+          <w:rFonts w:asciiTheme="majorBidi" w:hAnsiTheme="majorBidi" w:cstheme="majorBidi"/>
+          <w:color w:val="4472C4" w:themeColor="accent1"/>
+          <w:sz w:val="22"/>
+          <w:szCs w:val="22"/>
+          <w:lang w:val="en-US"/>
+        </w:rPr>
+        <w:t>. After further considerations, we find that t</w:t>
+      </w:r>
+      <w:r>
+        <w:rPr>
+          <w:rFonts w:asciiTheme="majorBidi" w:hAnsiTheme="majorBidi" w:cstheme="majorBidi"/>
+          <w:color w:val="4472C4" w:themeColor="accent1"/>
+          <w:sz w:val="22"/>
+          <w:szCs w:val="22"/>
+          <w:lang w:val="en-US"/>
+        </w:rPr>
+        <w:t>hese interpretations introduce further assumptions (e.g., b is additive but 1-c is multiplicative)</w:t>
+      </w:r>
+      <w:r>
+        <w:rPr>
+          <w:rFonts w:asciiTheme="majorBidi" w:hAnsiTheme="majorBidi" w:cstheme="majorBidi"/>
+          <w:color w:val="4472C4" w:themeColor="accent1"/>
+          <w:sz w:val="22"/>
+          <w:szCs w:val="22"/>
+          <w:lang w:val="en-US"/>
+        </w:rPr>
+        <w:t xml:space="preserve"> and therefore w</w:t>
+      </w:r>
+      <w:r>
+        <w:rPr>
+          <w:rFonts w:asciiTheme="majorBidi" w:hAnsiTheme="majorBidi" w:cstheme="majorBidi"/>
+          <w:color w:val="4472C4" w:themeColor="accent1"/>
+          <w:sz w:val="22"/>
+          <w:szCs w:val="22"/>
+          <w:lang w:val="en-US"/>
+        </w:rPr>
+        <w:t xml:space="preserve">e </w:t>
+      </w:r>
+      <w:r>
+        <w:rPr>
+          <w:rFonts w:asciiTheme="majorBidi" w:hAnsiTheme="majorBidi" w:cstheme="majorBidi"/>
+          <w:color w:val="4472C4" w:themeColor="accent1"/>
+          <w:sz w:val="22"/>
+          <w:szCs w:val="22"/>
+          <w:lang w:val="en-US"/>
+        </w:rPr>
+        <w:t xml:space="preserve">decided to </w:t>
+      </w:r>
+      <w:r>
+        <w:rPr>
+          <w:rFonts w:asciiTheme="majorBidi" w:hAnsiTheme="majorBidi" w:cstheme="majorBidi"/>
+          <w:color w:val="4472C4" w:themeColor="accent1"/>
+          <w:sz w:val="22"/>
+          <w:szCs w:val="22"/>
+          <w:lang w:val="en-US"/>
+        </w:rPr>
+        <w:t>remove all mentions of b, c, and s from the text.</w:t>
       </w:r>
     </w:p>
     <w:p>
@@ -2943,44 +3069,7 @@
         <w:autoSpaceDE w:val="0"/>
         <w:autoSpaceDN w:val="0"/>
         <w:adjustRightInd w:val="0"/>
-        <w:rPr>
-          <w:rFonts w:asciiTheme="majorBidi" w:hAnsiTheme="majorBidi" w:cstheme="majorBidi"/>
-          <w:color w:val="4472C4" w:themeColor="accent1"/>
-          <w:sz w:val="22"/>
-          <w:szCs w:val="22"/>
-          <w:lang w:val="en-US"/>
-        </w:rPr>
-      </w:pPr>
-      <w:r>
-        <w:rPr>
-          <w:rFonts w:asciiTheme="majorBidi" w:hAnsiTheme="majorBidi" w:cstheme="majorBidi"/>
-          <w:color w:val="4472C4" w:themeColor="accent1"/>
-          <w:sz w:val="22"/>
-          <w:szCs w:val="22"/>
-          <w:lang w:val="en-US"/>
-        </w:rPr>
-        <w:t>We therefore removed all mentions of b, c, and s from the text.</w:t>
-      </w:r>
-    </w:p>
-    <w:p>
-      <w:pPr>
-        <w:tabs>
-          <w:tab w:val="left" w:pos="560"/>
-          <w:tab w:val="left" w:pos="1120"/>
-          <w:tab w:val="left" w:pos="1680"/>
-          <w:tab w:val="left" w:pos="2240"/>
-          <w:tab w:val="left" w:pos="2800"/>
-          <w:tab w:val="left" w:pos="3360"/>
-          <w:tab w:val="left" w:pos="3920"/>
-          <w:tab w:val="left" w:pos="4480"/>
-          <w:tab w:val="left" w:pos="5040"/>
-          <w:tab w:val="left" w:pos="5600"/>
-          <w:tab w:val="left" w:pos="6160"/>
-          <w:tab w:val="left" w:pos="6720"/>
-        </w:tabs>
-        <w:autoSpaceDE w:val="0"/>
-        <w:autoSpaceDN w:val="0"/>
-        <w:adjustRightInd w:val="0"/>
+        <w:spacing w:line="276" w:lineRule="auto"/>
         <w:rPr>
           <w:rFonts w:asciiTheme="majorBidi" w:hAnsiTheme="majorBidi" w:cstheme="majorBidi"/>
           <w:color w:val="4472C4" w:themeColor="accent1"/>
@@ -3040,7 +3129,7 @@
           <w:sz w:val="22"/>
           <w:szCs w:val="22"/>
         </w:rPr>
-        <w:t xml:space="preserve">5. The authors made an effort to incorporate the notion that mutation rates are higher in aneuploidy into their model. I commend the authors for considering this aspect, as aneuploidy has the potential not only to alter mutation rates but also to influence the type of mutations in the second mutation. This phenomenon aligns with the climbing Mount Probable theory, wherein the prior genotype affects the likelihood of the next mutation. Given that aneuploidy might enhance the probability of beneficial mutations and that ancestor cells might require at least two mutations to transition to the 2n* stage (with the first mutation </w:t>
+        <w:t xml:space="preserve">5. The authors made an effort to incorporate the notion that mutation rates are higher in aneuploidy into their model. I commend the authors for considering this aspect, as aneuploidy has the potential not only to alter mutation rates but also to influence the type of mutations in the second mutation. This phenomenon </w:t>
       </w:r>
       <w:r>
         <w:rPr>
@@ -3050,7 +3139,7 @@
           <w:szCs w:val="22"/>
         </w:rPr>
         <w:lastRenderedPageBreak/>
-        <w:t>facilitating the occurrence of the second mutation), would the simulation results still substantiate the hypothesis that 2n* originates from the ancestor 2n rather than from aneuploidy, if the model considers the transition from ancestor (2n) to 2n* as a two-step mutation process and assigns a higher likelihood to aneuploidy reaching the 2n* stage?</w:t>
+        <w:t>aligns with the climbing Mount Probable theory, wherein the prior genotype affects the likelihood of the next mutation. Given that aneuploidy might enhance the probability of beneficial mutations and that ancestor cells might require at least two mutations to transition to the 2n* stage (with the first mutation facilitating the occurrence of the second mutation), would the simulation results still substantiate the hypothesis that 2n* originates from the ancestor 2n rather than from aneuploidy, if the model considers the transition from ancestor (2n) to 2n* as a two-step mutation process and assigns a higher likelihood to aneuploidy reaching the 2n* stage?</w:t>
       </w:r>
     </w:p>
     <w:p>
@@ -3155,6 +3244,7 @@
     <w:p>
       <w:pPr>
         <w:pStyle w:val="NormalWeb"/>
+        <w:spacing w:line="276" w:lineRule="auto"/>
         <w:rPr>
           <w:lang w:val="en-US"/>
         </w:rPr>
@@ -3210,11 +3300,22 @@
         <w:rPr>
           <w:rFonts w:asciiTheme="majorBidi" w:hAnsiTheme="majorBidi" w:cstheme="majorBidi"/>
           <w:color w:val="4472C4" w:themeColor="accent1"/>
+          <w:sz w:val="22"/>
+          <w:szCs w:val="22"/>
+          <w:vertAlign w:val="superscript"/>
+          <w:lang w:val="en-US"/>
+        </w:rPr>
+        <w:t>-6</w:t>
+      </w:r>
+      <w:r>
+        <w:rPr>
+          <w:rFonts w:asciiTheme="majorBidi" w:hAnsiTheme="majorBidi" w:cstheme="majorBidi"/>
+          <w:color w:val="4472C4" w:themeColor="accent1"/>
           <w:position w:val="8"/>
           <w:sz w:val="22"/>
           <w:szCs w:val="22"/>
         </w:rPr>
-        <w:t xml:space="preserve">−6 </w:t>
+        <w:t xml:space="preserve"> </w:t>
       </w:r>
       <w:r>
         <w:rPr>
@@ -3229,60 +3330,338 @@
         <w:rPr>
           <w:rFonts w:asciiTheme="majorBidi" w:hAnsiTheme="majorBidi" w:cstheme="majorBidi"/>
           <w:color w:val="4472C4" w:themeColor="accent1"/>
+          <w:sz w:val="22"/>
+          <w:szCs w:val="22"/>
+          <w:vertAlign w:val="superscript"/>
+          <w:lang w:val="en-US"/>
+        </w:rPr>
+        <w:t>-</w:t>
+      </w:r>
+      <w:r>
+        <w:rPr>
+          <w:rFonts w:asciiTheme="majorBidi" w:hAnsiTheme="majorBidi" w:cstheme="majorBidi"/>
+          <w:color w:val="4472C4" w:themeColor="accent1"/>
+          <w:sz w:val="22"/>
+          <w:szCs w:val="22"/>
+          <w:vertAlign w:val="superscript"/>
+          <w:lang w:val="en-US"/>
+        </w:rPr>
+        <w:t>7</w:t>
+      </w:r>
+      <w:r>
+        <w:rPr>
+          <w:rFonts w:asciiTheme="majorBidi" w:hAnsiTheme="majorBidi" w:cstheme="majorBidi"/>
+          <w:color w:val="4472C4" w:themeColor="accent1"/>
+          <w:sz w:val="22"/>
+          <w:szCs w:val="22"/>
+          <w:lang w:val="en-US"/>
+        </w:rPr>
+        <w:t>-</w:t>
+      </w:r>
+      <w:r>
+        <w:rPr>
+          <w:rFonts w:asciiTheme="majorBidi" w:hAnsiTheme="majorBidi" w:cstheme="majorBidi"/>
+          <w:color w:val="4472C4" w:themeColor="accent1"/>
+          <w:sz w:val="22"/>
+          <w:szCs w:val="22"/>
+        </w:rPr>
+        <w:t>3.589 · 1</w:t>
+      </w:r>
+      <w:r>
+        <w:rPr>
+          <w:rFonts w:asciiTheme="majorBidi" w:hAnsiTheme="majorBidi" w:cstheme="majorBidi"/>
+          <w:color w:val="4472C4" w:themeColor="accent1"/>
+          <w:sz w:val="22"/>
+          <w:szCs w:val="22"/>
+          <w:lang w:val="en-US"/>
+        </w:rPr>
+        <w:t>0</w:t>
+      </w:r>
+      <w:r>
+        <w:rPr>
+          <w:rFonts w:asciiTheme="majorBidi" w:hAnsiTheme="majorBidi" w:cstheme="majorBidi"/>
+          <w:color w:val="4472C4" w:themeColor="accent1"/>
+          <w:sz w:val="22"/>
+          <w:szCs w:val="22"/>
+          <w:vertAlign w:val="superscript"/>
+          <w:lang w:val="en-US"/>
+        </w:rPr>
+        <w:t>-6</w:t>
+      </w:r>
+      <w:r>
+        <w:rPr>
+          <w:rFonts w:asciiTheme="majorBidi" w:hAnsiTheme="majorBidi" w:cstheme="majorBidi"/>
+          <w:color w:val="4472C4" w:themeColor="accent1"/>
+          <w:sz w:val="22"/>
+          <w:szCs w:val="22"/>
+        </w:rPr>
+        <w:t xml:space="preserve">] per genome per generation </w:t>
+      </w:r>
+      <w:r>
+        <w:rPr>
+          <w:rFonts w:asciiTheme="majorBidi" w:hAnsiTheme="majorBidi" w:cstheme="majorBidi"/>
+          <w:color w:val="4472C4" w:themeColor="accent1"/>
+          <w:sz w:val="22"/>
+          <w:szCs w:val="22"/>
+          <w:u w:val="single"/>
+        </w:rPr>
+        <w:t>(that is, roughly 3 out of 1</w:t>
+      </w:r>
+      <w:r>
+        <w:rPr>
+          <w:rFonts w:asciiTheme="majorBidi" w:hAnsiTheme="majorBidi" w:cstheme="majorBidi"/>
+          <w:color w:val="4472C4" w:themeColor="accent1"/>
+          <w:sz w:val="22"/>
+          <w:szCs w:val="22"/>
+          <w:u w:val="single"/>
+          <w:lang w:val="en-US"/>
+        </w:rPr>
+        <w:t>0</w:t>
+      </w:r>
+      <w:r>
+        <w:rPr>
+          <w:rFonts w:asciiTheme="majorBidi" w:hAnsiTheme="majorBidi" w:cstheme="majorBidi"/>
+          <w:color w:val="4472C4" w:themeColor="accent1"/>
+          <w:sz w:val="22"/>
+          <w:szCs w:val="22"/>
+          <w:u w:val="single"/>
+          <w:vertAlign w:val="superscript"/>
+          <w:lang w:val="en-US"/>
+        </w:rPr>
+        <w:t>6</w:t>
+      </w:r>
+      <w:r>
+        <w:rPr>
+          <w:rFonts w:asciiTheme="majorBidi" w:hAnsiTheme="majorBidi" w:cstheme="majorBidi"/>
+          <w:color w:val="4472C4" w:themeColor="accent1"/>
+          <w:sz w:val="22"/>
+          <w:szCs w:val="22"/>
+          <w:u w:val="single"/>
+          <w:lang w:val="en-US"/>
+        </w:rPr>
+        <w:t xml:space="preserve"> </w:t>
+      </w:r>
+      <w:r>
+        <w:rPr>
+          <w:rFonts w:asciiTheme="majorBidi" w:hAnsiTheme="majorBidi" w:cstheme="majorBidi"/>
+          <w:color w:val="4472C4" w:themeColor="accent1"/>
+          <w:sz w:val="22"/>
+          <w:szCs w:val="22"/>
+          <w:u w:val="single"/>
+        </w:rPr>
+        <w:t>cell divisions produce a mutant cell with a fitness advantage)</w:t>
+      </w:r>
+      <w:r>
+        <w:rPr>
+          <w:rFonts w:asciiTheme="majorBidi" w:hAnsiTheme="majorBidi" w:cstheme="majorBidi"/>
+          <w:color w:val="4472C4" w:themeColor="accent1"/>
+          <w:sz w:val="22"/>
+          <w:szCs w:val="22"/>
+        </w:rPr>
+        <w:t>. From the literature, the mutation rate per base pair is roughly 2 − 3 · 1</w:t>
+      </w:r>
+      <w:r>
+        <w:rPr>
+          <w:rFonts w:asciiTheme="majorBidi" w:hAnsiTheme="majorBidi" w:cstheme="majorBidi"/>
+          <w:color w:val="4472C4" w:themeColor="accent1"/>
+          <w:sz w:val="22"/>
+          <w:szCs w:val="22"/>
+          <w:lang w:val="en-US"/>
+        </w:rPr>
+        <w:t>0</w:t>
+      </w:r>
+      <w:r>
+        <w:rPr>
+          <w:rFonts w:asciiTheme="majorBidi" w:hAnsiTheme="majorBidi" w:cstheme="majorBidi"/>
+          <w:color w:val="4472C4" w:themeColor="accent1"/>
+          <w:sz w:val="22"/>
+          <w:szCs w:val="22"/>
+          <w:vertAlign w:val="superscript"/>
+          <w:lang w:val="en-US"/>
+        </w:rPr>
+        <w:t>-10</w:t>
+      </w:r>
+      <w:r>
+        <w:rPr>
+          <w:rFonts w:asciiTheme="majorBidi" w:hAnsiTheme="majorBidi" w:cstheme="majorBidi"/>
+          <w:color w:val="4472C4" w:themeColor="accent1"/>
+          <w:sz w:val="22"/>
+          <w:szCs w:val="22"/>
+          <w:lang w:val="en-US"/>
+        </w:rPr>
+        <w:t xml:space="preserve"> </w:t>
+      </w:r>
+      <w:r>
+        <w:rPr>
+          <w:rFonts w:asciiTheme="majorBidi" w:hAnsiTheme="majorBidi" w:cstheme="majorBidi"/>
+          <w:color w:val="4472C4" w:themeColor="accent1"/>
+          <w:sz w:val="22"/>
+          <w:szCs w:val="22"/>
+        </w:rPr>
+        <w:t>(refs</w:t>
+      </w:r>
+      <w:r>
+        <w:rPr>
+          <w:rFonts w:asciiTheme="majorBidi" w:hAnsiTheme="majorBidi" w:cstheme="majorBidi"/>
+          <w:color w:val="4472C4" w:themeColor="accent1"/>
+          <w:sz w:val="22"/>
+          <w:szCs w:val="22"/>
+          <w:lang w:val="en-US"/>
+        </w:rPr>
+        <w:t>. 74, 35</w:t>
+      </w:r>
+      <w:r>
+        <w:rPr>
+          <w:rFonts w:asciiTheme="majorBidi" w:hAnsiTheme="majorBidi" w:cstheme="majorBidi"/>
+          <w:color w:val="4472C4" w:themeColor="accent1"/>
+          <w:sz w:val="22"/>
+          <w:szCs w:val="22"/>
+        </w:rPr>
+        <w:t>), but it may be higher under heat stress, as several stresse</w:t>
+      </w:r>
+      <w:r>
+        <w:rPr>
+          <w:rFonts w:asciiTheme="majorBidi" w:hAnsiTheme="majorBidi" w:cstheme="majorBidi"/>
+          <w:color w:val="4472C4" w:themeColor="accent1"/>
+          <w:sz w:val="22"/>
+          <w:szCs w:val="22"/>
+          <w:lang w:val="en-US"/>
+        </w:rPr>
+        <w:t>s</w:t>
+      </w:r>
+      <w:r>
+        <w:rPr>
+          <w:rFonts w:asciiTheme="majorBidi" w:hAnsiTheme="majorBidi" w:cstheme="majorBidi"/>
+          <w:color w:val="4472C4" w:themeColor="accent1"/>
+          <w:sz w:val="22"/>
+          <w:szCs w:val="22"/>
+          <w:vertAlign w:val="superscript"/>
+          <w:lang w:val="en-US"/>
+        </w:rPr>
+        <w:t>20</w:t>
+      </w:r>
+      <w:r>
+        <w:rPr>
+          <w:rFonts w:asciiTheme="majorBidi" w:hAnsiTheme="majorBidi" w:cstheme="majorBidi"/>
+          <w:color w:val="4472C4" w:themeColor="accent1"/>
+          <w:sz w:val="22"/>
+          <w:szCs w:val="22"/>
+        </w:rPr>
+        <w:t>, including hea</w:t>
+      </w:r>
+      <w:r>
+        <w:rPr>
+          <w:rFonts w:asciiTheme="majorBidi" w:hAnsiTheme="majorBidi" w:cstheme="majorBidi"/>
+          <w:color w:val="4472C4" w:themeColor="accent1"/>
+          <w:sz w:val="22"/>
+          <w:szCs w:val="22"/>
+          <w:lang w:val="en-US"/>
+        </w:rPr>
+        <w:t>t</w:t>
+      </w:r>
+      <w:r>
+        <w:rPr>
+          <w:rFonts w:asciiTheme="majorBidi" w:hAnsiTheme="majorBidi" w:cstheme="majorBidi"/>
+          <w:color w:val="4472C4" w:themeColor="accent1"/>
+          <w:sz w:val="22"/>
+          <w:szCs w:val="22"/>
+          <w:vertAlign w:val="superscript"/>
+          <w:lang w:val="en-US"/>
+        </w:rPr>
+        <w:t>22</w:t>
+      </w:r>
+      <w:r>
+        <w:rPr>
+          <w:rFonts w:asciiTheme="majorBidi" w:hAnsiTheme="majorBidi" w:cstheme="majorBidi"/>
+          <w:color w:val="4472C4" w:themeColor="accent1"/>
+          <w:sz w:val="22"/>
+          <w:szCs w:val="22"/>
+        </w:rPr>
+        <w:t>, may cause hypermutation in yeast. If we assume a 10-fold increase over the mutation rate reported in the literature, then the estimated beneficial mutation rate can be explained by a genomic target size of 1,000 base pairs</w:t>
+      </w:r>
+      <w:r>
+        <w:rPr>
+          <w:rFonts w:asciiTheme="majorBidi" w:hAnsiTheme="majorBidi" w:cstheme="majorBidi"/>
+          <w:color w:val="4472C4" w:themeColor="accent1"/>
+          <w:sz w:val="22"/>
+          <w:szCs w:val="22"/>
+          <w:lang w:val="en-US"/>
+        </w:rPr>
+        <w:t xml:space="preserve"> </w:t>
+      </w:r>
+      <w:r>
+        <w:rPr>
+          <w:rFonts w:asciiTheme="majorBidi" w:hAnsiTheme="majorBidi" w:cstheme="majorBidi"/>
+          <w:color w:val="4472C4" w:themeColor="accent1"/>
+          <w:sz w:val="22"/>
+          <w:szCs w:val="22"/>
+        </w:rPr>
+        <w:t xml:space="preserve">(that is, 1,000 base pairs across the genome in which a mutation would provide a fitness advantage): </w:t>
+      </w:r>
+      <w:r>
+        <w:rPr>
+          <w:rFonts w:asciiTheme="majorBidi" w:hAnsiTheme="majorBidi" w:cstheme="majorBidi"/>
+          <w:color w:val="4472C4" w:themeColor="accent1"/>
+          <w:sz w:val="22"/>
+          <w:szCs w:val="22"/>
+          <w:u w:val="single"/>
+        </w:rPr>
+        <w:t>3 · 1</w:t>
+      </w:r>
+      <w:r>
+        <w:rPr>
+          <w:rFonts w:asciiTheme="majorBidi" w:hAnsiTheme="majorBidi" w:cstheme="majorBidi"/>
+          <w:color w:val="4472C4" w:themeColor="accent1"/>
+          <w:sz w:val="22"/>
+          <w:szCs w:val="22"/>
+          <w:u w:val="single"/>
+        </w:rPr>
+        <w:t>0</w:t>
+      </w:r>
+      <w:r>
+        <w:rPr>
+          <w:rFonts w:asciiTheme="majorBidi" w:hAnsiTheme="majorBidi" w:cstheme="majorBidi"/>
+          <w:color w:val="4472C4" w:themeColor="accent1"/>
+          <w:sz w:val="22"/>
+          <w:szCs w:val="22"/>
+          <w:u w:val="single"/>
+          <w:vertAlign w:val="superscript"/>
+          <w:lang w:val="en-US"/>
+        </w:rPr>
+        <w:t>-</w:t>
+      </w:r>
+      <w:r>
+        <w:rPr>
+          <w:rFonts w:asciiTheme="majorBidi" w:hAnsiTheme="majorBidi" w:cstheme="majorBidi"/>
+          <w:color w:val="4472C4" w:themeColor="accent1"/>
+          <w:sz w:val="22"/>
+          <w:szCs w:val="22"/>
+          <w:u w:val="single"/>
+          <w:vertAlign w:val="superscript"/>
+          <w:lang w:val="en-US"/>
+        </w:rPr>
+        <w:t>10</w:t>
+      </w:r>
+      <w:r>
+        <w:rPr>
+          <w:rFonts w:asciiTheme="majorBidi" w:hAnsiTheme="majorBidi" w:cstheme="majorBidi"/>
+          <w:color w:val="4472C4" w:themeColor="accent1"/>
           <w:position w:val="8"/>
           <w:sz w:val="22"/>
           <w:szCs w:val="22"/>
-        </w:rPr>
-        <w:t xml:space="preserve">−7 </w:t>
-      </w:r>
-      <w:r>
-        <w:rPr>
-          <w:rFonts w:asciiTheme="majorBidi" w:hAnsiTheme="majorBidi" w:cstheme="majorBidi"/>
-          <w:color w:val="4472C4" w:themeColor="accent1"/>
-          <w:sz w:val="22"/>
-          <w:szCs w:val="22"/>
-        </w:rPr>
-        <w:t>− 3.589 · 10</w:t>
-      </w:r>
-      <w:r>
-        <w:rPr>
-          <w:rFonts w:asciiTheme="majorBidi" w:hAnsiTheme="majorBidi" w:cstheme="majorBidi"/>
-          <w:color w:val="4472C4" w:themeColor="accent1"/>
-          <w:position w:val="8"/>
-          <w:sz w:val="22"/>
-          <w:szCs w:val="22"/>
-        </w:rPr>
-        <w:t>−6</w:t>
-      </w:r>
-      <w:r>
-        <w:rPr>
-          <w:rFonts w:asciiTheme="majorBidi" w:hAnsiTheme="majorBidi" w:cstheme="majorBidi"/>
-          <w:color w:val="4472C4" w:themeColor="accent1"/>
-          <w:sz w:val="22"/>
-          <w:szCs w:val="22"/>
-        </w:rPr>
-        <w:t xml:space="preserve">] per genome per generation </w:t>
-      </w:r>
-      <w:r>
-        <w:rPr>
-          <w:rFonts w:asciiTheme="majorBidi" w:hAnsiTheme="majorBidi" w:cstheme="majorBidi"/>
-          <w:color w:val="4472C4" w:themeColor="accent1"/>
-          <w:sz w:val="22"/>
-          <w:szCs w:val="22"/>
           <w:u w:val="single"/>
         </w:rPr>
-        <w:t>(that is, roughly 3 out of 10</w:t>
-      </w:r>
-      <w:r>
-        <w:rPr>
-          <w:rFonts w:asciiTheme="majorBidi" w:hAnsiTheme="majorBidi" w:cstheme="majorBidi"/>
-          <w:color w:val="4472C4" w:themeColor="accent1"/>
-          <w:position w:val="8"/>
+        <w:t xml:space="preserve"> </w:t>
+      </w:r>
+      <w:r>
+        <w:rPr>
+          <w:rFonts w:asciiTheme="majorBidi" w:hAnsiTheme="majorBidi" w:cstheme="majorBidi"/>
+          <w:color w:val="4472C4" w:themeColor="accent1"/>
           <w:sz w:val="22"/>
           <w:szCs w:val="22"/>
           <w:u w:val="single"/>
         </w:rPr>
-        <w:t xml:space="preserve">6 </w:t>
+        <w:t>× 10 × 1, 000 = 3 · 10</w:t>
       </w:r>
       <w:r>
         <w:rPr>
@@ -3291,98 +3670,251 @@
           <w:sz w:val="22"/>
           <w:szCs w:val="22"/>
           <w:u w:val="single"/>
-        </w:rPr>
-        <w:t>cell divisions produce a mutant cell with a fitness advantage)</w:t>
-      </w:r>
-      <w:r>
-        <w:rPr>
-          <w:rFonts w:asciiTheme="majorBidi" w:hAnsiTheme="majorBidi" w:cstheme="majorBidi"/>
-          <w:color w:val="4472C4" w:themeColor="accent1"/>
-          <w:sz w:val="22"/>
-          <w:szCs w:val="22"/>
-        </w:rPr>
-        <w:t>. From the literature, the mutation rate per base pair is roughly 2 − 3 · 10</w:t>
-      </w:r>
-      <w:r>
-        <w:rPr>
-          <w:rFonts w:asciiTheme="majorBidi" w:hAnsiTheme="majorBidi" w:cstheme="majorBidi"/>
-          <w:color w:val="4472C4" w:themeColor="accent1"/>
-          <w:position w:val="8"/>
-          <w:sz w:val="22"/>
-          <w:szCs w:val="22"/>
-        </w:rPr>
-        <w:t xml:space="preserve">−10 </w:t>
-      </w:r>
-      <w:r>
-        <w:rPr>
-          <w:rFonts w:asciiTheme="majorBidi" w:hAnsiTheme="majorBidi" w:cstheme="majorBidi"/>
-          <w:color w:val="4472C4" w:themeColor="accent1"/>
-          <w:sz w:val="22"/>
-          <w:szCs w:val="22"/>
-        </w:rPr>
-        <w:t>(refs.</w:t>
-      </w:r>
-      <w:r>
-        <w:rPr>
-          <w:rFonts w:asciiTheme="majorBidi" w:hAnsiTheme="majorBidi" w:cstheme="majorBidi"/>
-          <w:color w:val="4472C4" w:themeColor="accent1"/>
-          <w:position w:val="8"/>
-          <w:sz w:val="22"/>
-          <w:szCs w:val="22"/>
-        </w:rPr>
-        <w:t>74,35</w:t>
-      </w:r>
-      <w:r>
-        <w:rPr>
-          <w:rFonts w:asciiTheme="majorBidi" w:hAnsiTheme="majorBidi" w:cstheme="majorBidi"/>
-          <w:color w:val="4472C4" w:themeColor="accent1"/>
-          <w:sz w:val="22"/>
-          <w:szCs w:val="22"/>
-        </w:rPr>
-        <w:t>), but it may be higher under heat stress, as several stresses</w:t>
-      </w:r>
-      <w:r>
-        <w:rPr>
-          <w:rFonts w:asciiTheme="majorBidi" w:hAnsiTheme="majorBidi" w:cstheme="majorBidi"/>
-          <w:color w:val="4472C4" w:themeColor="accent1"/>
-          <w:position w:val="8"/>
-          <w:sz w:val="22"/>
-          <w:szCs w:val="22"/>
-        </w:rPr>
-        <w:t>20</w:t>
-      </w:r>
-      <w:r>
-        <w:rPr>
-          <w:rFonts w:asciiTheme="majorBidi" w:hAnsiTheme="majorBidi" w:cstheme="majorBidi"/>
-          <w:color w:val="4472C4" w:themeColor="accent1"/>
-          <w:sz w:val="22"/>
-          <w:szCs w:val="22"/>
-        </w:rPr>
-        <w:t>, including heat</w:t>
-      </w:r>
-      <w:r>
-        <w:rPr>
-          <w:rFonts w:asciiTheme="majorBidi" w:hAnsiTheme="majorBidi" w:cstheme="majorBidi"/>
-          <w:color w:val="4472C4" w:themeColor="accent1"/>
-          <w:position w:val="8"/>
-          <w:sz w:val="22"/>
-          <w:szCs w:val="22"/>
-        </w:rPr>
-        <w:t>22</w:t>
-      </w:r>
-      <w:r>
-        <w:rPr>
-          <w:rFonts w:asciiTheme="majorBidi" w:hAnsiTheme="majorBidi" w:cstheme="majorBidi"/>
-          <w:color w:val="4472C4" w:themeColor="accent1"/>
-          <w:sz w:val="22"/>
-          <w:szCs w:val="22"/>
-        </w:rPr>
-        <w:t>, may cause hypermutation in yeast. If we assume a 10-fold increase over the mutation rate reported in the literature, then the estimated beneficial mutation rate can be explained by a genomic target size of 1,000 base pairs</w:t>
-      </w:r>
-      <w:r>
-        <w:rPr>
-          <w:rFonts w:asciiTheme="majorBidi" w:hAnsiTheme="majorBidi" w:cstheme="majorBidi"/>
-          <w:color w:val="4472C4" w:themeColor="accent1"/>
+          <w:vertAlign w:val="superscript"/>
+          <w:lang w:val="en-US"/>
+        </w:rPr>
+        <w:t>-6</w:t>
+      </w:r>
+      <w:r>
+        <w:rPr>
+          <w:rFonts w:asciiTheme="majorBidi" w:hAnsiTheme="majorBidi" w:cstheme="majorBidi"/>
+          <w:color w:val="4472C4" w:themeColor="accent1"/>
+          <w:sz w:val="22"/>
+          <w:szCs w:val="22"/>
+          <w:u w:val="single"/>
+        </w:rPr>
+        <w:t>.</w:t>
+      </w:r>
+      <w:r>
+        <w:rPr>
+          <w:rFonts w:asciiTheme="majorBidi" w:hAnsiTheme="majorBidi" w:cstheme="majorBidi"/>
+          <w:color w:val="4472C4" w:themeColor="accent1"/>
+          <w:sz w:val="22"/>
+          <w:szCs w:val="22"/>
+          <w:u w:val="single"/>
+          <w:lang w:val="en-US"/>
+        </w:rPr>
+        <w:t>”</w:t>
+      </w:r>
+    </w:p>
+    <w:p>
+      <w:pPr>
+        <w:spacing w:before="100" w:beforeAutospacing="1" w:after="100" w:afterAutospacing="1" w:line="276" w:lineRule="auto"/>
+        <w:rPr>
+          <w:rFonts w:asciiTheme="majorBidi" w:hAnsiTheme="majorBidi" w:cstheme="majorBidi"/>
+          <w:color w:val="000000"/>
+          <w:sz w:val="22"/>
+          <w:szCs w:val="22"/>
+        </w:rPr>
+      </w:pPr>
+      <w:r>
+        <w:rPr>
+          <w:rFonts w:asciiTheme="majorBidi" w:hAnsiTheme="majorBidi" w:cstheme="majorBidi"/>
+          <w:color w:val="000000"/>
+          <w:sz w:val="22"/>
+          <w:szCs w:val="22"/>
+        </w:rPr>
+        <w:t>2. In line 110, providing a direct description of the total tested Hsp90 variants in the reference would aid in comprehending the ratio difference between beneficial variants and the overall variants tested.</w:t>
+      </w:r>
+    </w:p>
+    <w:p>
+      <w:pPr>
+        <w:spacing w:before="100" w:beforeAutospacing="1" w:after="100" w:afterAutospacing="1" w:line="276" w:lineRule="auto"/>
+        <w:rPr>
+          <w:rFonts w:asciiTheme="majorBidi" w:hAnsiTheme="majorBidi" w:cstheme="majorBidi"/>
+          <w:color w:val="4472C4" w:themeColor="accent1"/>
+          <w:sz w:val="22"/>
+          <w:szCs w:val="22"/>
+          <w:lang w:val="en-US"/>
+        </w:rPr>
+      </w:pPr>
+      <w:r>
+        <w:rPr>
+          <w:rFonts w:asciiTheme="majorBidi" w:hAnsiTheme="majorBidi" w:cstheme="majorBidi"/>
+          <w:color w:val="4472C4" w:themeColor="accent1"/>
+          <w:sz w:val="22"/>
+          <w:szCs w:val="22"/>
+          <w:lang w:val="en-US"/>
+        </w:rPr>
+        <w:t xml:space="preserve">Flynn et al </w:t>
+      </w:r>
+      <w:r>
+        <w:rPr>
+          <w:rFonts w:asciiTheme="majorBidi" w:hAnsiTheme="majorBidi" w:cstheme="majorBidi"/>
+          <w:color w:val="4472C4" w:themeColor="accent1"/>
+          <w:sz w:val="22"/>
+          <w:szCs w:val="22"/>
+          <w:lang w:val="en-US"/>
+        </w:rPr>
+        <w:t xml:space="preserve">estimated the selection coefficient of </w:t>
+      </w:r>
+      <w:r>
+        <w:rPr>
+          <w:rFonts w:asciiTheme="majorBidi" w:hAnsiTheme="majorBidi" w:cstheme="majorBidi"/>
+          <w:color w:val="4472C4" w:themeColor="accent1"/>
+          <w:sz w:val="22"/>
+          <w:szCs w:val="22"/>
+          <w:lang w:val="en-US"/>
+        </w:rPr>
+        <w:t xml:space="preserve">14,160 </w:t>
+      </w:r>
+      <w:r>
+        <w:rPr>
+          <w:rFonts w:asciiTheme="majorBidi" w:hAnsiTheme="majorBidi" w:cstheme="majorBidi"/>
+          <w:color w:val="4472C4" w:themeColor="accent1"/>
+          <w:sz w:val="22"/>
+          <w:szCs w:val="22"/>
+          <w:lang w:val="en-US"/>
+        </w:rPr>
+        <w:t xml:space="preserve">Hsp90 </w:t>
+      </w:r>
+      <w:r>
+        <w:rPr>
+          <w:rFonts w:asciiTheme="majorBidi" w:hAnsiTheme="majorBidi" w:cstheme="majorBidi"/>
+          <w:color w:val="4472C4" w:themeColor="accent1"/>
+          <w:sz w:val="22"/>
+          <w:szCs w:val="22"/>
+          <w:lang w:val="en-US"/>
+        </w:rPr>
+        <w:t>variants</w:t>
+      </w:r>
+      <w:r>
+        <w:rPr>
+          <w:rFonts w:asciiTheme="majorBidi" w:hAnsiTheme="majorBidi" w:cstheme="majorBidi"/>
+          <w:color w:val="4472C4" w:themeColor="accent1"/>
+          <w:sz w:val="22"/>
+          <w:szCs w:val="22"/>
+          <w:lang w:val="en-US"/>
+        </w:rPr>
+        <w:t xml:space="preserve"> in 37</w:t>
+      </w:r>
+      <w:r>
+        <w:rPr>
+          <w:rFonts w:asciiTheme="majorBidi" w:hAnsiTheme="majorBidi" w:cstheme="majorBidi"/>
+          <w:color w:val="4472C4" w:themeColor="accent1"/>
+          <w:sz w:val="22"/>
+          <w:szCs w:val="22"/>
+          <w:lang w:val="en-US"/>
+        </w:rPr>
+        <w:t>°C</w:t>
+      </w:r>
+      <w:r>
+        <w:rPr>
+          <w:rFonts w:asciiTheme="majorBidi" w:hAnsiTheme="majorBidi" w:cstheme="majorBidi"/>
+          <w:color w:val="4472C4" w:themeColor="accent1"/>
+          <w:sz w:val="22"/>
+          <w:szCs w:val="22"/>
+          <w:lang w:val="en-US"/>
+        </w:rPr>
+        <w:t>. Out of these, Flynn et al determined 465 variants to be beneficial by comparison to synonymous mutations under the same conditions. The list of these beneficial mutants is in Fig. 5 of their manuscript. We revised the text to say (line 113): “</w:t>
+      </w:r>
+      <w:r>
+        <w:rPr>
+          <w:rFonts w:asciiTheme="majorBidi" w:hAnsiTheme="majorBidi" w:cstheme="majorBidi"/>
+          <w:color w:val="4472C4" w:themeColor="accent1"/>
+          <w:sz w:val="22"/>
+          <w:szCs w:val="22"/>
+          <w:lang w:val="en-US"/>
+        </w:rPr>
+        <w:t>Flynn et al.</w:t>
+      </w:r>
+      <w:r>
+        <w:rPr>
+          <w:rFonts w:asciiTheme="majorBidi" w:hAnsiTheme="majorBidi" w:cstheme="majorBidi"/>
+          <w:color w:val="4472C4" w:themeColor="accent1"/>
+          <w:sz w:val="22"/>
+          <w:szCs w:val="22"/>
+          <w:vertAlign w:val="superscript"/>
+          <w:lang w:val="en-US"/>
+        </w:rPr>
+        <w:t>14</w:t>
+      </w:r>
+      <w:r>
+        <w:rPr>
+          <w:rFonts w:asciiTheme="majorBidi" w:hAnsiTheme="majorBidi" w:cstheme="majorBidi"/>
+          <w:color w:val="4472C4" w:themeColor="accent1"/>
+          <w:sz w:val="22"/>
+          <w:szCs w:val="22"/>
+          <w:lang w:val="en-US"/>
+        </w:rPr>
+        <w:t xml:space="preserve"> used a deep mutational scan of a single protein, Hsp90, to find 465 amino-acid variants </w:t>
+      </w:r>
+      <w:r>
+        <w:rPr>
+          <w:rFonts w:asciiTheme="majorBidi" w:hAnsiTheme="majorBidi" w:cstheme="majorBidi"/>
+          <w:color w:val="4472C4" w:themeColor="accent1"/>
+          <w:sz w:val="22"/>
+          <w:szCs w:val="22"/>
+          <w:u w:val="single"/>
+          <w:lang w:val="en-US"/>
+        </w:rPr>
+        <w:t>(out of 14,160)</w:t>
+      </w:r>
+      <w:r>
+        <w:rPr>
+          <w:rFonts w:asciiTheme="majorBidi" w:hAnsiTheme="majorBidi" w:cstheme="majorBidi"/>
+          <w:color w:val="4472C4" w:themeColor="accent1"/>
+          <w:sz w:val="22"/>
+          <w:szCs w:val="22"/>
+          <w:lang w:val="en-US"/>
+        </w:rPr>
+        <w:t xml:space="preserve"> that </w:t>
+      </w:r>
+      <w:r>
+        <w:rPr>
+          <w:rFonts w:asciiTheme="majorBidi" w:hAnsiTheme="majorBidi" w:cstheme="majorBidi"/>
+          <w:color w:val="4472C4" w:themeColor="accent1"/>
+          <w:sz w:val="22"/>
+          <w:szCs w:val="22"/>
+          <w:u w:val="single"/>
+          <w:lang w:val="en-US"/>
+        </w:rPr>
+        <w:t>significantly</w:t>
+      </w:r>
+      <w:r>
+        <w:rPr>
+          <w:rFonts w:asciiTheme="majorBidi" w:hAnsiTheme="majorBidi" w:cstheme="majorBidi"/>
+          <w:color w:val="4472C4" w:themeColor="accent1"/>
+          <w:sz w:val="22"/>
+          <w:szCs w:val="22"/>
+          <w:lang w:val="en-US"/>
+        </w:rPr>
+        <w:t xml:space="preserve"> increased growth rate in 37◦C.</w:t>
+      </w:r>
+      <w:r>
+        <w:rPr>
+          <w:rFonts w:asciiTheme="majorBidi" w:hAnsiTheme="majorBidi" w:cstheme="majorBidi"/>
+          <w:color w:val="4472C4" w:themeColor="accent1"/>
+          <w:sz w:val="22"/>
+          <w:szCs w:val="22"/>
+          <w:lang w:val="en-US"/>
+        </w:rPr>
+        <w:t>”</w:t>
+      </w:r>
+    </w:p>
+    <w:p>
+      <w:pPr>
+        <w:spacing w:before="100" w:beforeAutospacing="1" w:after="100" w:afterAutospacing="1" w:line="276" w:lineRule="auto"/>
+        <w:rPr>
+          <w:rFonts w:asciiTheme="majorBidi" w:hAnsiTheme="majorBidi" w:cstheme="majorBidi"/>
+          <w:color w:val="000000"/>
+          <w:sz w:val="22"/>
+          <w:szCs w:val="22"/>
+        </w:rPr>
+      </w:pPr>
+      <w:r>
+        <w:rPr>
+          <w:rFonts w:asciiTheme="majorBidi" w:hAnsiTheme="majorBidi" w:cstheme="majorBidi"/>
+          <w:color w:val="000000"/>
+          <w:sz w:val="22"/>
+          <w:szCs w:val="22"/>
+        </w:rPr>
+        <w:t>3. In line 297, the authors indicated a re-analysis of results from Yona’s group in the supplement. Please</w:t>
+      </w:r>
+      <w:r>
+        <w:rPr>
+          <w:rFonts w:asciiTheme="majorBidi" w:hAnsiTheme="majorBidi" w:cstheme="majorBidi"/>
+          <w:color w:val="000000"/>
           <w:sz w:val="22"/>
           <w:szCs w:val="22"/>
           <w:lang w:val="en-US"/>
@@ -3392,61 +3924,77 @@
       <w:r>
         <w:rPr>
           <w:rFonts w:asciiTheme="majorBidi" w:hAnsiTheme="majorBidi" w:cstheme="majorBidi"/>
-          <w:color w:val="4472C4" w:themeColor="accent1"/>
-          <w:sz w:val="22"/>
-          <w:szCs w:val="22"/>
-        </w:rPr>
-        <w:t xml:space="preserve">(that is, 1,000 base pairs across the genome in which a mutation would provide a fitness advantage): </w:t>
-      </w:r>
-      <w:r>
-        <w:rPr>
-          <w:rFonts w:asciiTheme="majorBidi" w:hAnsiTheme="majorBidi" w:cstheme="majorBidi"/>
-          <w:color w:val="4472C4" w:themeColor="accent1"/>
-          <w:sz w:val="22"/>
-          <w:szCs w:val="22"/>
-          <w:u w:val="single"/>
-        </w:rPr>
-        <w:t>3 · 10</w:t>
-      </w:r>
-      <w:r>
-        <w:rPr>
-          <w:rFonts w:asciiTheme="majorBidi" w:hAnsiTheme="majorBidi" w:cstheme="majorBidi"/>
-          <w:color w:val="4472C4" w:themeColor="accent1"/>
-          <w:position w:val="8"/>
-          <w:sz w:val="22"/>
-          <w:szCs w:val="22"/>
-          <w:u w:val="single"/>
-        </w:rPr>
-        <w:t xml:space="preserve">−10 </w:t>
-      </w:r>
-      <w:r>
-        <w:rPr>
-          <w:rFonts w:asciiTheme="majorBidi" w:hAnsiTheme="majorBidi" w:cstheme="majorBidi"/>
-          <w:color w:val="4472C4" w:themeColor="accent1"/>
-          <w:sz w:val="22"/>
-          <w:szCs w:val="22"/>
-          <w:u w:val="single"/>
-        </w:rPr>
-        <w:t>× 10 × 1, 000 = 3 · 10</w:t>
-      </w:r>
-      <w:r>
-        <w:rPr>
-          <w:rFonts w:asciiTheme="majorBidi" w:hAnsiTheme="majorBidi" w:cstheme="majorBidi"/>
-          <w:color w:val="4472C4" w:themeColor="accent1"/>
-          <w:position w:val="8"/>
-          <w:sz w:val="22"/>
-          <w:szCs w:val="22"/>
-          <w:u w:val="single"/>
-        </w:rPr>
-        <w:t>−6</w:t>
-      </w:r>
-      <w:r>
-        <w:rPr>
-          <w:rFonts w:asciiTheme="majorBidi" w:hAnsiTheme="majorBidi" w:cstheme="majorBidi"/>
-          <w:color w:val="4472C4" w:themeColor="accent1"/>
-          <w:sz w:val="22"/>
-          <w:szCs w:val="22"/>
-          <w:u w:val="single"/>
+          <w:color w:val="000000"/>
+          <w:sz w:val="22"/>
+          <w:szCs w:val="22"/>
+        </w:rPr>
+        <w:t>include pertinent details from this reanalysis, such as information on the generation-ploidy relationship in the reanalyzed data and what type of data is used for analysis.</w:t>
+      </w:r>
+    </w:p>
+    <w:p>
+      <w:pPr>
+        <w:spacing w:before="100" w:beforeAutospacing="1" w:after="100" w:afterAutospacing="1" w:line="276" w:lineRule="auto"/>
+        <w:rPr>
+          <w:rFonts w:asciiTheme="majorBidi" w:hAnsiTheme="majorBidi" w:cstheme="majorBidi"/>
+          <w:color w:val="4472C4" w:themeColor="accent1"/>
+          <w:sz w:val="22"/>
+          <w:szCs w:val="22"/>
+        </w:rPr>
+      </w:pPr>
+      <w:r>
+        <w:rPr>
+          <w:rFonts w:asciiTheme="majorBidi" w:hAnsiTheme="majorBidi" w:cstheme="majorBidi"/>
+          <w:color w:val="4472C4" w:themeColor="accent1"/>
+          <w:sz w:val="22"/>
+          <w:szCs w:val="22"/>
+        </w:rPr>
+        <w:t xml:space="preserve">We did not perform any re-analysis, </w:t>
+      </w:r>
+      <w:r>
+        <w:rPr>
+          <w:rFonts w:asciiTheme="majorBidi" w:hAnsiTheme="majorBidi" w:cstheme="majorBidi"/>
+          <w:color w:val="4472C4" w:themeColor="accent1"/>
+          <w:sz w:val="22"/>
+          <w:szCs w:val="22"/>
+          <w:lang w:val="en-US"/>
+        </w:rPr>
+        <w:t>sorry for the confusing phrasing</w:t>
+      </w:r>
+      <w:r>
+        <w:rPr>
+          <w:rFonts w:asciiTheme="majorBidi" w:hAnsiTheme="majorBidi" w:cstheme="majorBidi"/>
+          <w:color w:val="4472C4" w:themeColor="accent1"/>
+          <w:sz w:val="22"/>
+          <w:szCs w:val="22"/>
+        </w:rPr>
+        <w:t>. We have now replaced this text with a more detailed explanation:</w:t>
+      </w:r>
+      <w:r>
+        <w:rPr>
+          <w:rFonts w:asciiTheme="majorBidi" w:hAnsiTheme="majorBidi" w:cstheme="majorBidi"/>
+          <w:color w:val="4472C4" w:themeColor="accent1"/>
+          <w:sz w:val="22"/>
+          <w:szCs w:val="22"/>
+          <w:lang w:val="en-US"/>
+        </w:rPr>
+        <w:t xml:space="preserve"> </w:t>
+      </w:r>
+      <w:r>
+        <w:rPr>
+          <w:rFonts w:asciiTheme="majorBidi" w:hAnsiTheme="majorBidi" w:cstheme="majorBidi"/>
+          <w:color w:val="4472C4" w:themeColor="accent1"/>
+          <w:sz w:val="22"/>
+          <w:szCs w:val="22"/>
+        </w:rPr>
+        <w:t>“In the original analysis of Yona et al</w:t>
+      </w:r>
+      <w:r>
+        <w:rPr>
+          <w:rFonts w:asciiTheme="majorBidi" w:hAnsiTheme="majorBidi" w:cstheme="majorBidi"/>
+          <w:color w:val="4472C4" w:themeColor="accent1"/>
+          <w:sz w:val="22"/>
+          <w:szCs w:val="22"/>
+          <w:lang w:val="en-US"/>
         </w:rPr>
         <w:t>.</w:t>
       </w:r>
@@ -3456,10 +4004,57 @@
           <w:color w:val="4472C4" w:themeColor="accent1"/>
           <w:sz w:val="22"/>
           <w:szCs w:val="22"/>
-          <w:u w:val="single"/>
-          <w:lang w:val="en-US"/>
-        </w:rPr>
-        <w:t>”</w:t>
+          <w:vertAlign w:val="superscript"/>
+          <w:lang w:val="en-US"/>
+        </w:rPr>
+        <w:t>70</w:t>
+      </w:r>
+      <w:r>
+        <w:rPr>
+          <w:rFonts w:asciiTheme="majorBidi" w:hAnsiTheme="majorBidi" w:cstheme="majorBidi"/>
+          <w:color w:val="4472C4" w:themeColor="accent1"/>
+          <w:sz w:val="22"/>
+          <w:szCs w:val="22"/>
+        </w:rPr>
+        <w:t xml:space="preserve">, samples were routinely </w:t>
+      </w:r>
+      <w:r>
+        <w:rPr>
+          <w:rFonts w:asciiTheme="majorBidi" w:hAnsiTheme="majorBidi" w:cstheme="majorBidi"/>
+          <w:color w:val="4472C4" w:themeColor="accent1"/>
+          <w:sz w:val="22"/>
+          <w:szCs w:val="22"/>
+        </w:rPr>
+        <w:lastRenderedPageBreak/>
+        <w:t xml:space="preserve">extracted from the evolving populations and tested for heat-shock tolerance. The first generation in which such indication was found was generation 200. Therefore, we determine that aneuploidy did not </w:t>
+      </w:r>
+      <w:r>
+        <w:rPr>
+          <w:rFonts w:asciiTheme="majorBidi" w:hAnsiTheme="majorBidi" w:cstheme="majorBidi"/>
+          <w:color w:val="4472C4" w:themeColor="accent1"/>
+          <w:sz w:val="22"/>
+          <w:szCs w:val="22"/>
+        </w:rPr>
+        <w:t>reach high frequency</w:t>
+      </w:r>
+      <w:r>
+        <w:rPr>
+          <w:rFonts w:asciiTheme="majorBidi" w:hAnsiTheme="majorBidi" w:cstheme="majorBidi"/>
+          <w:color w:val="4472C4" w:themeColor="accent1"/>
+          <w:sz w:val="22"/>
+          <w:szCs w:val="22"/>
+          <w:lang w:val="en-US"/>
+        </w:rPr>
+        <w:t xml:space="preserve"> </w:t>
+      </w:r>
+      <w:r>
+        <w:rPr>
+          <w:rFonts w:asciiTheme="majorBidi" w:hAnsiTheme="majorBidi" w:cstheme="majorBidi"/>
+          <w:color w:val="4472C4" w:themeColor="accent1"/>
+          <w:sz w:val="22"/>
+          <w:szCs w:val="22"/>
+        </w:rPr>
+        <w:t>before generation 200.”</w:t>
       </w:r>
     </w:p>
     <w:p>
@@ -3479,329 +4074,6 @@
           <w:sz w:val="22"/>
           <w:szCs w:val="22"/>
         </w:rPr>
-        <w:t>2. In line 110, providing a direct description of the total tested Hsp90 variants in the reference would aid in comprehending the ratio difference between beneficial variants and the overall variants tested.</w:t>
-      </w:r>
-    </w:p>
-    <w:p>
-      <w:pPr>
-        <w:spacing w:before="100" w:beforeAutospacing="1" w:after="100" w:afterAutospacing="1" w:line="276" w:lineRule="auto"/>
-        <w:rPr>
-          <w:rFonts w:asciiTheme="majorBidi" w:hAnsiTheme="majorBidi" w:cstheme="majorBidi"/>
-          <w:color w:val="4472C4" w:themeColor="accent1"/>
-          <w:sz w:val="22"/>
-          <w:szCs w:val="22"/>
-          <w:lang w:val="en-US"/>
-        </w:rPr>
-      </w:pPr>
-      <w:r>
-        <w:rPr>
-          <w:rFonts w:asciiTheme="majorBidi" w:hAnsiTheme="majorBidi" w:cstheme="majorBidi"/>
-          <w:color w:val="4472C4" w:themeColor="accent1"/>
-          <w:sz w:val="22"/>
-          <w:szCs w:val="22"/>
-          <w:lang w:val="en-US"/>
-        </w:rPr>
-        <w:t xml:space="preserve">Flynn et al </w:t>
-      </w:r>
-      <w:r>
-        <w:rPr>
-          <w:rFonts w:asciiTheme="majorBidi" w:hAnsiTheme="majorBidi" w:cstheme="majorBidi"/>
-          <w:color w:val="4472C4" w:themeColor="accent1"/>
-          <w:sz w:val="22"/>
-          <w:szCs w:val="22"/>
-          <w:lang w:val="en-US"/>
-        </w:rPr>
-        <w:t xml:space="preserve">estimated the selection coefficient of </w:t>
-      </w:r>
-      <w:r>
-        <w:rPr>
-          <w:rFonts w:asciiTheme="majorBidi" w:hAnsiTheme="majorBidi" w:cstheme="majorBidi"/>
-          <w:color w:val="4472C4" w:themeColor="accent1"/>
-          <w:sz w:val="22"/>
-          <w:szCs w:val="22"/>
-          <w:lang w:val="en-US"/>
-        </w:rPr>
-        <w:t xml:space="preserve">14,160 </w:t>
-      </w:r>
-      <w:r>
-        <w:rPr>
-          <w:rFonts w:asciiTheme="majorBidi" w:hAnsiTheme="majorBidi" w:cstheme="majorBidi"/>
-          <w:color w:val="4472C4" w:themeColor="accent1"/>
-          <w:sz w:val="22"/>
-          <w:szCs w:val="22"/>
-          <w:lang w:val="en-US"/>
-        </w:rPr>
-        <w:t xml:space="preserve">Hsp90 </w:t>
-      </w:r>
-      <w:r>
-        <w:rPr>
-          <w:rFonts w:asciiTheme="majorBidi" w:hAnsiTheme="majorBidi" w:cstheme="majorBidi"/>
-          <w:color w:val="4472C4" w:themeColor="accent1"/>
-          <w:sz w:val="22"/>
-          <w:szCs w:val="22"/>
-          <w:lang w:val="en-US"/>
-        </w:rPr>
-        <w:t>variants</w:t>
-      </w:r>
-      <w:r>
-        <w:rPr>
-          <w:rFonts w:asciiTheme="majorBidi" w:hAnsiTheme="majorBidi" w:cstheme="majorBidi"/>
-          <w:color w:val="4472C4" w:themeColor="accent1"/>
-          <w:sz w:val="22"/>
-          <w:szCs w:val="22"/>
-          <w:lang w:val="en-US"/>
-        </w:rPr>
-        <w:t xml:space="preserve"> in 37</w:t>
-      </w:r>
-      <w:r>
-        <w:rPr>
-          <w:rFonts w:asciiTheme="majorBidi" w:hAnsiTheme="majorBidi" w:cstheme="majorBidi"/>
-          <w:color w:val="4472C4" w:themeColor="accent1"/>
-          <w:sz w:val="22"/>
-          <w:szCs w:val="22"/>
-          <w:lang w:val="en-US"/>
-        </w:rPr>
-        <w:t>°C</w:t>
-      </w:r>
-      <w:r>
-        <w:rPr>
-          <w:rFonts w:asciiTheme="majorBidi" w:hAnsiTheme="majorBidi" w:cstheme="majorBidi"/>
-          <w:color w:val="4472C4" w:themeColor="accent1"/>
-          <w:sz w:val="22"/>
-          <w:szCs w:val="22"/>
-          <w:lang w:val="en-US"/>
-        </w:rPr>
-        <w:t>. Out of these, Flynn et al determined 465 variants to be beneficial by comparison to synonymous mutations under the same conditions. The list of these beneficial mutants is in Fig. 5 of their manuscript. We revised the text to say (line 113): “</w:t>
-      </w:r>
-      <w:r>
-        <w:rPr>
-          <w:rFonts w:asciiTheme="majorBidi" w:hAnsiTheme="majorBidi" w:cstheme="majorBidi"/>
-          <w:color w:val="4472C4" w:themeColor="accent1"/>
-          <w:sz w:val="22"/>
-          <w:szCs w:val="22"/>
-          <w:lang w:val="en-US"/>
-        </w:rPr>
-        <w:t>Flynn et al.</w:t>
-      </w:r>
-      <w:r>
-        <w:rPr>
-          <w:rFonts w:asciiTheme="majorBidi" w:hAnsiTheme="majorBidi" w:cstheme="majorBidi"/>
-          <w:color w:val="4472C4" w:themeColor="accent1"/>
-          <w:sz w:val="22"/>
-          <w:szCs w:val="22"/>
-          <w:vertAlign w:val="superscript"/>
-          <w:lang w:val="en-US"/>
-        </w:rPr>
-        <w:t>14</w:t>
-      </w:r>
-      <w:r>
-        <w:rPr>
-          <w:rFonts w:asciiTheme="majorBidi" w:hAnsiTheme="majorBidi" w:cstheme="majorBidi"/>
-          <w:color w:val="4472C4" w:themeColor="accent1"/>
-          <w:sz w:val="22"/>
-          <w:szCs w:val="22"/>
-          <w:lang w:val="en-US"/>
-        </w:rPr>
-        <w:t xml:space="preserve"> used a deep mutational scan of a single protein, Hsp90, to find 465 amino-acid variants </w:t>
-      </w:r>
-      <w:r>
-        <w:rPr>
-          <w:rFonts w:asciiTheme="majorBidi" w:hAnsiTheme="majorBidi" w:cstheme="majorBidi"/>
-          <w:color w:val="4472C4" w:themeColor="accent1"/>
-          <w:sz w:val="22"/>
-          <w:szCs w:val="22"/>
-          <w:u w:val="single"/>
-          <w:lang w:val="en-US"/>
-        </w:rPr>
-        <w:t>(out of 14,160)</w:t>
-      </w:r>
-      <w:r>
-        <w:rPr>
-          <w:rFonts w:asciiTheme="majorBidi" w:hAnsiTheme="majorBidi" w:cstheme="majorBidi"/>
-          <w:color w:val="4472C4" w:themeColor="accent1"/>
-          <w:sz w:val="22"/>
-          <w:szCs w:val="22"/>
-          <w:lang w:val="en-US"/>
-        </w:rPr>
-        <w:t xml:space="preserve"> that </w:t>
-      </w:r>
-      <w:r>
-        <w:rPr>
-          <w:rFonts w:asciiTheme="majorBidi" w:hAnsiTheme="majorBidi" w:cstheme="majorBidi"/>
-          <w:color w:val="4472C4" w:themeColor="accent1"/>
-          <w:sz w:val="22"/>
-          <w:szCs w:val="22"/>
-          <w:u w:val="single"/>
-          <w:lang w:val="en-US"/>
-        </w:rPr>
-        <w:t>significantly</w:t>
-      </w:r>
-      <w:r>
-        <w:rPr>
-          <w:rFonts w:asciiTheme="majorBidi" w:hAnsiTheme="majorBidi" w:cstheme="majorBidi"/>
-          <w:color w:val="4472C4" w:themeColor="accent1"/>
-          <w:sz w:val="22"/>
-          <w:szCs w:val="22"/>
-          <w:lang w:val="en-US"/>
-        </w:rPr>
-        <w:t xml:space="preserve"> increased growth rate in 37◦C.</w:t>
-      </w:r>
-      <w:r>
-        <w:rPr>
-          <w:rFonts w:asciiTheme="majorBidi" w:hAnsiTheme="majorBidi" w:cstheme="majorBidi"/>
-          <w:color w:val="4472C4" w:themeColor="accent1"/>
-          <w:sz w:val="22"/>
-          <w:szCs w:val="22"/>
-          <w:lang w:val="en-US"/>
-        </w:rPr>
-        <w:t>”</w:t>
-      </w:r>
-    </w:p>
-    <w:p>
-      <w:pPr>
-        <w:spacing w:before="100" w:beforeAutospacing="1" w:after="100" w:afterAutospacing="1" w:line="276" w:lineRule="auto"/>
-        <w:rPr>
-          <w:rFonts w:asciiTheme="majorBidi" w:hAnsiTheme="majorBidi" w:cstheme="majorBidi"/>
-          <w:color w:val="000000"/>
-          <w:sz w:val="22"/>
-          <w:szCs w:val="22"/>
-        </w:rPr>
-      </w:pPr>
-      <w:r>
-        <w:rPr>
-          <w:rFonts w:asciiTheme="majorBidi" w:hAnsiTheme="majorBidi" w:cstheme="majorBidi"/>
-          <w:color w:val="000000"/>
-          <w:sz w:val="22"/>
-          <w:szCs w:val="22"/>
-        </w:rPr>
-        <w:t>3. In line 297, the authors indicated a re-analysis of results from Yona’s group in the supplement. Please</w:t>
-      </w:r>
-      <w:r>
-        <w:rPr>
-          <w:rFonts w:asciiTheme="majorBidi" w:hAnsiTheme="majorBidi" w:cstheme="majorBidi"/>
-          <w:color w:val="000000"/>
-          <w:sz w:val="22"/>
-          <w:szCs w:val="22"/>
-          <w:lang w:val="en-US"/>
-        </w:rPr>
-        <w:t xml:space="preserve"> </w:t>
-      </w:r>
-      <w:r>
-        <w:rPr>
-          <w:rFonts w:asciiTheme="majorBidi" w:hAnsiTheme="majorBidi" w:cstheme="majorBidi"/>
-          <w:color w:val="000000"/>
-          <w:sz w:val="22"/>
-          <w:szCs w:val="22"/>
-        </w:rPr>
-        <w:t>include pertinent details from this reanalysis, such as information on the generation-ploidy relationship in the reanalyzed data and what type of data is used for analysis.</w:t>
-      </w:r>
-    </w:p>
-    <w:p>
-      <w:pPr>
-        <w:spacing w:before="100" w:beforeAutospacing="1" w:after="100" w:afterAutospacing="1" w:line="276" w:lineRule="auto"/>
-        <w:rPr>
-          <w:rFonts w:asciiTheme="majorBidi" w:hAnsiTheme="majorBidi" w:cstheme="majorBidi"/>
-          <w:color w:val="4472C4" w:themeColor="accent1"/>
-          <w:sz w:val="22"/>
-          <w:szCs w:val="22"/>
-        </w:rPr>
-      </w:pPr>
-      <w:r>
-        <w:rPr>
-          <w:rFonts w:asciiTheme="majorBidi" w:hAnsiTheme="majorBidi" w:cstheme="majorBidi"/>
-          <w:color w:val="4472C4" w:themeColor="accent1"/>
-          <w:sz w:val="22"/>
-          <w:szCs w:val="22"/>
-        </w:rPr>
-        <w:t xml:space="preserve">We did not perform any re-analysis, </w:t>
-      </w:r>
-      <w:r>
-        <w:rPr>
-          <w:rFonts w:asciiTheme="majorBidi" w:hAnsiTheme="majorBidi" w:cstheme="majorBidi"/>
-          <w:color w:val="4472C4" w:themeColor="accent1"/>
-          <w:sz w:val="22"/>
-          <w:szCs w:val="22"/>
-          <w:lang w:val="en-US"/>
-        </w:rPr>
-        <w:t>sorry for the confusing phrasing</w:t>
-      </w:r>
-      <w:r>
-        <w:rPr>
-          <w:rFonts w:asciiTheme="majorBidi" w:hAnsiTheme="majorBidi" w:cstheme="majorBidi"/>
-          <w:color w:val="4472C4" w:themeColor="accent1"/>
-          <w:sz w:val="22"/>
-          <w:szCs w:val="22"/>
-        </w:rPr>
-        <w:t>. We have now replaced this text with a more detailed explanation:</w:t>
-      </w:r>
-      <w:r>
-        <w:rPr>
-          <w:rFonts w:asciiTheme="majorBidi" w:hAnsiTheme="majorBidi" w:cstheme="majorBidi"/>
-          <w:color w:val="4472C4" w:themeColor="accent1"/>
-          <w:sz w:val="22"/>
-          <w:szCs w:val="22"/>
-          <w:lang w:val="en-US"/>
-        </w:rPr>
-        <w:t xml:space="preserve"> </w:t>
-      </w:r>
-      <w:r>
-        <w:rPr>
-          <w:rFonts w:asciiTheme="majorBidi" w:hAnsiTheme="majorBidi" w:cstheme="majorBidi"/>
-          <w:color w:val="4472C4" w:themeColor="accent1"/>
-          <w:sz w:val="22"/>
-          <w:szCs w:val="22"/>
-        </w:rPr>
-        <w:t>“In the original analysis of Yona et al</w:t>
-      </w:r>
-      <w:r>
-        <w:rPr>
-          <w:rFonts w:asciiTheme="majorBidi" w:hAnsiTheme="majorBidi" w:cstheme="majorBidi"/>
-          <w:color w:val="4472C4" w:themeColor="accent1"/>
-          <w:sz w:val="22"/>
-          <w:szCs w:val="22"/>
-          <w:lang w:val="en-US"/>
-        </w:rPr>
-        <w:t>.</w:t>
-      </w:r>
-      <w:r>
-        <w:rPr>
-          <w:rFonts w:asciiTheme="majorBidi" w:hAnsiTheme="majorBidi" w:cstheme="majorBidi"/>
-          <w:color w:val="4472C4" w:themeColor="accent1"/>
-          <w:sz w:val="22"/>
-          <w:szCs w:val="22"/>
-          <w:vertAlign w:val="superscript"/>
-          <w:lang w:val="en-US"/>
-        </w:rPr>
-        <w:t>70</w:t>
-      </w:r>
-      <w:r>
-        <w:rPr>
-          <w:rFonts w:asciiTheme="majorBidi" w:hAnsiTheme="majorBidi" w:cstheme="majorBidi"/>
-          <w:color w:val="4472C4" w:themeColor="accent1"/>
-          <w:sz w:val="22"/>
-          <w:szCs w:val="22"/>
-        </w:rPr>
-        <w:t>, samples 302 were routinely extracted from the evolving populations and tested for heat-shock tolerance. The first generation in which such indication was found was generation 200. Therefore, we determine that 304 aneuploidy did not fix before generation 200.”</w:t>
-      </w:r>
-    </w:p>
-    <w:p>
-      <w:pPr>
-        <w:spacing w:before="100" w:beforeAutospacing="1" w:after="100" w:afterAutospacing="1" w:line="276" w:lineRule="auto"/>
-        <w:rPr>
-          <w:rFonts w:asciiTheme="majorBidi" w:hAnsiTheme="majorBidi" w:cstheme="majorBidi"/>
-          <w:color w:val="000000"/>
-          <w:sz w:val="22"/>
-          <w:szCs w:val="22"/>
-        </w:rPr>
-      </w:pPr>
-      <w:r>
-        <w:rPr>
-          <w:rFonts w:asciiTheme="majorBidi" w:hAnsiTheme="majorBidi" w:cstheme="majorBidi"/>
-          <w:color w:val="000000"/>
-          <w:sz w:val="22"/>
-          <w:szCs w:val="22"/>
-        </w:rPr>
-        <w:lastRenderedPageBreak/>
         <w:br/>
         <w:t>4. In lines, 606 and 620, the referred Figures S3L and S3H do not exist.</w:t>
       </w:r>
@@ -4111,68 +4383,866 @@
         <w:spacing w:before="100" w:beforeAutospacing="1" w:after="100" w:afterAutospacing="1" w:line="276" w:lineRule="auto"/>
         <w:rPr>
           <w:rFonts w:asciiTheme="majorBidi" w:hAnsiTheme="majorBidi" w:cstheme="majorBidi"/>
-          <w:color w:val="000000"/>
-          <w:sz w:val="22"/>
-          <w:szCs w:val="22"/>
-        </w:rPr>
-      </w:pPr>
-      <w:r>
-        <w:rPr>
-          <w:rFonts w:asciiTheme="majorBidi" w:hAnsiTheme="majorBidi" w:cstheme="majorBidi"/>
-          <w:color w:val="000000"/>
-          <w:sz w:val="22"/>
-          <w:szCs w:val="22"/>
-          <w:lang w:val="en-US"/>
-        </w:rPr>
-        <w:t>You are right. We have now changed the terminology for frequency &gt;95% from “fixed” to “established”. We note that our definition is in line with Yona et al, which write in their supplementary materials “</w:t>
-      </w:r>
-      <w:r>
-        <w:rPr>
-          <w:rFonts w:asciiTheme="majorBidi" w:hAnsiTheme="majorBidi" w:cstheme="majorBidi"/>
-          <w:color w:val="000000"/>
-          <w:sz w:val="22"/>
-          <w:szCs w:val="22"/>
-          <w:highlight w:val="yellow"/>
+          <w:color w:val="4472C4" w:themeColor="accent1"/>
+          <w:sz w:val="22"/>
+          <w:szCs w:val="22"/>
+          <w:lang w:val="en-US"/>
+        </w:rPr>
+      </w:pPr>
+      <w:r>
+        <w:rPr>
+          <w:rFonts w:asciiTheme="majorBidi" w:hAnsiTheme="majorBidi" w:cstheme="majorBidi"/>
+          <w:color w:val="4472C4" w:themeColor="accent1"/>
+          <w:sz w:val="22"/>
+          <w:szCs w:val="22"/>
+          <w:lang w:val="en-US"/>
+        </w:rPr>
+        <w:lastRenderedPageBreak/>
+        <w:t xml:space="preserve">You are right. </w:t>
+      </w:r>
+      <w:r>
+        <w:rPr>
+          <w:rFonts w:asciiTheme="majorBidi" w:hAnsiTheme="majorBidi" w:cstheme="majorBidi"/>
+          <w:color w:val="4472C4" w:themeColor="accent1"/>
+          <w:sz w:val="22"/>
+          <w:szCs w:val="22"/>
+          <w:lang w:val="en-US"/>
+        </w:rPr>
+        <w:t>O</w:t>
+      </w:r>
+      <w:r>
+        <w:rPr>
+          <w:rFonts w:asciiTheme="majorBidi" w:hAnsiTheme="majorBidi" w:cstheme="majorBidi"/>
+          <w:color w:val="4472C4" w:themeColor="accent1"/>
+          <w:sz w:val="22"/>
+          <w:szCs w:val="22"/>
+          <w:lang w:val="en-US"/>
+        </w:rPr>
+        <w:t xml:space="preserve">ur definition </w:t>
+      </w:r>
+      <w:r>
+        <w:rPr>
+          <w:rFonts w:asciiTheme="majorBidi" w:hAnsiTheme="majorBidi" w:cstheme="majorBidi"/>
+          <w:color w:val="4472C4" w:themeColor="accent1"/>
+          <w:sz w:val="22"/>
+          <w:szCs w:val="22"/>
+          <w:lang w:val="en-US"/>
+        </w:rPr>
+        <w:t xml:space="preserve">follows that of </w:t>
+      </w:r>
+      <w:r>
+        <w:rPr>
+          <w:rFonts w:asciiTheme="majorBidi" w:hAnsiTheme="majorBidi" w:cstheme="majorBidi"/>
+          <w:color w:val="4472C4" w:themeColor="accent1"/>
+          <w:sz w:val="22"/>
+          <w:szCs w:val="22"/>
+          <w:lang w:val="en-US"/>
+        </w:rPr>
+        <w:t>Yona et al</w:t>
+      </w:r>
+      <w:r>
+        <w:rPr>
+          <w:rFonts w:asciiTheme="majorBidi" w:hAnsiTheme="majorBidi" w:cstheme="majorBidi"/>
+          <w:color w:val="4472C4" w:themeColor="accent1"/>
+          <w:sz w:val="22"/>
+          <w:szCs w:val="22"/>
+          <w:lang w:val="en-US"/>
+        </w:rPr>
+        <w:t xml:space="preserve">. (see their </w:t>
+      </w:r>
+      <w:r>
+        <w:rPr>
+          <w:rFonts w:asciiTheme="majorBidi" w:hAnsiTheme="majorBidi" w:cstheme="majorBidi"/>
+          <w:color w:val="4472C4" w:themeColor="accent1"/>
+          <w:sz w:val="22"/>
+          <w:szCs w:val="22"/>
+          <w:lang w:val="en-US"/>
+        </w:rPr>
+        <w:t>supplementary materials</w:t>
+      </w:r>
+      <w:r>
+        <w:rPr>
+          <w:rFonts w:asciiTheme="majorBidi" w:hAnsiTheme="majorBidi" w:cstheme="majorBidi"/>
+          <w:color w:val="4472C4" w:themeColor="accent1"/>
+          <w:sz w:val="22"/>
+          <w:szCs w:val="22"/>
+          <w:lang w:val="en-US"/>
+        </w:rPr>
+        <w:t>):</w:t>
+      </w:r>
+      <w:r>
+        <w:rPr>
+          <w:rFonts w:asciiTheme="majorBidi" w:hAnsiTheme="majorBidi" w:cstheme="majorBidi"/>
+          <w:color w:val="4472C4" w:themeColor="accent1"/>
+          <w:sz w:val="22"/>
+          <w:szCs w:val="22"/>
+          <w:lang w:val="en-US"/>
+        </w:rPr>
+        <w:t xml:space="preserve"> “</w:t>
+      </w:r>
+      <w:r>
+        <w:rPr>
+          <w:rFonts w:asciiTheme="majorBidi" w:hAnsiTheme="majorBidi" w:cstheme="majorBidi"/>
+          <w:color w:val="4472C4" w:themeColor="accent1"/>
+          <w:sz w:val="22"/>
+          <w:szCs w:val="22"/>
         </w:rPr>
         <w:t>In all cases where we report aneuploidy, the estimated part of the population that is reported to either gain or eliminate a chromosome is at least 95%</w:t>
       </w:r>
       <w:r>
         <w:rPr>
           <w:rFonts w:asciiTheme="majorBidi" w:hAnsiTheme="majorBidi" w:cstheme="majorBidi"/>
-          <w:color w:val="000000"/>
-          <w:sz w:val="22"/>
-          <w:szCs w:val="22"/>
-          <w:lang w:val="en-US"/>
-        </w:rPr>
-        <w:t>”.</w:t>
-      </w:r>
-      <w:r>
-        <w:rPr>
-          <w:rFonts w:asciiTheme="majorBidi" w:hAnsiTheme="majorBidi" w:cstheme="majorBidi"/>
-          <w:color w:val="000000"/>
-          <w:sz w:val="22"/>
-          <w:szCs w:val="22"/>
-        </w:rPr>
-        <w:br/>
-      </w:r>
-      <w:r>
-        <w:rPr>
-          <w:rFonts w:asciiTheme="majorBidi" w:hAnsiTheme="majorBidi" w:cstheme="majorBidi"/>
-          <w:color w:val="000000"/>
-          <w:sz w:val="22"/>
-          <w:szCs w:val="22"/>
-        </w:rPr>
-        <w:br/>
-      </w:r>
-      <w:r>
-        <w:rPr>
-          <w:rFonts w:asciiTheme="majorBidi" w:hAnsiTheme="majorBidi" w:cstheme="majorBidi"/>
-          <w:color w:val="000000"/>
+          <w:color w:val="4472C4" w:themeColor="accent1"/>
+          <w:sz w:val="22"/>
+          <w:szCs w:val="22"/>
+          <w:lang w:val="en-US"/>
+        </w:rPr>
+        <w:t>”</w:t>
+      </w:r>
+      <w:r>
+        <w:rPr>
+          <w:rFonts w:asciiTheme="majorBidi" w:hAnsiTheme="majorBidi" w:cstheme="majorBidi"/>
+          <w:color w:val="4472C4" w:themeColor="accent1"/>
+          <w:sz w:val="22"/>
+          <w:szCs w:val="22"/>
+          <w:lang w:val="en-US"/>
+        </w:rPr>
+        <w:t>. We have made several changes to the text to be clearer as to our use of the term ‘fixation’</w:t>
+      </w:r>
+      <w:r>
+        <w:rPr>
+          <w:rFonts w:asciiTheme="majorBidi" w:hAnsiTheme="majorBidi" w:cstheme="majorBidi"/>
+          <w:color w:val="4472C4" w:themeColor="accent1"/>
+          <w:sz w:val="22"/>
+          <w:szCs w:val="22"/>
+          <w:lang w:val="en-US"/>
+        </w:rPr>
+        <w:t>, either by expanding on it, or replacing it with another term</w:t>
+      </w:r>
+      <w:r>
+        <w:rPr>
+          <w:rFonts w:asciiTheme="majorBidi" w:hAnsiTheme="majorBidi" w:cstheme="majorBidi"/>
+          <w:color w:val="4472C4" w:themeColor="accent1"/>
+          <w:sz w:val="22"/>
+          <w:szCs w:val="22"/>
+          <w:lang w:val="en-US"/>
+        </w:rPr>
+        <w:t>:</w:t>
+      </w:r>
+    </w:p>
+    <w:p>
+      <w:pPr>
+        <w:pStyle w:val="NormalWeb"/>
+        <w:numPr>
+          <w:ilvl w:val="0"/>
+          <w:numId w:val="1"/>
+        </w:numPr>
+        <w:spacing w:line="276" w:lineRule="auto"/>
+        <w:rPr>
+          <w:rFonts w:asciiTheme="majorBidi" w:hAnsiTheme="majorBidi" w:cstheme="majorBidi"/>
+          <w:color w:val="4472C4" w:themeColor="accent1"/>
+          <w:sz w:val="22"/>
+          <w:szCs w:val="22"/>
+          <w:lang w:val="en-US"/>
+        </w:rPr>
+      </w:pPr>
+      <w:r>
+        <w:rPr>
+          <w:rFonts w:asciiTheme="majorBidi" w:hAnsiTheme="majorBidi" w:cstheme="majorBidi"/>
+          <w:color w:val="4472C4" w:themeColor="accent1"/>
+          <w:sz w:val="22"/>
+          <w:szCs w:val="22"/>
+          <w:lang w:val="en-US"/>
+        </w:rPr>
+        <w:t xml:space="preserve">Line 62: </w:t>
+      </w:r>
+      <w:r>
+        <w:rPr>
+          <w:rFonts w:asciiTheme="majorBidi" w:hAnsiTheme="majorBidi" w:cstheme="majorBidi"/>
+          <w:color w:val="4472C4" w:themeColor="accent1"/>
+          <w:sz w:val="22"/>
+          <w:szCs w:val="22"/>
+          <w:lang w:val="en-US"/>
+        </w:rPr>
+        <w:t xml:space="preserve">Aneuploidy was therefore suggested to be a transient adaptive solution, because it can rapidly appear and </w:t>
+      </w:r>
+      <w:r>
+        <w:rPr>
+          <w:rFonts w:asciiTheme="majorBidi" w:hAnsiTheme="majorBidi" w:cstheme="majorBidi"/>
+          <w:strike/>
+          <w:color w:val="4472C4" w:themeColor="accent1"/>
+          <w:sz w:val="22"/>
+          <w:szCs w:val="22"/>
+          <w:lang w:val="en-US"/>
+        </w:rPr>
+        <w:t>fixate in</w:t>
+      </w:r>
+      <w:r>
+        <w:rPr>
+          <w:rFonts w:asciiTheme="majorBidi" w:hAnsiTheme="majorBidi" w:cstheme="majorBidi"/>
+          <w:color w:val="4472C4" w:themeColor="accent1"/>
+          <w:sz w:val="22"/>
+          <w:szCs w:val="22"/>
+          <w:lang w:val="en-US"/>
+        </w:rPr>
+        <w:t xml:space="preserve"> </w:t>
+      </w:r>
+      <w:r>
+        <w:rPr>
+          <w:rFonts w:asciiTheme="majorBidi" w:hAnsiTheme="majorBidi" w:cstheme="majorBidi"/>
+          <w:color w:val="4472C4" w:themeColor="accent1"/>
+          <w:sz w:val="22"/>
+          <w:szCs w:val="22"/>
+          <w:u w:val="single"/>
+          <w:lang w:val="en-US"/>
+        </w:rPr>
+        <w:t>take over</w:t>
+      </w:r>
+      <w:r>
+        <w:rPr>
+          <w:rFonts w:asciiTheme="majorBidi" w:hAnsiTheme="majorBidi" w:cstheme="majorBidi"/>
+          <w:color w:val="4472C4" w:themeColor="accent1"/>
+          <w:sz w:val="22"/>
+          <w:szCs w:val="22"/>
+          <w:lang w:val="en-US"/>
+        </w:rPr>
+        <w:t xml:space="preserve"> </w:t>
+      </w:r>
+      <w:r>
+        <w:rPr>
+          <w:rFonts w:asciiTheme="majorBidi" w:hAnsiTheme="majorBidi" w:cstheme="majorBidi"/>
+          <w:color w:val="4472C4" w:themeColor="accent1"/>
+          <w:sz w:val="22"/>
+          <w:szCs w:val="22"/>
+          <w:lang w:val="en-US"/>
+        </w:rPr>
+        <w:t xml:space="preserve">the population </w:t>
+      </w:r>
+    </w:p>
+    <w:p>
+      <w:pPr>
+        <w:pStyle w:val="ListParagraph"/>
+        <w:numPr>
+          <w:ilvl w:val="0"/>
+          <w:numId w:val="1"/>
+        </w:numPr>
+        <w:spacing w:before="100" w:beforeAutospacing="1" w:after="100" w:afterAutospacing="1"/>
+        <w:rPr>
+          <w:rFonts w:asciiTheme="majorBidi" w:hAnsiTheme="majorBidi" w:cstheme="majorBidi"/>
+          <w:color w:val="000000"/>
+        </w:rPr>
+      </w:pPr>
+    </w:p>
+    <w:p>
+      <w:pPr>
+        <w:pStyle w:val="ListParagraph"/>
+        <w:numPr>
+          <w:ilvl w:val="0"/>
+          <w:numId w:val="1"/>
+        </w:numPr>
+        <w:spacing w:before="100" w:beforeAutospacing="1" w:after="100" w:afterAutospacing="1"/>
+        <w:rPr>
+          <w:rFonts w:asciiTheme="majorBidi" w:hAnsiTheme="majorBidi" w:cstheme="majorBidi"/>
+          <w:color w:val="4472C4" w:themeColor="accent1"/>
+        </w:rPr>
+      </w:pPr>
+      <w:r>
+        <w:rPr>
+          <w:rFonts w:asciiTheme="majorBidi" w:hAnsiTheme="majorBidi" w:cstheme="majorBidi"/>
+          <w:color w:val="4472C4" w:themeColor="accent1"/>
+        </w:rPr>
+        <w:t>Line 79: “</w:t>
+      </w:r>
+      <w:r>
+        <w:rPr>
+          <w:rFonts w:asciiTheme="majorBidi" w:hAnsiTheme="majorBidi" w:cstheme="majorBidi"/>
+          <w:color w:val="4472C4" w:themeColor="accent1"/>
+        </w:rPr>
+        <w:t xml:space="preserve">Aneuploidy </w:t>
+      </w:r>
+      <w:r>
+        <w:rPr>
+          <w:rFonts w:asciiTheme="majorBidi" w:hAnsiTheme="majorBidi" w:cstheme="majorBidi"/>
+          <w:strike/>
+          <w:color w:val="4472C4" w:themeColor="accent1"/>
+        </w:rPr>
+        <w:t>fixed</w:t>
+      </w:r>
+      <w:r>
+        <w:rPr>
+          <w:rFonts w:asciiTheme="majorBidi" w:hAnsiTheme="majorBidi" w:cstheme="majorBidi"/>
+          <w:color w:val="4472C4" w:themeColor="accent1"/>
+        </w:rPr>
+        <w:t xml:space="preserve"> </w:t>
+      </w:r>
+      <w:r>
+        <w:rPr>
+          <w:rFonts w:asciiTheme="majorBidi" w:hAnsiTheme="majorBidi" w:cstheme="majorBidi"/>
+          <w:color w:val="4472C4" w:themeColor="accent1"/>
+          <w:u w:val="single"/>
+        </w:rPr>
+        <w:t>reached high frequency (&gt;95%)</w:t>
+      </w:r>
+      <w:r>
+        <w:rPr>
+          <w:rFonts w:asciiTheme="majorBidi" w:hAnsiTheme="majorBidi" w:cstheme="majorBidi"/>
+          <w:color w:val="4472C4" w:themeColor="accent1"/>
+        </w:rPr>
+        <w:t xml:space="preserve"> in all four experimental repetitions in the first 450 80 generations.</w:t>
+      </w:r>
+      <w:r>
+        <w:rPr>
+          <w:rFonts w:asciiTheme="majorBidi" w:hAnsiTheme="majorBidi" w:cstheme="majorBidi"/>
+          <w:color w:val="4472C4" w:themeColor="accent1"/>
+        </w:rPr>
+        <w:t>”</w:t>
+      </w:r>
+    </w:p>
+    <w:p>
+      <w:pPr>
+        <w:pStyle w:val="ListParagraph"/>
+        <w:numPr>
+          <w:ilvl w:val="0"/>
+          <w:numId w:val="1"/>
+        </w:numPr>
+        <w:spacing w:before="100" w:beforeAutospacing="1" w:after="100" w:afterAutospacing="1"/>
+        <w:rPr>
+          <w:rFonts w:asciiTheme="majorBidi" w:hAnsiTheme="majorBidi" w:cstheme="majorBidi"/>
+          <w:color w:val="4472C4" w:themeColor="accent1"/>
+        </w:rPr>
+      </w:pPr>
+      <w:r>
+        <w:rPr>
+          <w:rFonts w:asciiTheme="majorBidi" w:hAnsiTheme="majorBidi" w:cstheme="majorBidi"/>
+          <w:color w:val="4472C4" w:themeColor="accent1"/>
+        </w:rPr>
+        <w:t>Line 94: “</w:t>
+      </w:r>
+      <w:r>
+        <w:rPr>
+          <w:rFonts w:asciiTheme="majorBidi" w:hAnsiTheme="majorBidi" w:cstheme="majorBidi"/>
+          <w:color w:val="4472C4" w:themeColor="accent1"/>
+        </w:rPr>
+        <w:t>We fitted this model to the experimental results – time for fixation (</w:t>
+      </w:r>
+      <w:r>
+        <w:rPr>
+          <w:rFonts w:asciiTheme="majorBidi" w:hAnsiTheme="majorBidi" w:cstheme="majorBidi"/>
+          <w:color w:val="4472C4" w:themeColor="accent1"/>
+          <w:u w:val="single"/>
+        </w:rPr>
+        <w:t>frequency</w:t>
+      </w:r>
+      <w:r>
+        <w:rPr>
+          <w:rFonts w:asciiTheme="majorBidi" w:hAnsiTheme="majorBidi" w:cstheme="majorBidi"/>
+          <w:color w:val="4472C4" w:themeColor="accent1"/>
+        </w:rPr>
+        <w:t xml:space="preserve"> &gt;95%) and for loss</w:t>
+      </w:r>
+      <w:r>
+        <w:rPr>
+          <w:rFonts w:asciiTheme="majorBidi" w:hAnsiTheme="majorBidi" w:cstheme="majorBidi"/>
+          <w:color w:val="4472C4" w:themeColor="accent1"/>
+        </w:rPr>
+        <w:t xml:space="preserve"> </w:t>
+      </w:r>
+      <w:r>
+        <w:rPr>
+          <w:rFonts w:asciiTheme="majorBidi" w:hAnsiTheme="majorBidi" w:cstheme="majorBidi"/>
+          <w:color w:val="4472C4" w:themeColor="accent1"/>
+        </w:rPr>
+        <w:t>(</w:t>
+      </w:r>
+      <w:r>
+        <w:rPr>
+          <w:rFonts w:asciiTheme="majorBidi" w:hAnsiTheme="majorBidi" w:cstheme="majorBidi"/>
+          <w:color w:val="4472C4" w:themeColor="accent1"/>
+          <w:u w:val="single"/>
+        </w:rPr>
+        <w:t>frequency</w:t>
+      </w:r>
+      <w:r>
+        <w:rPr>
+          <w:rFonts w:asciiTheme="majorBidi" w:hAnsiTheme="majorBidi" w:cstheme="majorBidi"/>
+          <w:color w:val="4472C4" w:themeColor="accent1"/>
+        </w:rPr>
+        <w:t xml:space="preserve"> &lt;5%) of aneuploidy</w:t>
+      </w:r>
+      <w:r>
+        <w:rPr>
+          <w:rFonts w:asciiTheme="majorBidi" w:hAnsiTheme="majorBidi" w:cstheme="majorBidi"/>
+          <w:color w:val="4472C4" w:themeColor="accent1"/>
+        </w:rPr>
+        <w:t>”</w:t>
+      </w:r>
+    </w:p>
+    <w:p>
+      <w:pPr>
+        <w:pStyle w:val="ListParagraph"/>
+        <w:numPr>
+          <w:ilvl w:val="0"/>
+          <w:numId w:val="1"/>
+        </w:numPr>
+        <w:spacing w:before="100" w:beforeAutospacing="1" w:after="100" w:afterAutospacing="1"/>
+        <w:rPr>
+          <w:rFonts w:asciiTheme="majorBidi" w:hAnsiTheme="majorBidi" w:cstheme="majorBidi"/>
+          <w:color w:val="4472C4" w:themeColor="accent1"/>
+        </w:rPr>
+      </w:pPr>
+      <w:r>
+        <w:rPr>
+          <w:rFonts w:asciiTheme="majorBidi" w:hAnsiTheme="majorBidi" w:cstheme="majorBidi"/>
+          <w:color w:val="4472C4" w:themeColor="accent1"/>
+        </w:rPr>
+        <w:t>Line 299: “</w:t>
+      </w:r>
+      <w:r>
+        <w:rPr>
+          <w:rFonts w:asciiTheme="majorBidi" w:hAnsiTheme="majorBidi" w:cstheme="majorBidi"/>
+          <w:color w:val="4472C4" w:themeColor="accent1"/>
+        </w:rPr>
+        <w:t xml:space="preserve">Aneuploidy fixed </w:t>
+      </w:r>
+      <w:r>
+        <w:rPr>
+          <w:rFonts w:asciiTheme="majorBidi" w:hAnsiTheme="majorBidi" w:cstheme="majorBidi"/>
+          <w:color w:val="4472C4" w:themeColor="accent1"/>
+          <w:u w:val="single"/>
+        </w:rPr>
+        <w:t>(frequency &gt;95%)</w:t>
+      </w:r>
+      <w:r>
+        <w:rPr>
+          <w:rFonts w:asciiTheme="majorBidi" w:hAnsiTheme="majorBidi" w:cstheme="majorBidi"/>
+          <w:color w:val="4472C4" w:themeColor="accent1"/>
+        </w:rPr>
+        <w:t xml:space="preserve"> in all four population in the first 450 generations.</w:t>
+      </w:r>
+      <w:r>
+        <w:rPr>
+          <w:rFonts w:asciiTheme="majorBidi" w:hAnsiTheme="majorBidi" w:cstheme="majorBidi"/>
+          <w:color w:val="4472C4" w:themeColor="accent1"/>
+        </w:rPr>
+        <w:t>”</w:t>
+      </w:r>
+    </w:p>
+    <w:p>
+      <w:pPr>
+        <w:pStyle w:val="ListParagraph"/>
+        <w:numPr>
+          <w:ilvl w:val="0"/>
+          <w:numId w:val="1"/>
+        </w:numPr>
+        <w:spacing w:before="100" w:beforeAutospacing="1" w:after="100" w:afterAutospacing="1"/>
+        <w:rPr>
+          <w:rFonts w:asciiTheme="majorBidi" w:hAnsiTheme="majorBidi" w:cstheme="majorBidi"/>
+          <w:color w:val="4472C4" w:themeColor="accent1"/>
+        </w:rPr>
+      </w:pPr>
+      <w:r>
+        <w:rPr>
+          <w:rFonts w:asciiTheme="majorBidi" w:hAnsiTheme="majorBidi" w:cstheme="majorBidi"/>
+          <w:color w:val="4472C4" w:themeColor="accent1"/>
+        </w:rPr>
+        <w:t>Line 316: “</w:t>
+      </w:r>
+      <w:r>
+        <w:rPr>
+          <w:rFonts w:asciiTheme="majorBidi" w:hAnsiTheme="majorBidi" w:cstheme="majorBidi"/>
+          <w:color w:val="4472C4" w:themeColor="accent1"/>
+        </w:rPr>
+        <w:t xml:space="preserve">taking simulations in which 2n+1 fixed </w:t>
+      </w:r>
+      <w:r>
+        <w:rPr>
+          <w:rFonts w:asciiTheme="majorBidi" w:hAnsiTheme="majorBidi" w:cstheme="majorBidi"/>
+          <w:color w:val="4472C4" w:themeColor="accent1"/>
+          <w:u w:val="single"/>
+        </w:rPr>
+        <w:t>(reached &gt;95%)</w:t>
+      </w:r>
+      <w:r>
+        <w:rPr>
+          <w:rFonts w:asciiTheme="majorBidi" w:hAnsiTheme="majorBidi" w:cstheme="majorBidi"/>
+          <w:color w:val="4472C4" w:themeColor="accent1"/>
+        </w:rPr>
+        <w:t xml:space="preserve"> before generation 450 but not before generation 200, and computing the fraction of such simulations 318 in which 2n* did not fix by generation 1,700, and hence aneuploidy did not extinct </w:t>
+      </w:r>
+      <w:r>
+        <w:rPr>
+          <w:rFonts w:asciiTheme="majorBidi" w:hAnsiTheme="majorBidi" w:cstheme="majorBidi"/>
+          <w:color w:val="4472C4" w:themeColor="accent1"/>
+          <w:u w:val="single"/>
+        </w:rPr>
+        <w:t>(reach &lt;5%)</w:t>
+      </w:r>
+      <w:r>
+        <w:rPr>
+          <w:rFonts w:asciiTheme="majorBidi" w:hAnsiTheme="majorBidi" w:cstheme="majorBidi"/>
+          <w:color w:val="4472C4" w:themeColor="accent1"/>
+        </w:rPr>
+        <w:t xml:space="preserve"> before generation 1,700.</w:t>
+      </w:r>
+    </w:p>
+    <w:p>
+      <w:pPr>
+        <w:spacing w:before="100" w:beforeAutospacing="1" w:after="100" w:afterAutospacing="1" w:line="276" w:lineRule="auto"/>
+        <w:rPr>
+          <w:rFonts w:asciiTheme="majorBidi" w:hAnsiTheme="majorBidi" w:cstheme="majorBidi"/>
+          <w:color w:val="000000"/>
+        </w:rPr>
+      </w:pPr>
+      <w:r>
+        <w:rPr>
+          <w:rFonts w:asciiTheme="majorBidi" w:hAnsiTheme="majorBidi" w:cstheme="majorBidi"/>
+          <w:color w:val="000000"/>
+        </w:rPr>
+        <w:t xml:space="preserve">The authors assume that the rate of chromosome gain (2n to 2n+1) is the same as the reverse rate. This is probably unavoidable, given the state of our knowledge around these basic rates, but we might reasonably expect trisomy to revert at a faster rate than it appears in the first place (at the very least because there are more chromosomes that can potentially mis-segregate). On line 275 the authors write that “A model that assumed increased aneuploidy rates in aneuploid cells… did not perform well,” but it’s not clear if this means additional aneuploidy or rather the reversion from aneuploidy to euploidy. The transition 2n+1 to 2n is not aneuploidy per se, but the reversion of it. </w:t>
+      </w:r>
+    </w:p>
+    <w:p>
+      <w:pPr>
+        <w:spacing w:before="100" w:beforeAutospacing="1" w:after="100" w:afterAutospacing="1" w:line="276" w:lineRule="auto"/>
+        <w:rPr>
+          <w:rFonts w:asciiTheme="majorBidi" w:hAnsiTheme="majorBidi" w:cstheme="majorBidi"/>
+          <w:color w:val="4472C4" w:themeColor="accent1"/>
+          <w:sz w:val="22"/>
+          <w:szCs w:val="22"/>
+        </w:rPr>
+      </w:pPr>
+      <w:r>
+        <w:rPr>
+          <w:rFonts w:asciiTheme="majorBidi" w:hAnsiTheme="majorBidi" w:cstheme="majorBidi"/>
+          <w:color w:val="4472C4" w:themeColor="accent1"/>
+          <w:sz w:val="22"/>
+          <w:szCs w:val="22"/>
+          <w:lang w:val="en-US"/>
+        </w:rPr>
+        <w:t>We are sorry for the confusion, we indeed meant “reversion from aneuploidy to euploidy” and not “additional aneuploidy”.</w:t>
+      </w:r>
+      <w:r>
+        <w:rPr>
+          <w:rFonts w:asciiTheme="majorBidi" w:hAnsiTheme="majorBidi" w:cstheme="majorBidi"/>
+          <w:color w:val="4472C4" w:themeColor="accent1"/>
+          <w:sz w:val="22"/>
+          <w:szCs w:val="22"/>
+          <w:lang w:val="en-US"/>
+        </w:rPr>
+        <w:t xml:space="preserve"> We have now revised the text to (line 277) “</w:t>
+      </w:r>
+      <w:r>
+        <w:rPr>
+          <w:rFonts w:asciiTheme="majorBidi" w:hAnsiTheme="majorBidi" w:cstheme="majorBidi"/>
+          <w:color w:val="4472C4" w:themeColor="accent1"/>
+          <w:sz w:val="22"/>
+          <w:szCs w:val="22"/>
+          <w:lang w:val="en-US"/>
+        </w:rPr>
+        <w:t>A model that assumed increased rate of chromosome loss in aneuploid cells</w:t>
+      </w:r>
+      <w:r>
+        <w:rPr>
+          <w:rFonts w:asciiTheme="majorBidi" w:hAnsiTheme="majorBidi" w:cstheme="majorBidi"/>
+          <w:color w:val="4472C4" w:themeColor="accent1"/>
+          <w:sz w:val="22"/>
+          <w:szCs w:val="22"/>
+          <w:lang w:val="en-US"/>
+        </w:rPr>
+        <w:t xml:space="preserve">” to avoid this confusion. </w:t>
+      </w:r>
+    </w:p>
+    <w:p>
+      <w:pPr>
+        <w:spacing w:before="100" w:beforeAutospacing="1" w:after="100" w:afterAutospacing="1" w:line="276" w:lineRule="auto"/>
+        <w:rPr>
+          <w:rFonts w:asciiTheme="majorBidi" w:hAnsiTheme="majorBidi" w:cstheme="majorBidi"/>
+          <w:color w:val="000000"/>
+          <w:sz w:val="22"/>
+          <w:szCs w:val="22"/>
+        </w:rPr>
+      </w:pPr>
+      <w:r>
+        <w:rPr>
+          <w:rFonts w:asciiTheme="majorBidi" w:hAnsiTheme="majorBidi" w:cstheme="majorBidi"/>
+          <w:color w:val="000000"/>
+          <w:sz w:val="22"/>
+          <w:szCs w:val="22"/>
+        </w:rPr>
+        <w:t>It might be clearer to use “aneuploid” to refer to the karyotype, and “non-disjunction” to refer to chromosomal mis-segregation events. I would also encourage the authors to highlight the general scarcity of empirical data non-disjunction rates, which would allow for more detailed modeling.</w:t>
+      </w:r>
+    </w:p>
+    <w:p>
+      <w:pPr>
+        <w:spacing w:before="100" w:beforeAutospacing="1" w:after="100" w:afterAutospacing="1" w:line="276" w:lineRule="auto"/>
+        <w:rPr>
+          <w:rFonts w:asciiTheme="majorBidi" w:hAnsiTheme="majorBidi" w:cstheme="majorBidi"/>
+          <w:color w:val="4472C4" w:themeColor="accent1"/>
+          <w:sz w:val="22"/>
+          <w:szCs w:val="22"/>
+          <w:lang w:val="en-US"/>
+        </w:rPr>
+      </w:pPr>
+      <w:r>
+        <w:rPr>
+          <w:rFonts w:asciiTheme="majorBidi" w:hAnsiTheme="majorBidi" w:cstheme="majorBidi"/>
+          <w:color w:val="4472C4" w:themeColor="accent1"/>
+          <w:sz w:val="22"/>
+          <w:szCs w:val="22"/>
+          <w:lang w:val="en-US"/>
+        </w:rPr>
+        <w:t xml:space="preserve">We feel that the term “non-disjunction” is a bit technical and would prefer to stay with mis-segregation or aneuploidy; we think that the reader understand what we mean. We have added the word </w:t>
+      </w:r>
+      <w:r>
+        <w:rPr>
+          <w:rFonts w:asciiTheme="majorBidi" w:hAnsiTheme="majorBidi" w:cstheme="majorBidi"/>
+          <w:color w:val="4472C4" w:themeColor="accent1"/>
+          <w:sz w:val="22"/>
+          <w:szCs w:val="22"/>
+        </w:rPr>
+        <w:t>non-disjunction</w:t>
+      </w:r>
+      <w:r>
+        <w:rPr>
+          <w:rFonts w:asciiTheme="majorBidi" w:hAnsiTheme="majorBidi" w:cstheme="majorBidi"/>
+          <w:color w:val="4472C4" w:themeColor="accent1"/>
+          <w:sz w:val="22"/>
+          <w:szCs w:val="22"/>
+          <w:lang w:val="en-US"/>
+        </w:rPr>
+        <w:t xml:space="preserve"> in line 97 when first referring to the rate of aneuploidy: “… </w:t>
+      </w:r>
+      <w:r>
+        <w:rPr>
+          <w:rFonts w:asciiTheme="majorBidi" w:hAnsiTheme="majorBidi" w:cstheme="majorBidi"/>
+          <w:color w:val="4472C4" w:themeColor="accent1"/>
+          <w:sz w:val="22"/>
+          <w:szCs w:val="22"/>
+          <w:lang w:val="en-US"/>
+        </w:rPr>
+        <w:t xml:space="preserve">inferring the model parameters: rates of aneuploidy </w:t>
+      </w:r>
+      <w:r>
+        <w:rPr>
+          <w:rFonts w:asciiTheme="majorBidi" w:hAnsiTheme="majorBidi" w:cstheme="majorBidi"/>
+          <w:color w:val="4472C4" w:themeColor="accent1"/>
+          <w:sz w:val="22"/>
+          <w:szCs w:val="22"/>
+          <w:u w:val="single"/>
+          <w:lang w:val="en-US"/>
+        </w:rPr>
+        <w:t>(i.e., mis-segregation, non-disjunction)</w:t>
+      </w:r>
+      <w:r>
+        <w:rPr>
+          <w:rFonts w:asciiTheme="majorBidi" w:hAnsiTheme="majorBidi" w:cstheme="majorBidi"/>
+          <w:color w:val="4472C4" w:themeColor="accent1"/>
+          <w:sz w:val="22"/>
+          <w:szCs w:val="22"/>
+          <w:lang w:val="en-US"/>
+        </w:rPr>
+        <w:t xml:space="preserve"> and mutation</w:t>
+      </w:r>
+      <w:r>
+        <w:rPr>
+          <w:rFonts w:asciiTheme="majorBidi" w:hAnsiTheme="majorBidi" w:cstheme="majorBidi"/>
+          <w:color w:val="4472C4" w:themeColor="accent1"/>
+          <w:sz w:val="22"/>
+          <w:szCs w:val="22"/>
+          <w:lang w:val="en-US"/>
+        </w:rPr>
+        <w:t>…” and similarly in line 122.</w:t>
+      </w:r>
+    </w:p>
+    <w:p>
+      <w:pPr>
+        <w:pStyle w:val="NormalWeb"/>
+        <w:spacing w:line="276" w:lineRule="auto"/>
+        <w:rPr>
+          <w:rFonts w:asciiTheme="majorBidi" w:hAnsiTheme="majorBidi" w:cstheme="majorBidi"/>
+          <w:color w:val="4472C4" w:themeColor="accent1"/>
+          <w:sz w:val="22"/>
+          <w:szCs w:val="22"/>
+          <w:lang w:val="en-US"/>
+        </w:rPr>
+      </w:pPr>
+      <w:r>
+        <w:rPr>
+          <w:rFonts w:asciiTheme="majorBidi" w:hAnsiTheme="majorBidi" w:cstheme="majorBidi"/>
+          <w:color w:val="4472C4" w:themeColor="accent1"/>
+          <w:sz w:val="22"/>
+          <w:szCs w:val="22"/>
+          <w:lang w:val="en-US"/>
+        </w:rPr>
+        <w:t xml:space="preserve">We now mention in line </w:t>
+      </w:r>
+      <w:r>
+        <w:rPr>
+          <w:rFonts w:asciiTheme="majorBidi" w:hAnsiTheme="majorBidi" w:cstheme="majorBidi"/>
+          <w:color w:val="4472C4" w:themeColor="accent1"/>
+          <w:sz w:val="22"/>
+          <w:szCs w:val="22"/>
+          <w:lang w:val="en-US"/>
+        </w:rPr>
+        <w:t>244</w:t>
+      </w:r>
+      <w:r>
+        <w:rPr>
+          <w:rFonts w:asciiTheme="majorBidi" w:hAnsiTheme="majorBidi" w:cstheme="majorBidi"/>
+          <w:color w:val="4472C4" w:themeColor="accent1"/>
+          <w:sz w:val="22"/>
+          <w:szCs w:val="22"/>
+          <w:lang w:val="en-US"/>
+        </w:rPr>
+        <w:t>: “</w:t>
+      </w:r>
+      <w:r>
+        <w:rPr>
+          <w:rFonts w:asciiTheme="majorBidi" w:hAnsiTheme="majorBidi" w:cstheme="majorBidi"/>
+          <w:color w:val="4472C4" w:themeColor="accent1"/>
+          <w:sz w:val="22"/>
+          <w:szCs w:val="22"/>
+        </w:rPr>
+        <w:t>We estimate that the aneuploidy rate (i.e., number of chromosome gains per generation) is 1.7 · 1</w:t>
+      </w:r>
+      <w:r>
+        <w:rPr>
+          <w:rFonts w:asciiTheme="majorBidi" w:hAnsiTheme="majorBidi" w:cstheme="majorBidi"/>
+          <w:color w:val="4472C4" w:themeColor="accent1"/>
+          <w:sz w:val="22"/>
+          <w:szCs w:val="22"/>
+          <w:lang w:val="en-US"/>
+        </w:rPr>
+        <w:t>0</w:t>
+      </w:r>
+      <w:r>
+        <w:rPr>
+          <w:rFonts w:asciiTheme="majorBidi" w:hAnsiTheme="majorBidi" w:cstheme="majorBidi"/>
+          <w:color w:val="4472C4" w:themeColor="accent1"/>
+          <w:sz w:val="22"/>
+          <w:szCs w:val="22"/>
+          <w:vertAlign w:val="superscript"/>
+          <w:lang w:val="en-US"/>
+        </w:rPr>
+        <w:t>-3</w:t>
+      </w:r>
+      <w:r>
+        <w:rPr>
+          <w:rFonts w:asciiTheme="majorBidi" w:hAnsiTheme="majorBidi" w:cstheme="majorBidi"/>
+          <w:color w:val="4472C4" w:themeColor="accent1"/>
+          <w:sz w:val="22"/>
+          <w:szCs w:val="22"/>
+        </w:rPr>
+        <w:t>, higher than a previous estimate of 6.7 · 10</w:t>
+      </w:r>
+      <w:r>
+        <w:rPr>
+          <w:rFonts w:asciiTheme="majorBidi" w:hAnsiTheme="majorBidi" w:cstheme="majorBidi"/>
+          <w:color w:val="4472C4" w:themeColor="accent1"/>
+          <w:sz w:val="22"/>
+          <w:szCs w:val="22"/>
+          <w:vertAlign w:val="superscript"/>
+          <w:lang w:val="en-US"/>
+        </w:rPr>
+        <w:t>-6</w:t>
+      </w:r>
+      <w:r>
+        <w:rPr>
+          <w:rFonts w:asciiTheme="majorBidi" w:hAnsiTheme="majorBidi" w:cstheme="majorBidi"/>
+          <w:color w:val="4472C4" w:themeColor="accent1"/>
+          <w:position w:val="8"/>
+          <w:sz w:val="22"/>
+          <w:szCs w:val="22"/>
+        </w:rPr>
+        <w:t xml:space="preserve"> </w:t>
+      </w:r>
+      <w:r>
+        <w:rPr>
+          <w:rFonts w:asciiTheme="majorBidi" w:hAnsiTheme="majorBidi" w:cstheme="majorBidi"/>
+          <w:color w:val="4472C4" w:themeColor="accent1"/>
+          <w:sz w:val="22"/>
+          <w:szCs w:val="22"/>
+        </w:rPr>
+        <w:t>(re</w:t>
+      </w:r>
+      <w:r>
+        <w:rPr>
+          <w:rFonts w:asciiTheme="majorBidi" w:hAnsiTheme="majorBidi" w:cstheme="majorBidi"/>
+          <w:color w:val="4472C4" w:themeColor="accent1"/>
+          <w:sz w:val="22"/>
+          <w:szCs w:val="22"/>
+          <w:lang w:val="en-US"/>
+        </w:rPr>
+        <w:t>f 73</w:t>
+      </w:r>
+      <w:r>
+        <w:rPr>
+          <w:rFonts w:asciiTheme="majorBidi" w:hAnsiTheme="majorBidi" w:cstheme="majorBidi"/>
+          <w:color w:val="4472C4" w:themeColor="accent1"/>
+          <w:sz w:val="22"/>
+          <w:szCs w:val="22"/>
+        </w:rPr>
+        <w:t xml:space="preserve">). This may be due to </w:t>
+      </w:r>
+      <w:r>
+        <w:rPr>
+          <w:rFonts w:asciiTheme="majorBidi" w:hAnsiTheme="majorBidi" w:cstheme="majorBidi"/>
+          <w:color w:val="4472C4" w:themeColor="accent1"/>
           <w:sz w:val="22"/>
           <w:szCs w:val="22"/>
         </w:rPr>
         <w:lastRenderedPageBreak/>
-        <w:t xml:space="preserve">The authors assume that the rate of chromosome gain (2n to 2n+1) is the same as the reverse rate. This is probably unavoidable, given the state of our knowledge around these basic rates, but we might reasonably expect trisomy to revert at a faster rate than it appears in the first place (at the very least because there are more chromosomes that can potentially mis-segregate). On line 275 the authors write that “A model that assumed increased aneuploidy rates in aneuploid cells… did not perform well,” but it’s not clear if this means additional aneuploidy or rather the reversion from aneuploidy to euploidy. The transition 2n+1 to 2n is not aneuploidy per se, but the reversion of it. </w:t>
+        <w:t>genetic instability caused by heat stres</w:t>
+      </w:r>
+      <w:r>
+        <w:rPr>
+          <w:rFonts w:asciiTheme="majorBidi" w:hAnsiTheme="majorBidi" w:cstheme="majorBidi"/>
+          <w:color w:val="4472C4" w:themeColor="accent1"/>
+          <w:sz w:val="22"/>
+          <w:szCs w:val="22"/>
+          <w:lang w:val="en-US"/>
+        </w:rPr>
+        <w:t>s</w:t>
+      </w:r>
+      <w:r>
+        <w:rPr>
+          <w:rFonts w:asciiTheme="majorBidi" w:hAnsiTheme="majorBidi" w:cstheme="majorBidi"/>
+          <w:color w:val="4472C4" w:themeColor="accent1"/>
+          <w:sz w:val="22"/>
+          <w:szCs w:val="22"/>
+          <w:vertAlign w:val="superscript"/>
+          <w:lang w:val="en-US"/>
+        </w:rPr>
+        <w:t>5</w:t>
+      </w:r>
+      <w:r>
+        <w:rPr>
+          <w:rFonts w:asciiTheme="majorBidi" w:hAnsiTheme="majorBidi" w:cstheme="majorBidi"/>
+          <w:color w:val="4472C4" w:themeColor="accent1"/>
+          <w:sz w:val="22"/>
+          <w:szCs w:val="22"/>
+        </w:rPr>
+        <w:t xml:space="preserve">, </w:t>
+      </w:r>
+      <w:r>
+        <w:rPr>
+          <w:rFonts w:asciiTheme="majorBidi" w:hAnsiTheme="majorBidi" w:cstheme="majorBidi"/>
+          <w:color w:val="4472C4" w:themeColor="accent1"/>
+          <w:sz w:val="22"/>
+          <w:szCs w:val="22"/>
+          <w:u w:val="single"/>
+        </w:rPr>
+        <w:t>but we note that there is a general scarcity of empirical data on aneuploidy rates.</w:t>
+      </w:r>
+      <w:r>
+        <w:rPr>
+          <w:rFonts w:asciiTheme="majorBidi" w:hAnsiTheme="majorBidi" w:cstheme="majorBidi"/>
+          <w:color w:val="4472C4" w:themeColor="accent1"/>
+          <w:sz w:val="22"/>
+          <w:szCs w:val="22"/>
+          <w:lang w:val="en-US"/>
+        </w:rPr>
+        <w:t>“</w:t>
       </w:r>
     </w:p>
     <w:p>
@@ -4183,68 +5253,9 @@
           <w:color w:val="4472C4" w:themeColor="accent1"/>
           <w:sz w:val="22"/>
           <w:szCs w:val="22"/>
-        </w:rPr>
-      </w:pPr>
-      <w:r>
-        <w:rPr>
-          <w:rFonts w:asciiTheme="majorBidi" w:hAnsiTheme="majorBidi" w:cstheme="majorBidi"/>
-          <w:color w:val="4472C4" w:themeColor="accent1"/>
-          <w:sz w:val="22"/>
-          <w:szCs w:val="22"/>
-          <w:lang w:val="en-US"/>
-        </w:rPr>
-        <w:t>We are sorry for the confusion, we indeed meant “reversion from aneuploidy to euploidy” and not “additional aneuploidy”.</w:t>
-      </w:r>
-      <w:r>
-        <w:rPr>
-          <w:rFonts w:asciiTheme="majorBidi" w:hAnsiTheme="majorBidi" w:cstheme="majorBidi"/>
-          <w:color w:val="4472C4" w:themeColor="accent1"/>
-          <w:sz w:val="22"/>
-          <w:szCs w:val="22"/>
-          <w:lang w:val="en-US"/>
-        </w:rPr>
-        <w:t xml:space="preserve"> We have now revised the text to (line 277) “</w:t>
-      </w:r>
-      <w:r>
-        <w:rPr>
-          <w:rFonts w:asciiTheme="majorBidi" w:hAnsiTheme="majorBidi" w:cstheme="majorBidi"/>
-          <w:color w:val="4472C4" w:themeColor="accent1"/>
-          <w:sz w:val="22"/>
-          <w:szCs w:val="22"/>
-          <w:lang w:val="en-US"/>
-        </w:rPr>
-        <w:t>A model that assumed increased rate of chromosome loss in aneuploid cells</w:t>
-      </w:r>
-      <w:r>
-        <w:rPr>
-          <w:rFonts w:asciiTheme="majorBidi" w:hAnsiTheme="majorBidi" w:cstheme="majorBidi"/>
-          <w:color w:val="4472C4" w:themeColor="accent1"/>
-          <w:sz w:val="22"/>
-          <w:szCs w:val="22"/>
-          <w:lang w:val="en-US"/>
-        </w:rPr>
-        <w:t xml:space="preserve">” to avoid this confusion. </w:t>
-      </w:r>
-    </w:p>
-    <w:p>
-      <w:pPr>
-        <w:spacing w:before="100" w:beforeAutospacing="1" w:after="100" w:afterAutospacing="1" w:line="276" w:lineRule="auto"/>
-        <w:rPr>
-          <w:rFonts w:asciiTheme="majorBidi" w:hAnsiTheme="majorBidi" w:cstheme="majorBidi"/>
-          <w:color w:val="000000"/>
-          <w:sz w:val="22"/>
-          <w:szCs w:val="22"/>
-        </w:rPr>
-      </w:pPr>
-      <w:r>
-        <w:rPr>
-          <w:rFonts w:asciiTheme="majorBidi" w:hAnsiTheme="majorBidi" w:cstheme="majorBidi"/>
-          <w:color w:val="000000"/>
-          <w:sz w:val="22"/>
-          <w:szCs w:val="22"/>
-        </w:rPr>
-        <w:t>It might be clearer to use “aneuploid” to refer to the karyotype, and “non-disjunction” to refer to chromosomal mis-segregation events. I would also encourage the authors to highlight the general scarcity of empirical data non-disjunction rates, which would allow for more detailed modeling.</w:t>
-      </w:r>
+          <w:lang w:val="en-US"/>
+        </w:rPr>
+      </w:pPr>
     </w:p>
     <w:p>
       <w:pPr>
@@ -4281,22 +5292,51 @@
         <w:spacing w:before="100" w:beforeAutospacing="1" w:after="100" w:afterAutospacing="1" w:line="276" w:lineRule="auto"/>
         <w:rPr>
           <w:rFonts w:asciiTheme="majorBidi" w:hAnsiTheme="majorBidi" w:cstheme="majorBidi"/>
-          <w:color w:val="000000"/>
-          <w:sz w:val="22"/>
-          <w:szCs w:val="22"/>
-          <w:lang w:val="en-US"/>
-        </w:rPr>
-      </w:pPr>
-      <w:r>
-        <w:rPr>
-          <w:rFonts w:asciiTheme="majorBidi" w:hAnsiTheme="majorBidi" w:cstheme="majorBidi"/>
-          <w:color w:val="000000"/>
-          <w:sz w:val="22"/>
-          <w:szCs w:val="22"/>
-          <w:highlight w:val="yellow"/>
-          <w:lang w:val="en-US"/>
-        </w:rPr>
-        <w:t>EXPLAIN WHAT C S AND B ARE</w:t>
+          <w:color w:val="4472C4" w:themeColor="accent1"/>
+          <w:sz w:val="22"/>
+          <w:szCs w:val="22"/>
+          <w:lang w:val="en-US"/>
+        </w:rPr>
+      </w:pPr>
+      <w:r>
+        <w:rPr>
+          <w:rFonts w:asciiTheme="majorBidi" w:hAnsiTheme="majorBidi" w:cstheme="majorBidi"/>
+          <w:color w:val="4472C4" w:themeColor="accent1"/>
+          <w:sz w:val="22"/>
+          <w:szCs w:val="22"/>
+          <w:lang w:val="en-US"/>
+        </w:rPr>
+        <w:t xml:space="preserve">Following a comment from reviewer 1, we decided to remove </w:t>
+      </w:r>
+      <w:r>
+        <w:rPr>
+          <w:rFonts w:asciiTheme="majorBidi" w:hAnsiTheme="majorBidi" w:cstheme="majorBidi"/>
+          <w:color w:val="4472C4" w:themeColor="accent1"/>
+          <w:sz w:val="22"/>
+          <w:szCs w:val="22"/>
+          <w:lang w:val="en-US"/>
+        </w:rPr>
+        <w:t xml:space="preserve">all </w:t>
+      </w:r>
+      <w:r>
+        <w:rPr>
+          <w:rFonts w:asciiTheme="majorBidi" w:hAnsiTheme="majorBidi" w:cstheme="majorBidi"/>
+          <w:color w:val="4472C4" w:themeColor="accent1"/>
+          <w:sz w:val="22"/>
+          <w:szCs w:val="22"/>
+          <w:lang w:val="en-US"/>
+        </w:rPr>
+        <w:t>mentions of s, c, and b.</w:t>
+      </w:r>
+      <w:r>
+        <w:rPr>
+          <w:rFonts w:asciiTheme="majorBidi" w:hAnsiTheme="majorBidi" w:cstheme="majorBidi"/>
+          <w:color w:val="4472C4" w:themeColor="accent1"/>
+          <w:sz w:val="22"/>
+          <w:szCs w:val="22"/>
+          <w:lang w:val="en-US"/>
+        </w:rPr>
+        <w:t xml:space="preserve"> these parameters only served as interpretations for our estimated fitness values, and we found they are confusing and require additional assumptions.</w:t>
       </w:r>
     </w:p>
     <w:p>
@@ -4316,35 +5356,48 @@
           <w:sz w:val="22"/>
           <w:szCs w:val="22"/>
         </w:rPr>
-        <w:br/>
-      </w:r>
-      <w:r>
-        <w:rPr>
-          <w:rFonts w:asciiTheme="majorBidi" w:hAnsiTheme="majorBidi" w:cstheme="majorBidi"/>
-          <w:color w:val="000000"/>
-          <w:sz w:val="22"/>
-          <w:szCs w:val="22"/>
-        </w:rPr>
-        <w:br/>
-      </w:r>
-      <w:r>
-        <w:rPr>
-          <w:rFonts w:asciiTheme="majorBidi" w:hAnsiTheme="majorBidi" w:cstheme="majorBidi"/>
-          <w:color w:val="000000"/>
-          <w:sz w:val="22"/>
-          <w:szCs w:val="22"/>
-          <w:highlight w:val="yellow"/>
-        </w:rPr>
         <w:t>It might be worth acknowledging that non-disjunction is arguably a form of mutation, but that in the context of this work “mutation” refers to point mutations or other events not relating to copy number variants.</w:t>
       </w:r>
-      <w:r>
-        <w:rPr>
-          <w:rFonts w:asciiTheme="majorBidi" w:hAnsiTheme="majorBidi" w:cstheme="majorBidi"/>
-          <w:color w:val="000000"/>
-          <w:sz w:val="22"/>
-          <w:szCs w:val="22"/>
-        </w:rPr>
-        <w:br/>
+    </w:p>
+    <w:p>
+      <w:pPr>
+        <w:spacing w:before="100" w:beforeAutospacing="1" w:after="100" w:afterAutospacing="1" w:line="276" w:lineRule="auto"/>
+        <w:rPr>
+          <w:rFonts w:asciiTheme="majorBidi" w:hAnsiTheme="majorBidi" w:cstheme="majorBidi"/>
+          <w:color w:val="000000"/>
+          <w:sz w:val="22"/>
+          <w:szCs w:val="22"/>
+        </w:rPr>
+      </w:pPr>
+      <w:r>
+        <w:rPr>
+          <w:rFonts w:asciiTheme="majorBidi" w:hAnsiTheme="majorBidi" w:cstheme="majorBidi"/>
+          <w:color w:val="4472C4" w:themeColor="accent1"/>
+          <w:sz w:val="22"/>
+          <w:szCs w:val="22"/>
+          <w:lang w:val="en-US"/>
+        </w:rPr>
+        <w:t>We added a comment to the Results section that describes the evolutionary model (line 92): “</w:t>
+      </w:r>
+      <w:r>
+        <w:rPr>
+          <w:rFonts w:asciiTheme="majorBidi" w:hAnsiTheme="majorBidi" w:cstheme="majorBidi"/>
+          <w:color w:val="4472C4" w:themeColor="accent1"/>
+          <w:sz w:val="22"/>
+          <w:szCs w:val="22"/>
+          <w:lang w:val="en-US"/>
+        </w:rPr>
+        <w:t>Note that ‘mutation’ here refers to point mutations and other genetic variants unrelated to aneuploidy.</w:t>
+      </w:r>
+      <w:r>
+        <w:rPr>
+          <w:rFonts w:asciiTheme="majorBidi" w:hAnsiTheme="majorBidi" w:cstheme="majorBidi"/>
+          <w:color w:val="4472C4" w:themeColor="accent1"/>
+          <w:sz w:val="22"/>
+          <w:szCs w:val="22"/>
+          <w:lang w:val="en-US"/>
+        </w:rPr>
+        <w:t>”</w:t>
       </w:r>
       <w:r>
         <w:rPr>
@@ -4421,17 +5474,7 @@
           <w:szCs w:val="22"/>
         </w:rPr>
         <w:br/>
-        <w:t xml:space="preserve">As the experiments in question took place in diploid yeast, it’s possible that dominance plays a role. For recessive beneficial mutations, more time would be required for a mutation to first arise and then to become homozygous (spontaneous loss of heterozygosity is prevalent in yeast, with its own rate). The authors could suggest that future models consider this; since much of the data on these subjects come </w:t>
-      </w:r>
-      <w:r>
-        <w:rPr>
-          <w:rFonts w:asciiTheme="majorBidi" w:hAnsiTheme="majorBidi" w:cstheme="majorBidi"/>
-          <w:color w:val="000000"/>
-          <w:sz w:val="22"/>
-          <w:szCs w:val="22"/>
-        </w:rPr>
-        <w:lastRenderedPageBreak/>
-        <w:t>from yeast, in which experiments are performed in both haploids and diploids, it seems to me important to keep track of how our predictions might change with ploidy.</w:t>
+        <w:t>As the experiments in question took place in diploid yeast, it’s possible that dominance plays a role. For recessive beneficial mutations, more time would be required for a mutation to first arise and then to become homozygous (spontaneous loss of heterozygosity is prevalent in yeast, with its own rate). The authors could suggest that future models consider this; since much of the data on these subjects come from yeast, in which experiments are performed in both haploids and diploids, it seems to me important to keep track of how our predictions might change with ploidy.</w:t>
       </w:r>
     </w:p>
     <w:p>
@@ -4483,6 +5526,7 @@
           <w:szCs w:val="22"/>
           <w:lang w:val="en-US"/>
         </w:rPr>
+        <w:lastRenderedPageBreak/>
         <w:t>This is a good point. However, we neglect transitions to less fit genotypes (such as 2n+1*-&gt;2n) because they are not expected to affect the evolutionary dynamics. Therefore, assuming that loss of chromosome also leads to loss of the beneficial mutation will effectively reduce the rate of chromosome loss by 33%. This rate is already very high: the 2n+1* never increases in frequency as it is rapidly replaced by 2n* (see gray and purple lines in Fig. S9). Thus, a 33% decrease would not change the dynamics.</w:t>
       </w:r>
       <w:r>
@@ -4506,10 +5550,10 @@
       </w:r>
     </w:p>
     <w:sectPr>
-      <w:footerReference w:type="even" r:id="rId8"/>
-      <w:footerReference w:type="default" r:id="rId9"/>
-      <w:headerReference w:type="first" r:id="rId10"/>
-      <w:footerReference w:type="first" r:id="rId11"/>
+      <w:footerReference w:type="even" r:id="rId9"/>
+      <w:footerReference w:type="default" r:id="rId10"/>
+      <w:headerReference w:type="first" r:id="rId11"/>
+      <w:footerReference w:type="first" r:id="rId12"/>
       <w:pgSz w:w="12240" w:h="15840"/>
       <w:pgMar w:top="1440" w:right="1440" w:bottom="1440" w:left="1440" w:header="708" w:footer="708" w:gutter="0"/>
       <w:cols w:space="708"/>
@@ -4798,6 +5842,127 @@
     </w:r>
   </w:p>
 </w:hdr>
+</file>
+
+<file path=word/numbering.xml><?xml version="1.0" encoding="utf-8"?>
+<w:numbering xmlns:wpc="http://schemas.microsoft.com/office/word/2010/wordprocessingCanvas" xmlns:cx="http://schemas.microsoft.com/office/drawing/2014/chartex" xmlns:cx1="http://schemas.microsoft.com/office/drawing/2015/9/8/chartex" xmlns:cx2="http://schemas.microsoft.com/office/drawing/2015/10/21/chartex" xmlns:cx3="http://schemas.microsoft.com/office/drawing/2016/5/9/chartex" xmlns:cx4="http://schemas.microsoft.com/office/drawing/2016/5/10/chartex" xmlns:cx5="http://schemas.microsoft.com/office/drawing/2016/5/11/chartex" xmlns:cx6="http://schemas.microsoft.com/office/drawing/2016/5/12/chartex" xmlns:cx7="http://schemas.microsoft.com/office/drawing/2016/5/13/chartex" xmlns:cx8="http://schemas.microsoft.com/office/drawing/2016/5/14/chartex" xmlns:mc="http://schemas.openxmlformats.org/markup-compatibility/2006" xmlns:aink="http://schemas.microsoft.com/office/drawing/2016/ink" xmlns:am3d="http://schemas.microsoft.com/office/drawing/2017/model3d" xmlns:o="urn:schemas-microsoft-com:office:office" xmlns:oel="http://schemas.microsoft.com/office/2019/extlst" xmlns:r="http://schemas.openxmlformats.org/officeDocument/2006/relationships" xmlns:m="http://schemas.openxmlformats.org/officeDocument/2006/math" xmlns:v="urn:schemas-microsoft-com:vml" xmlns:wp14="http://schemas.microsoft.com/office/word/2010/wordprocessingDrawing" xmlns:wp="http://schemas.openxmlformats.org/drawingml/2006/wordprocessingDrawing" xmlns:w10="urn:schemas-microsoft-com:office:word" xmlns:w="http://schemas.openxmlformats.org/wordprocessingml/2006/main" xmlns:w14="http://schemas.microsoft.com/office/word/2010/wordml" xmlns:w15="http://schemas.microsoft.com/office/word/2012/wordml" xmlns:w16cex="http://schemas.microsoft.com/office/word/2018/wordml/cex" xmlns:w16cid="http://schemas.microsoft.com/office/word/2016/wordml/cid" xmlns:w16="http://schemas.microsoft.com/office/word/2018/wordml" xmlns:w16sdtdh="http://schemas.microsoft.com/office/word/2020/wordml/sdtdatahash" xmlns:w16se="http://schemas.microsoft.com/office/word/2015/wordml/symex" xmlns:wpg="http://schemas.microsoft.com/office/word/2010/wordprocessingGroup" xmlns:wpi="http://schemas.microsoft.com/office/word/2010/wordprocessingInk" xmlns:wne="http://schemas.microsoft.com/office/word/2006/wordml" xmlns:wps="http://schemas.microsoft.com/office/word/2010/wordprocessingShape" mc:Ignorable="w14 w15 w16se w16cid w16 w16cex w16sdtdh wp14">
+  <w:abstractNum w:abstractNumId="0" w15:restartNumberingAfterBreak="0">
+    <w:nsid w:val="0E051921"/>
+    <w:multiLevelType w:val="hybridMultilevel"/>
+    <w:tmpl w:val="88686CCE"/>
+    <w:lvl w:ilvl="0" w:tplc="04090001">
+      <w:start w:val="1"/>
+      <w:numFmt w:val="bullet"/>
+      <w:lvlText w:val=""/>
+      <w:lvlJc w:val="left"/>
+      <w:pPr>
+        <w:ind w:left="720" w:hanging="360"/>
+      </w:pPr>
+      <w:rPr>
+        <w:rFonts w:ascii="Symbol" w:hAnsi="Symbol" w:hint="default"/>
+      </w:rPr>
+    </w:lvl>
+    <w:lvl w:ilvl="1" w:tplc="04090003" w:tentative="1">
+      <w:start w:val="1"/>
+      <w:numFmt w:val="bullet"/>
+      <w:lvlText w:val="o"/>
+      <w:lvlJc w:val="left"/>
+      <w:pPr>
+        <w:ind w:left="1440" w:hanging="360"/>
+      </w:pPr>
+      <w:rPr>
+        <w:rFonts w:ascii="Courier New" w:hAnsi="Courier New" w:cs="Courier New" w:hint="default"/>
+      </w:rPr>
+    </w:lvl>
+    <w:lvl w:ilvl="2" w:tplc="04090005" w:tentative="1">
+      <w:start w:val="1"/>
+      <w:numFmt w:val="bullet"/>
+      <w:lvlText w:val=""/>
+      <w:lvlJc w:val="left"/>
+      <w:pPr>
+        <w:ind w:left="2160" w:hanging="360"/>
+      </w:pPr>
+      <w:rPr>
+        <w:rFonts w:ascii="Wingdings" w:hAnsi="Wingdings" w:hint="default"/>
+      </w:rPr>
+    </w:lvl>
+    <w:lvl w:ilvl="3" w:tplc="04090001" w:tentative="1">
+      <w:start w:val="1"/>
+      <w:numFmt w:val="bullet"/>
+      <w:lvlText w:val=""/>
+      <w:lvlJc w:val="left"/>
+      <w:pPr>
+        <w:ind w:left="2880" w:hanging="360"/>
+      </w:pPr>
+      <w:rPr>
+        <w:rFonts w:ascii="Symbol" w:hAnsi="Symbol" w:hint="default"/>
+      </w:rPr>
+    </w:lvl>
+    <w:lvl w:ilvl="4" w:tplc="04090003" w:tentative="1">
+      <w:start w:val="1"/>
+      <w:numFmt w:val="bullet"/>
+      <w:lvlText w:val="o"/>
+      <w:lvlJc w:val="left"/>
+      <w:pPr>
+        <w:ind w:left="3600" w:hanging="360"/>
+      </w:pPr>
+      <w:rPr>
+        <w:rFonts w:ascii="Courier New" w:hAnsi="Courier New" w:cs="Courier New" w:hint="default"/>
+      </w:rPr>
+    </w:lvl>
+    <w:lvl w:ilvl="5" w:tplc="04090005" w:tentative="1">
+      <w:start w:val="1"/>
+      <w:numFmt w:val="bullet"/>
+      <w:lvlText w:val=""/>
+      <w:lvlJc w:val="left"/>
+      <w:pPr>
+        <w:ind w:left="4320" w:hanging="360"/>
+      </w:pPr>
+      <w:rPr>
+        <w:rFonts w:ascii="Wingdings" w:hAnsi="Wingdings" w:hint="default"/>
+      </w:rPr>
+    </w:lvl>
+    <w:lvl w:ilvl="6" w:tplc="04090001" w:tentative="1">
+      <w:start w:val="1"/>
+      <w:numFmt w:val="bullet"/>
+      <w:lvlText w:val=""/>
+      <w:lvlJc w:val="left"/>
+      <w:pPr>
+        <w:ind w:left="5040" w:hanging="360"/>
+      </w:pPr>
+      <w:rPr>
+        <w:rFonts w:ascii="Symbol" w:hAnsi="Symbol" w:hint="default"/>
+      </w:rPr>
+    </w:lvl>
+    <w:lvl w:ilvl="7" w:tplc="04090003" w:tentative="1">
+      <w:start w:val="1"/>
+      <w:numFmt w:val="bullet"/>
+      <w:lvlText w:val="o"/>
+      <w:lvlJc w:val="left"/>
+      <w:pPr>
+        <w:ind w:left="5760" w:hanging="360"/>
+      </w:pPr>
+      <w:rPr>
+        <w:rFonts w:ascii="Courier New" w:hAnsi="Courier New" w:cs="Courier New" w:hint="default"/>
+      </w:rPr>
+    </w:lvl>
+    <w:lvl w:ilvl="8" w:tplc="04090005" w:tentative="1">
+      <w:start w:val="1"/>
+      <w:numFmt w:val="bullet"/>
+      <w:lvlText w:val=""/>
+      <w:lvlJc w:val="left"/>
+      <w:pPr>
+        <w:ind w:left="6480" w:hanging="360"/>
+      </w:pPr>
+      <w:rPr>
+        <w:rFonts w:ascii="Wingdings" w:hAnsi="Wingdings" w:hint="default"/>
+      </w:rPr>
+    </w:lvl>
+  </w:abstractNum>
+  <w:num w:numId="1" w16cid:durableId="379327745">
+    <w:abstractNumId w:val="0"/>
+  </w:num>
+</w:numbering>
 </file>
 
 <file path=word/styles.xml><?xml version="1.0" encoding="utf-8"?>

</xml_diff>

<commit_message>
finish rev 2 and added citations
</commit_message>
<xml_diff>
--- a/ms/response_to_reviewers.docx
+++ b/ms/response_to_reviewers.docx
@@ -5446,17 +5446,6 @@
         <w:br/>
         <w:t>Whether aneuploidy can serve as a true “stepping stone” might depend on the types of adaptive mutations that would ideally be acquired. In haploid yeast, a second chromosome copy could facilitate genomic rearrangements and gene duplication on that chromosome in particular, i.e., creating new types of available mutation rather than just potentially affecting the genome-wide mutation rate. I would have liked to see a bit more discussion on these more mechanical considerations.</w:t>
       </w:r>
-    </w:p>
-    <w:p>
-      <w:pPr>
-        <w:spacing w:before="100" w:beforeAutospacing="1" w:after="100" w:afterAutospacing="1" w:line="276" w:lineRule="auto"/>
-        <w:rPr>
-          <w:rFonts w:asciiTheme="majorBidi" w:hAnsiTheme="majorBidi" w:cstheme="majorBidi"/>
-          <w:color w:val="000000"/>
-          <w:sz w:val="22"/>
-          <w:szCs w:val="22"/>
-        </w:rPr>
-      </w:pPr>
       <w:r>
         <w:rPr>
           <w:rFonts w:asciiTheme="majorBidi" w:hAnsiTheme="majorBidi" w:cstheme="majorBidi"/>
@@ -5482,18 +5471,266 @@
         <w:spacing w:before="100" w:beforeAutospacing="1" w:after="100" w:afterAutospacing="1" w:line="276" w:lineRule="auto"/>
         <w:rPr>
           <w:rFonts w:asciiTheme="majorBidi" w:hAnsiTheme="majorBidi" w:cstheme="majorBidi"/>
-          <w:color w:val="000000"/>
-          <w:sz w:val="22"/>
-          <w:szCs w:val="22"/>
-        </w:rPr>
-      </w:pPr>
-      <w:r>
-        <w:rPr>
-          <w:rFonts w:asciiTheme="majorBidi" w:hAnsiTheme="majorBidi" w:cstheme="majorBidi"/>
-          <w:color w:val="000000"/>
-          <w:sz w:val="22"/>
-          <w:szCs w:val="22"/>
-        </w:rPr>
+          <w:color w:val="4472C4" w:themeColor="accent1"/>
+          <w:sz w:val="22"/>
+          <w:szCs w:val="22"/>
+          <w:lang w:val="en-US"/>
+        </w:rPr>
+      </w:pPr>
+      <w:r>
+        <w:rPr>
+          <w:rFonts w:asciiTheme="majorBidi" w:hAnsiTheme="majorBidi" w:cstheme="majorBidi"/>
+          <w:color w:val="4472C4" w:themeColor="accent1"/>
+          <w:sz w:val="22"/>
+          <w:szCs w:val="22"/>
+          <w:lang w:val="en-US"/>
+        </w:rPr>
+        <w:t xml:space="preserve">Following your </w:t>
+      </w:r>
+      <w:proofErr w:type="gramStart"/>
+      <w:r>
+        <w:rPr>
+          <w:rFonts w:asciiTheme="majorBidi" w:hAnsiTheme="majorBidi" w:cstheme="majorBidi"/>
+          <w:color w:val="4472C4" w:themeColor="accent1"/>
+          <w:sz w:val="22"/>
+          <w:szCs w:val="22"/>
+          <w:lang w:val="en-US"/>
+        </w:rPr>
+        <w:t>suggestions</w:t>
+      </w:r>
+      <w:proofErr w:type="gramEnd"/>
+      <w:r>
+        <w:rPr>
+          <w:rFonts w:asciiTheme="majorBidi" w:hAnsiTheme="majorBidi" w:cstheme="majorBidi"/>
+          <w:color w:val="4472C4" w:themeColor="accent1"/>
+          <w:sz w:val="22"/>
+          <w:szCs w:val="22"/>
+          <w:lang w:val="en-US"/>
+        </w:rPr>
+        <w:t xml:space="preserve"> </w:t>
+      </w:r>
+      <w:r>
+        <w:rPr>
+          <w:rFonts w:asciiTheme="majorBidi" w:hAnsiTheme="majorBidi" w:cstheme="majorBidi"/>
+          <w:color w:val="4472C4" w:themeColor="accent1"/>
+          <w:sz w:val="22"/>
+          <w:szCs w:val="22"/>
+          <w:lang w:val="en-US"/>
+        </w:rPr>
+        <w:t>we have added the following paragraph to the Discussion (line XXX):</w:t>
+      </w:r>
+    </w:p>
+    <w:p>
+      <w:pPr>
+        <w:spacing w:before="100" w:beforeAutospacing="1" w:after="100" w:afterAutospacing="1" w:line="276" w:lineRule="auto"/>
+        <w:ind w:firstLine="720"/>
+        <w:rPr>
+          <w:rFonts w:asciiTheme="majorBidi" w:hAnsiTheme="majorBidi" w:cstheme="majorBidi" w:hint="cs"/>
+          <w:color w:val="4472C4" w:themeColor="accent1"/>
+          <w:sz w:val="22"/>
+          <w:szCs w:val="22"/>
+          <w:rtl/>
+          <w:lang w:val="en-US"/>
+        </w:rPr>
+      </w:pPr>
+      <w:r>
+        <w:rPr>
+          <w:rFonts w:asciiTheme="majorBidi" w:hAnsiTheme="majorBidi" w:cstheme="majorBidi"/>
+          <w:color w:val="4472C4" w:themeColor="accent1"/>
+          <w:sz w:val="22"/>
+          <w:szCs w:val="22"/>
+          <w:lang w:val="en-US"/>
+        </w:rPr>
+        <w:t>“</w:t>
+      </w:r>
+      <w:r>
+        <w:rPr>
+          <w:rFonts w:asciiTheme="majorBidi" w:hAnsiTheme="majorBidi" w:cstheme="majorBidi"/>
+          <w:b/>
+          <w:bCs/>
+          <w:color w:val="4472C4" w:themeColor="accent1"/>
+          <w:sz w:val="22"/>
+          <w:szCs w:val="22"/>
+          <w:lang w:val="en-US"/>
+        </w:rPr>
+        <w:t>Effect of ploidy</w:t>
+      </w:r>
+      <w:r>
+        <w:rPr>
+          <w:rFonts w:asciiTheme="majorBidi" w:hAnsiTheme="majorBidi" w:cstheme="majorBidi"/>
+          <w:b/>
+          <w:bCs/>
+          <w:color w:val="4472C4" w:themeColor="accent1"/>
+          <w:sz w:val="22"/>
+          <w:szCs w:val="22"/>
+          <w:lang w:val="en-US"/>
+        </w:rPr>
+        <w:t>.</w:t>
+      </w:r>
+      <w:r>
+        <w:rPr>
+          <w:rFonts w:asciiTheme="majorBidi" w:hAnsiTheme="majorBidi" w:cstheme="majorBidi"/>
+          <w:color w:val="4472C4" w:themeColor="accent1"/>
+          <w:sz w:val="22"/>
+          <w:szCs w:val="22"/>
+          <w:lang w:val="en-US"/>
+        </w:rPr>
+        <w:t xml:space="preserve"> </w:t>
+      </w:r>
+      <w:r>
+        <w:rPr>
+          <w:rFonts w:asciiTheme="majorBidi" w:hAnsiTheme="majorBidi" w:cstheme="majorBidi"/>
+          <w:color w:val="4472C4" w:themeColor="accent1"/>
+          <w:sz w:val="22"/>
+          <w:szCs w:val="22"/>
+          <w:lang w:val="en-US"/>
+        </w:rPr>
+        <w:t>The evolutionary dynamics may change in haploid yeast, in which aneuploidy results in a second, rather than third, chromosome copy. For example, it has been demonstrated that in haploid yeast drug resistance mainly evolves via recessive mutations and aneuploidy</w:t>
+      </w:r>
+      <w:r>
+        <w:rPr>
+          <w:rFonts w:asciiTheme="majorBidi" w:hAnsiTheme="majorBidi" w:cstheme="majorBidi"/>
+          <w:color w:val="4472C4" w:themeColor="accent1"/>
+          <w:sz w:val="22"/>
+          <w:szCs w:val="22"/>
+          <w:vertAlign w:val="superscript"/>
+          <w:lang w:val="en-US"/>
+        </w:rPr>
+        <w:t>61</w:t>
+      </w:r>
+      <w:r>
+        <w:rPr>
+          <w:rFonts w:asciiTheme="majorBidi" w:hAnsiTheme="majorBidi" w:cstheme="majorBidi"/>
+          <w:color w:val="4472C4" w:themeColor="accent1"/>
+          <w:sz w:val="22"/>
+          <w:szCs w:val="22"/>
+          <w:lang w:val="en-US"/>
+        </w:rPr>
+        <w:t>, whereas in diploid yeast</w:t>
+      </w:r>
+      <w:r>
+        <w:rPr>
+          <w:rFonts w:asciiTheme="majorBidi" w:hAnsiTheme="majorBidi" w:cstheme="majorBidi"/>
+          <w:color w:val="4472C4" w:themeColor="accent1"/>
+          <w:sz w:val="22"/>
+          <w:szCs w:val="22"/>
+          <w:lang w:val="en-US"/>
+        </w:rPr>
+        <w:t xml:space="preserve"> </w:t>
+      </w:r>
+      <w:r>
+        <w:rPr>
+          <w:rFonts w:asciiTheme="majorBidi" w:hAnsiTheme="majorBidi" w:cstheme="majorBidi"/>
+          <w:color w:val="4472C4" w:themeColor="accent1"/>
+          <w:sz w:val="22"/>
+          <w:szCs w:val="22"/>
+          <w:lang w:val="en-US"/>
+        </w:rPr>
+        <w:t>it evolves via dominant mutations, aneuploidy, and gene/segmental duplications</w:t>
+      </w:r>
+      <w:r>
+        <w:rPr>
+          <w:rFonts w:asciiTheme="majorBidi" w:hAnsiTheme="majorBidi" w:cstheme="majorBidi"/>
+          <w:color w:val="4472C4" w:themeColor="accent1"/>
+          <w:sz w:val="22"/>
+          <w:szCs w:val="22"/>
+          <w:vertAlign w:val="superscript"/>
+          <w:lang w:val="en-US"/>
+        </w:rPr>
+        <w:t>4</w:t>
+      </w:r>
+      <w:r>
+        <w:rPr>
+          <w:rFonts w:asciiTheme="majorBidi" w:hAnsiTheme="majorBidi" w:cstheme="majorBidi"/>
+          <w:color w:val="4472C4" w:themeColor="accent1"/>
+          <w:sz w:val="22"/>
+          <w:szCs w:val="22"/>
+          <w:lang w:val="en-US"/>
+        </w:rPr>
+        <w:t>. Thus, the second chromosome of disomic yeast may facilitate further adaptation via duplications, rearrangements, and increased mutational tolerance</w:t>
+      </w:r>
+      <w:r>
+        <w:rPr>
+          <w:rFonts w:asciiTheme="majorBidi" w:hAnsiTheme="majorBidi" w:cstheme="majorBidi"/>
+          <w:color w:val="4472C4" w:themeColor="accent1"/>
+          <w:sz w:val="22"/>
+          <w:szCs w:val="22"/>
+          <w:vertAlign w:val="superscript"/>
+          <w:lang w:val="en-US"/>
+        </w:rPr>
+        <w:t>2</w:t>
+      </w:r>
+      <w:r>
+        <w:rPr>
+          <w:rFonts w:asciiTheme="majorBidi" w:hAnsiTheme="majorBidi" w:cstheme="majorBidi"/>
+          <w:color w:val="4472C4" w:themeColor="accent1"/>
+          <w:sz w:val="22"/>
+          <w:szCs w:val="22"/>
+          <w:lang w:val="en-US"/>
+        </w:rPr>
+        <w:t>, while decreasing the chance for adaptation via recessive mutations.</w:t>
+      </w:r>
+      <w:r>
+        <w:rPr>
+          <w:rFonts w:asciiTheme="majorBidi" w:hAnsiTheme="majorBidi" w:cstheme="majorBidi"/>
+          <w:color w:val="4472C4" w:themeColor="accent1"/>
+          <w:sz w:val="22"/>
+          <w:szCs w:val="22"/>
+          <w:lang w:val="en-US"/>
+        </w:rPr>
+        <w:t xml:space="preserve"> </w:t>
+      </w:r>
+      <w:r>
+        <w:rPr>
+          <w:rFonts w:asciiTheme="majorBidi" w:hAnsiTheme="majorBidi" w:cstheme="majorBidi"/>
+          <w:color w:val="4472C4" w:themeColor="accent1"/>
+          <w:sz w:val="22"/>
+          <w:szCs w:val="22"/>
+          <w:lang w:val="en-US"/>
+        </w:rPr>
+        <w:t xml:space="preserve">Future models and experiments can consider this more complex genomic </w:t>
+      </w:r>
+      <w:proofErr w:type="gramStart"/>
+      <w:r>
+        <w:rPr>
+          <w:rFonts w:asciiTheme="majorBidi" w:hAnsiTheme="majorBidi" w:cstheme="majorBidi"/>
+          <w:color w:val="4472C4" w:themeColor="accent1"/>
+          <w:sz w:val="22"/>
+          <w:szCs w:val="22"/>
+          <w:lang w:val="en-US"/>
+        </w:rPr>
+        <w:t>contexts.</w:t>
+      </w:r>
+      <w:r>
+        <w:rPr>
+          <w:rFonts w:asciiTheme="majorBidi" w:hAnsiTheme="majorBidi" w:cstheme="majorBidi"/>
+          <w:color w:val="4472C4" w:themeColor="accent1"/>
+          <w:sz w:val="22"/>
+          <w:szCs w:val="22"/>
+          <w:lang w:val="en-US"/>
+        </w:rPr>
+        <w:t>“</w:t>
+      </w:r>
+      <w:proofErr w:type="gramEnd"/>
+    </w:p>
+    <w:p>
+      <w:pPr>
+        <w:spacing w:before="100" w:beforeAutospacing="1" w:after="100" w:afterAutospacing="1" w:line="276" w:lineRule="auto"/>
+        <w:rPr>
+          <w:rFonts w:asciiTheme="majorBidi" w:hAnsiTheme="majorBidi" w:cstheme="majorBidi"/>
+          <w:color w:val="000000"/>
+          <w:sz w:val="22"/>
+          <w:szCs w:val="22"/>
+        </w:rPr>
+      </w:pPr>
+      <w:r>
+        <w:rPr>
+          <w:rFonts w:asciiTheme="majorBidi" w:hAnsiTheme="majorBidi" w:cstheme="majorBidi"/>
+          <w:color w:val="000000"/>
+          <w:sz w:val="22"/>
+          <w:szCs w:val="22"/>
+        </w:rPr>
+        <w:lastRenderedPageBreak/>
         <w:br/>
       </w:r>
       <w:r>
@@ -5515,19 +5752,297 @@
           <w:color w:val="000000"/>
           <w:sz w:val="22"/>
           <w:szCs w:val="22"/>
-          <w:lang w:val="en-US"/>
-        </w:rPr>
-      </w:pPr>
-      <w:r>
-        <w:rPr>
-          <w:rFonts w:asciiTheme="majorBidi" w:hAnsiTheme="majorBidi" w:cstheme="majorBidi"/>
-          <w:color w:val="4472C4" w:themeColor="accent1"/>
-          <w:sz w:val="22"/>
-          <w:szCs w:val="22"/>
-          <w:lang w:val="en-US"/>
-        </w:rPr>
-        <w:lastRenderedPageBreak/>
-        <w:t>This is a good point. However, we neglect transitions to less fit genotypes (such as 2n+1*-&gt;2n) because they are not expected to affect the evolutionary dynamics. Therefore, assuming that loss of chromosome also leads to loss of the beneficial mutation will effectively reduce the rate of chromosome loss by 33%. This rate is already very high: the 2n+1* never increases in frequency as it is rapidly replaced by 2n* (see gray and purple lines in Fig. S9). Thus, a 33% decrease would not change the dynamics.</w:t>
+        </w:rPr>
+      </w:pPr>
+      <w:r>
+        <w:rPr>
+          <w:rFonts w:asciiTheme="majorBidi" w:hAnsiTheme="majorBidi" w:cstheme="majorBidi"/>
+          <w:color w:val="4472C4" w:themeColor="accent1"/>
+          <w:sz w:val="22"/>
+          <w:szCs w:val="22"/>
+          <w:lang w:val="en-US"/>
+        </w:rPr>
+        <w:t xml:space="preserve">This is a good point. However, </w:t>
+      </w:r>
+      <w:r>
+        <w:rPr>
+          <w:rFonts w:asciiTheme="majorBidi" w:hAnsiTheme="majorBidi" w:cstheme="majorBidi"/>
+          <w:color w:val="4472C4" w:themeColor="accent1"/>
+          <w:sz w:val="22"/>
+          <w:szCs w:val="22"/>
+          <w:lang w:val="en-US"/>
+        </w:rPr>
+        <w:t xml:space="preserve">our model </w:t>
+      </w:r>
+      <w:r>
+        <w:rPr>
+          <w:rFonts w:asciiTheme="majorBidi" w:hAnsiTheme="majorBidi" w:cstheme="majorBidi"/>
+          <w:color w:val="4472C4" w:themeColor="accent1"/>
+          <w:sz w:val="22"/>
+          <w:szCs w:val="22"/>
+          <w:lang w:val="en-US"/>
+        </w:rPr>
+        <w:t>neglect</w:t>
+      </w:r>
+      <w:r>
+        <w:rPr>
+          <w:rFonts w:asciiTheme="majorBidi" w:hAnsiTheme="majorBidi" w:cstheme="majorBidi"/>
+          <w:color w:val="4472C4" w:themeColor="accent1"/>
+          <w:sz w:val="22"/>
+          <w:szCs w:val="22"/>
+          <w:lang w:val="en-US"/>
+        </w:rPr>
+        <w:t>s</w:t>
+      </w:r>
+      <w:r>
+        <w:rPr>
+          <w:rFonts w:asciiTheme="majorBidi" w:hAnsiTheme="majorBidi" w:cstheme="majorBidi"/>
+          <w:color w:val="4472C4" w:themeColor="accent1"/>
+          <w:sz w:val="22"/>
+          <w:szCs w:val="22"/>
+          <w:lang w:val="en-US"/>
+        </w:rPr>
+        <w:t xml:space="preserve"> transitions to less</w:t>
+      </w:r>
+      <w:r>
+        <w:rPr>
+          <w:rFonts w:asciiTheme="majorBidi" w:hAnsiTheme="majorBidi" w:cstheme="majorBidi"/>
+          <w:color w:val="4472C4" w:themeColor="accent1"/>
+          <w:sz w:val="22"/>
+          <w:szCs w:val="22"/>
+          <w:lang w:val="en-US"/>
+        </w:rPr>
+        <w:t>-</w:t>
+      </w:r>
+      <w:r>
+        <w:rPr>
+          <w:rFonts w:asciiTheme="majorBidi" w:hAnsiTheme="majorBidi" w:cstheme="majorBidi"/>
+          <w:color w:val="4472C4" w:themeColor="accent1"/>
+          <w:sz w:val="22"/>
+          <w:szCs w:val="22"/>
+          <w:lang w:val="en-US"/>
+        </w:rPr>
+        <w:t xml:space="preserve">fit genotypes (such as </w:t>
+      </w:r>
+      <w:r>
+        <w:rPr>
+          <w:rFonts w:asciiTheme="majorBidi" w:hAnsiTheme="majorBidi" w:cstheme="majorBidi"/>
+          <w:color w:val="4472C4" w:themeColor="accent1"/>
+          <w:sz w:val="22"/>
+          <w:szCs w:val="22"/>
+          <w:lang w:val="en-US"/>
+        </w:rPr>
+        <w:t xml:space="preserve">from </w:t>
+      </w:r>
+      <w:r>
+        <w:rPr>
+          <w:rFonts w:asciiTheme="majorBidi" w:hAnsiTheme="majorBidi" w:cstheme="majorBidi"/>
+          <w:color w:val="4472C4" w:themeColor="accent1"/>
+          <w:sz w:val="22"/>
+          <w:szCs w:val="22"/>
+          <w:lang w:val="en-US"/>
+        </w:rPr>
+        <w:t>2n+1</w:t>
+      </w:r>
+      <w:r>
+        <w:rPr>
+          <w:rFonts w:asciiTheme="majorBidi" w:hAnsiTheme="majorBidi" w:cstheme="majorBidi"/>
+          <w:color w:val="4472C4" w:themeColor="accent1"/>
+          <w:sz w:val="22"/>
+          <w:szCs w:val="22"/>
+          <w:lang w:val="en-US"/>
+        </w:rPr>
+        <w:t xml:space="preserve">* to </w:t>
+      </w:r>
+      <w:r>
+        <w:rPr>
+          <w:rFonts w:asciiTheme="majorBidi" w:hAnsiTheme="majorBidi" w:cstheme="majorBidi"/>
+          <w:color w:val="4472C4" w:themeColor="accent1"/>
+          <w:sz w:val="22"/>
+          <w:szCs w:val="22"/>
+          <w:lang w:val="en-US"/>
+        </w:rPr>
+        <w:t>2n) because they are not expected to affect the evolutionary dynamics</w:t>
+      </w:r>
+      <w:r>
+        <w:rPr>
+          <w:rFonts w:asciiTheme="majorBidi" w:hAnsiTheme="majorBidi" w:cstheme="majorBidi"/>
+          <w:color w:val="4472C4" w:themeColor="accent1"/>
+          <w:sz w:val="22"/>
+          <w:szCs w:val="22"/>
+          <w:lang w:val="en-US"/>
+        </w:rPr>
+        <w:t xml:space="preserve">; effectively such transitions are equivalent to reducing the fitness, in this case by </w:t>
+      </w:r>
+      <w:r>
+        <w:rPr>
+          <w:rFonts w:asciiTheme="majorBidi" w:hAnsiTheme="majorBidi" w:cstheme="majorBidi"/>
+          <w:color w:val="4472C4" w:themeColor="accent1"/>
+          <w:sz w:val="22"/>
+          <w:szCs w:val="22"/>
+          <w:lang w:val="el-GR"/>
+        </w:rPr>
+        <w:t>δ</w:t>
+      </w:r>
+      <w:r>
+        <w:rPr>
+          <w:rFonts w:asciiTheme="majorBidi" w:hAnsiTheme="majorBidi" w:cstheme="majorBidi"/>
+          <w:color w:val="4472C4" w:themeColor="accent1"/>
+          <w:sz w:val="22"/>
+          <w:szCs w:val="22"/>
+          <w:lang w:val="en-US"/>
+        </w:rPr>
+        <w:t>/3</w:t>
+      </w:r>
+      <w:r>
+        <w:rPr>
+          <w:rFonts w:asciiTheme="majorBidi" w:hAnsiTheme="majorBidi" w:cstheme="majorBidi"/>
+          <w:color w:val="4472C4" w:themeColor="accent1"/>
+          <w:sz w:val="22"/>
+          <w:szCs w:val="22"/>
+          <w:lang w:val="en-US"/>
+        </w:rPr>
+        <w:t xml:space="preserve">, which is small compared to the estimated fitness values. </w:t>
+      </w:r>
+      <w:r>
+        <w:rPr>
+          <w:rFonts w:asciiTheme="majorBidi" w:hAnsiTheme="majorBidi" w:cstheme="majorBidi"/>
+          <w:color w:val="4472C4" w:themeColor="accent1"/>
+          <w:sz w:val="22"/>
+          <w:szCs w:val="22"/>
+          <w:lang w:val="en-US"/>
+        </w:rPr>
+        <w:t xml:space="preserve">Therefore, assuming that loss of chromosome </w:t>
+      </w:r>
+      <w:r>
+        <w:rPr>
+          <w:rFonts w:asciiTheme="majorBidi" w:hAnsiTheme="majorBidi" w:cstheme="majorBidi"/>
+          <w:color w:val="4472C4" w:themeColor="accent1"/>
+          <w:sz w:val="22"/>
+          <w:szCs w:val="22"/>
+          <w:lang w:val="en-US"/>
+        </w:rPr>
+        <w:t xml:space="preserve">can </w:t>
+      </w:r>
+      <w:r>
+        <w:rPr>
+          <w:rFonts w:asciiTheme="majorBidi" w:hAnsiTheme="majorBidi" w:cstheme="majorBidi"/>
+          <w:color w:val="4472C4" w:themeColor="accent1"/>
+          <w:sz w:val="22"/>
+          <w:szCs w:val="22"/>
+          <w:lang w:val="en-US"/>
+        </w:rPr>
+        <w:t xml:space="preserve">lead to loss of the beneficial mutation </w:t>
+      </w:r>
+      <w:r>
+        <w:rPr>
+          <w:rFonts w:asciiTheme="majorBidi" w:hAnsiTheme="majorBidi" w:cstheme="majorBidi"/>
+          <w:color w:val="4472C4" w:themeColor="accent1"/>
+          <w:sz w:val="22"/>
+          <w:szCs w:val="22"/>
+          <w:lang w:val="en-US"/>
+        </w:rPr>
+        <w:t xml:space="preserve">in 33% of the cases </w:t>
+      </w:r>
+      <w:r>
+        <w:rPr>
+          <w:rFonts w:asciiTheme="majorBidi" w:hAnsiTheme="majorBidi" w:cstheme="majorBidi"/>
+          <w:color w:val="4472C4" w:themeColor="accent1"/>
+          <w:sz w:val="22"/>
+          <w:szCs w:val="22"/>
+          <w:lang w:val="en-US"/>
+        </w:rPr>
+        <w:t xml:space="preserve">will effectively reduce the rate </w:t>
+      </w:r>
+      <w:r>
+        <w:rPr>
+          <w:rFonts w:asciiTheme="majorBidi" w:hAnsiTheme="majorBidi" w:cstheme="majorBidi"/>
+          <w:color w:val="4472C4" w:themeColor="accent1"/>
+          <w:sz w:val="22"/>
+          <w:szCs w:val="22"/>
+          <w:lang w:val="en-US"/>
+        </w:rPr>
+        <w:t>of transition from 2n+1* to 2n* to 2/3x</w:t>
+      </w:r>
+      <w:r>
+        <w:rPr>
+          <w:rFonts w:asciiTheme="majorBidi" w:hAnsiTheme="majorBidi" w:cstheme="majorBidi"/>
+          <w:color w:val="4472C4" w:themeColor="accent1"/>
+          <w:sz w:val="22"/>
+          <w:szCs w:val="22"/>
+          <w:lang w:val="el-GR"/>
+        </w:rPr>
+        <w:t>δ</w:t>
+      </w:r>
+      <w:r>
+        <w:rPr>
+          <w:rFonts w:asciiTheme="majorBidi" w:hAnsiTheme="majorBidi" w:cstheme="majorBidi"/>
+          <w:color w:val="4472C4" w:themeColor="accent1"/>
+          <w:sz w:val="22"/>
+          <w:szCs w:val="22"/>
+          <w:lang w:val="en-US"/>
+        </w:rPr>
+        <w:t>. This rate is already very high</w:t>
+      </w:r>
+      <w:r>
+        <w:rPr>
+          <w:rFonts w:asciiTheme="majorBidi" w:hAnsiTheme="majorBidi" w:cstheme="majorBidi"/>
+          <w:color w:val="4472C4" w:themeColor="accent1"/>
+          <w:sz w:val="22"/>
+          <w:szCs w:val="22"/>
+          <w:lang w:val="en-US"/>
+        </w:rPr>
+        <w:t xml:space="preserve"> compared to the mutation rate. Indeed,</w:t>
+      </w:r>
+      <w:r>
+        <w:rPr>
+          <w:rFonts w:asciiTheme="majorBidi" w:hAnsiTheme="majorBidi" w:cstheme="majorBidi"/>
+          <w:color w:val="4472C4" w:themeColor="accent1"/>
+          <w:sz w:val="22"/>
+          <w:szCs w:val="22"/>
+          <w:lang w:val="en-US"/>
+        </w:rPr>
+        <w:t xml:space="preserve"> the 2n+1* </w:t>
+      </w:r>
+      <w:r>
+        <w:rPr>
+          <w:rFonts w:asciiTheme="majorBidi" w:hAnsiTheme="majorBidi" w:cstheme="majorBidi"/>
+          <w:color w:val="4472C4" w:themeColor="accent1"/>
+          <w:sz w:val="22"/>
+          <w:szCs w:val="22"/>
+          <w:lang w:val="en-US"/>
+        </w:rPr>
+        <w:t xml:space="preserve">genotype </w:t>
+      </w:r>
+      <w:r>
+        <w:rPr>
+          <w:rFonts w:asciiTheme="majorBidi" w:hAnsiTheme="majorBidi" w:cstheme="majorBidi"/>
+          <w:color w:val="4472C4" w:themeColor="accent1"/>
+          <w:sz w:val="22"/>
+          <w:szCs w:val="22"/>
+          <w:lang w:val="en-US"/>
+        </w:rPr>
+        <w:t xml:space="preserve">never </w:t>
+      </w:r>
+      <w:r>
+        <w:rPr>
+          <w:rFonts w:asciiTheme="majorBidi" w:hAnsiTheme="majorBidi" w:cstheme="majorBidi"/>
+          <w:color w:val="4472C4" w:themeColor="accent1"/>
+          <w:sz w:val="22"/>
+          <w:szCs w:val="22"/>
+          <w:lang w:val="en-US"/>
+        </w:rPr>
+        <w:t xml:space="preserve">reaches high </w:t>
+      </w:r>
+      <w:r>
+        <w:rPr>
+          <w:rFonts w:asciiTheme="majorBidi" w:hAnsiTheme="majorBidi" w:cstheme="majorBidi"/>
+          <w:color w:val="4472C4" w:themeColor="accent1"/>
+          <w:sz w:val="22"/>
+          <w:szCs w:val="22"/>
+          <w:lang w:val="en-US"/>
+        </w:rPr>
+        <w:t>frequency as it is rapidly replaced by 2n* (see gray and purple lines in Fig. S9). Thus, a 33% decrease would not change the dynamics.</w:t>
       </w:r>
       <w:r>
         <w:rPr>
@@ -5547,6 +6062,138 @@
         </w:rPr>
         <w:br/>
         <w:t>The authors discuss a possible increase in the point mutation rate in aneuploid cells (line 168), which has been found previously by Sheltzer et al. The authors’ discussion of heat stress as a factor makes sense, but it’s worth noting that Sheltzer studied disomic haploids, whereas this study concerns trisomic diploids. These may be quite different genomic contexts, e.g., in terms of gene dosage imbalance. Mutation accumulation experiments in which trisomy appears spontaneously have not detected evidence of a subsequent impact on the point mutation rate, as far as I know.</w:t>
+      </w:r>
+    </w:p>
+    <w:p>
+      <w:pPr>
+        <w:spacing w:before="100" w:beforeAutospacing="1" w:after="100" w:afterAutospacing="1" w:line="276" w:lineRule="auto"/>
+        <w:rPr>
+          <w:rFonts w:asciiTheme="majorBidi" w:hAnsiTheme="majorBidi" w:cstheme="majorBidi"/>
+          <w:color w:val="4472C4" w:themeColor="accent1"/>
+          <w:sz w:val="22"/>
+          <w:szCs w:val="22"/>
+          <w:lang w:val="en-US"/>
+        </w:rPr>
+      </w:pPr>
+      <w:r>
+        <w:rPr>
+          <w:rFonts w:asciiTheme="majorBidi" w:hAnsiTheme="majorBidi" w:cstheme="majorBidi"/>
+          <w:color w:val="4472C4" w:themeColor="accent1"/>
+          <w:sz w:val="22"/>
+          <w:szCs w:val="22"/>
+          <w:lang w:val="en-US"/>
+        </w:rPr>
+        <w:t xml:space="preserve">We have revised the relevant text to highlight that </w:t>
+      </w:r>
+      <w:proofErr w:type="spellStart"/>
+      <w:r>
+        <w:rPr>
+          <w:rFonts w:asciiTheme="majorBidi" w:hAnsiTheme="majorBidi" w:cstheme="majorBidi"/>
+          <w:color w:val="4472C4" w:themeColor="accent1"/>
+          <w:sz w:val="22"/>
+          <w:szCs w:val="22"/>
+          <w:lang w:val="en-US"/>
+        </w:rPr>
+        <w:t>Sheltzer</w:t>
+      </w:r>
+      <w:proofErr w:type="spellEnd"/>
+      <w:r>
+        <w:rPr>
+          <w:rFonts w:asciiTheme="majorBidi" w:hAnsiTheme="majorBidi" w:cstheme="majorBidi"/>
+          <w:color w:val="4472C4" w:themeColor="accent1"/>
+          <w:sz w:val="22"/>
+          <w:szCs w:val="22"/>
+          <w:lang w:val="en-US"/>
+        </w:rPr>
+        <w:t xml:space="preserve"> et al focuses on disomic yeast (line 170): “</w:t>
+      </w:r>
+      <w:proofErr w:type="spellStart"/>
+      <w:r>
+        <w:rPr>
+          <w:rFonts w:asciiTheme="majorBidi" w:hAnsiTheme="majorBidi" w:cstheme="majorBidi"/>
+          <w:color w:val="4472C4" w:themeColor="accent1"/>
+          <w:sz w:val="22"/>
+          <w:szCs w:val="22"/>
+          <w:lang w:val="en-US"/>
+        </w:rPr>
+        <w:t>Sheltzer</w:t>
+      </w:r>
+      <w:proofErr w:type="spellEnd"/>
+      <w:r>
+        <w:rPr>
+          <w:rFonts w:asciiTheme="majorBidi" w:hAnsiTheme="majorBidi" w:cstheme="majorBidi"/>
+          <w:color w:val="4472C4" w:themeColor="accent1"/>
+          <w:sz w:val="22"/>
+          <w:szCs w:val="22"/>
+          <w:lang w:val="en-US"/>
+        </w:rPr>
+        <w:t xml:space="preserve"> et al. </w:t>
+      </w:r>
+      <w:r>
+        <w:rPr>
+          <w:rFonts w:asciiTheme="majorBidi" w:hAnsiTheme="majorBidi" w:cstheme="majorBidi"/>
+          <w:color w:val="4472C4" w:themeColor="accent1"/>
+          <w:sz w:val="22"/>
+          <w:szCs w:val="22"/>
+          <w:vertAlign w:val="superscript"/>
+          <w:lang w:val="en-US"/>
+        </w:rPr>
+        <w:t>56</w:t>
+      </w:r>
+      <w:r>
+        <w:rPr>
+          <w:rFonts w:asciiTheme="majorBidi" w:hAnsiTheme="majorBidi" w:cstheme="majorBidi"/>
+          <w:color w:val="4472C4" w:themeColor="accent1"/>
+          <w:sz w:val="22"/>
+          <w:szCs w:val="22"/>
+          <w:lang w:val="en-US"/>
+        </w:rPr>
+        <w:t xml:space="preserve"> have demonstrated a fold increase of between 2.2 and 7.1 in the mutation rate of </w:t>
+      </w:r>
+      <w:r>
+        <w:rPr>
+          <w:rFonts w:asciiTheme="majorBidi" w:hAnsiTheme="majorBidi" w:cstheme="majorBidi"/>
+          <w:color w:val="4472C4" w:themeColor="accent1"/>
+          <w:sz w:val="22"/>
+          <w:szCs w:val="22"/>
+          <w:u w:val="single"/>
+          <w:lang w:val="en-US"/>
+        </w:rPr>
+        <w:t xml:space="preserve">disomic yeast (rather than </w:t>
+      </w:r>
+      <w:proofErr w:type="spellStart"/>
+      <w:r>
+        <w:rPr>
+          <w:rFonts w:asciiTheme="majorBidi" w:hAnsiTheme="majorBidi" w:cstheme="majorBidi"/>
+          <w:color w:val="4472C4" w:themeColor="accent1"/>
+          <w:sz w:val="22"/>
+          <w:szCs w:val="22"/>
+          <w:u w:val="single"/>
+          <w:lang w:val="en-US"/>
+        </w:rPr>
+        <w:t>trisomic</w:t>
+      </w:r>
+      <w:proofErr w:type="spellEnd"/>
+      <w:r>
+        <w:rPr>
+          <w:rFonts w:asciiTheme="majorBidi" w:hAnsiTheme="majorBidi" w:cstheme="majorBidi"/>
+          <w:color w:val="4472C4" w:themeColor="accent1"/>
+          <w:sz w:val="22"/>
+          <w:szCs w:val="22"/>
+          <w:u w:val="single"/>
+          <w:lang w:val="en-US"/>
+        </w:rPr>
+        <w:t xml:space="preserve"> yeast, the focus of our analysis)</w:t>
+      </w:r>
+      <w:r>
+        <w:rPr>
+          <w:rFonts w:asciiTheme="majorBidi" w:hAnsiTheme="majorBidi" w:cstheme="majorBidi"/>
+          <w:color w:val="4472C4" w:themeColor="accent1"/>
+          <w:sz w:val="22"/>
+          <w:szCs w:val="22"/>
+          <w:lang w:val="en-US"/>
+        </w:rPr>
+        <w:t>.”</w:t>
       </w:r>
     </w:p>
     <w:sectPr>

</xml_diff>

<commit_message>
revise effect of ploidy paragraph
</commit_message>
<xml_diff>
--- a/ms/response_to_reviewers.docx
+++ b/ms/response_to_reviewers.docx
@@ -43,7 +43,7 @@
           <w:sz w:val="22"/>
           <w:szCs w:val="22"/>
         </w:rPr>
-        <w:t>January 18, 2024</w:t>
+        <w:t>January 22, 2024</w:t>
       </w:r>
       <w:r>
         <w:rPr>
@@ -1344,17 +1344,7 @@
           <w:szCs w:val="22"/>
           <w:lang w:val="en-US"/>
         </w:rPr>
-        <w:t xml:space="preserve"> in a new paragraph (line XXX) and </w:t>
-      </w:r>
-      <w:r>
-        <w:rPr>
-          <w:rFonts w:asciiTheme="majorBidi" w:hAnsiTheme="majorBidi" w:cstheme="majorBidi"/>
-          <w:color w:val="4472C4" w:themeColor="accent1"/>
-          <w:sz w:val="22"/>
-          <w:szCs w:val="22"/>
-          <w:lang w:val="en-US"/>
-        </w:rPr>
-        <w:t xml:space="preserve">supporting </w:t>
+        <w:t xml:space="preserve"> in a new paragraph (line XXX) and supporting </w:t>
       </w:r>
       <w:r>
         <w:rPr>
@@ -1374,17 +1364,7 @@
           <w:szCs w:val="22"/>
           <w:lang w:val="en-US"/>
         </w:rPr>
-        <w:t>, Figure S11</w:t>
-      </w:r>
-      <w:r>
-        <w:rPr>
-          <w:rFonts w:asciiTheme="majorBidi" w:hAnsiTheme="majorBidi" w:cstheme="majorBidi"/>
-          <w:color w:val="4472C4" w:themeColor="accent1"/>
-          <w:sz w:val="22"/>
-          <w:szCs w:val="22"/>
-          <w:lang w:val="en-US"/>
-        </w:rPr>
-        <w:t>:</w:t>
+        <w:t>, Figure S11:</w:t>
       </w:r>
     </w:p>
     <w:p>
@@ -1601,17 +1581,7 @@
           <w:szCs w:val="22"/>
           <w:lang w:val="en-US"/>
         </w:rPr>
-        <w:t xml:space="preserve"> </w:t>
-      </w:r>
-      <w:r>
-        <w:rPr>
-          <w:rFonts w:asciiTheme="majorBidi" w:hAnsiTheme="majorBidi" w:cstheme="majorBidi"/>
-          <w:color w:val="4472C4" w:themeColor="accent1"/>
-          <w:sz w:val="22"/>
-          <w:szCs w:val="22"/>
-          <w:lang w:val="en-US"/>
-        </w:rPr>
-        <w:t>increases to 0.52 when the mutation rate in aneuploid cells increases 10-fold (Figure S11C).</w:t>
+        <w:t xml:space="preserve"> increases to 0.52 when the mutation rate in aneuploid cells increases 10-fold (Figure S11C).</w:t>
       </w:r>
       <w:r>
         <w:rPr>
@@ -3628,7 +3598,28 @@
           <w:vertAlign w:val="superscript"/>
           <w:lang w:val="en-US"/>
         </w:rPr>
-        <w:t>-</w:t>
+        <w:t>-10</w:t>
+      </w:r>
+      <w:r>
+        <w:rPr>
+          <w:rFonts w:asciiTheme="majorBidi" w:hAnsiTheme="majorBidi" w:cstheme="majorBidi"/>
+          <w:color w:val="4472C4" w:themeColor="accent1"/>
+          <w:position w:val="8"/>
+          <w:sz w:val="22"/>
+          <w:szCs w:val="22"/>
+          <w:u w:val="single"/>
+        </w:rPr>
+        <w:t xml:space="preserve"> </w:t>
+      </w:r>
+      <w:r>
+        <w:rPr>
+          <w:rFonts w:asciiTheme="majorBidi" w:hAnsiTheme="majorBidi" w:cstheme="majorBidi"/>
+          <w:color w:val="4472C4" w:themeColor="accent1"/>
+          <w:sz w:val="22"/>
+          <w:szCs w:val="22"/>
+          <w:u w:val="single"/>
+        </w:rPr>
+        <w:t>× 10 × 1, 000 = 3 · 10</w:t>
       </w:r>
       <w:r>
         <w:rPr>
@@ -3640,18 +3631,17 @@
           <w:vertAlign w:val="superscript"/>
           <w:lang w:val="en-US"/>
         </w:rPr>
-        <w:t>10</w:t>
-      </w:r>
-      <w:r>
-        <w:rPr>
-          <w:rFonts w:asciiTheme="majorBidi" w:hAnsiTheme="majorBidi" w:cstheme="majorBidi"/>
-          <w:color w:val="4472C4" w:themeColor="accent1"/>
-          <w:position w:val="8"/>
+        <w:t>-6</w:t>
+      </w:r>
+      <w:r>
+        <w:rPr>
+          <w:rFonts w:asciiTheme="majorBidi" w:hAnsiTheme="majorBidi" w:cstheme="majorBidi"/>
+          <w:color w:val="4472C4" w:themeColor="accent1"/>
           <w:sz w:val="22"/>
           <w:szCs w:val="22"/>
           <w:u w:val="single"/>
         </w:rPr>
-        <w:t xml:space="preserve"> </w:t>
+        <w:t>.</w:t>
       </w:r>
       <w:r>
         <w:rPr>
@@ -3660,8 +3650,102 @@
           <w:sz w:val="22"/>
           <w:szCs w:val="22"/>
           <w:u w:val="single"/>
-        </w:rPr>
-        <w:t>× 10 × 1, 000 = 3 · 10</w:t>
+          <w:lang w:val="en-US"/>
+        </w:rPr>
+        <w:t>”</w:t>
+      </w:r>
+    </w:p>
+    <w:p>
+      <w:pPr>
+        <w:spacing w:before="100" w:beforeAutospacing="1" w:after="100" w:afterAutospacing="1" w:line="276" w:lineRule="auto"/>
+        <w:rPr>
+          <w:rFonts w:asciiTheme="majorBidi" w:hAnsiTheme="majorBidi" w:cstheme="majorBidi"/>
+          <w:color w:val="000000"/>
+          <w:sz w:val="22"/>
+          <w:szCs w:val="22"/>
+        </w:rPr>
+      </w:pPr>
+      <w:r>
+        <w:rPr>
+          <w:rFonts w:asciiTheme="majorBidi" w:hAnsiTheme="majorBidi" w:cstheme="majorBidi"/>
+          <w:color w:val="000000"/>
+          <w:sz w:val="22"/>
+          <w:szCs w:val="22"/>
+        </w:rPr>
+        <w:t>2. In line 110, providing a direct description of the total tested Hsp90 variants in the reference would aid in comprehending the ratio difference between beneficial variants and the overall variants tested.</w:t>
+      </w:r>
+    </w:p>
+    <w:p>
+      <w:pPr>
+        <w:spacing w:before="100" w:beforeAutospacing="1" w:after="100" w:afterAutospacing="1" w:line="276" w:lineRule="auto"/>
+        <w:rPr>
+          <w:rFonts w:asciiTheme="majorBidi" w:hAnsiTheme="majorBidi" w:cstheme="majorBidi"/>
+          <w:color w:val="4472C4" w:themeColor="accent1"/>
+          <w:sz w:val="22"/>
+          <w:szCs w:val="22"/>
+          <w:lang w:val="en-US"/>
+        </w:rPr>
+      </w:pPr>
+      <w:r>
+        <w:rPr>
+          <w:rFonts w:asciiTheme="majorBidi" w:hAnsiTheme="majorBidi" w:cstheme="majorBidi"/>
+          <w:color w:val="4472C4" w:themeColor="accent1"/>
+          <w:sz w:val="22"/>
+          <w:szCs w:val="22"/>
+          <w:lang w:val="en-US"/>
+        </w:rPr>
+        <w:t xml:space="preserve">Flynn et al </w:t>
+      </w:r>
+      <w:r>
+        <w:rPr>
+          <w:rFonts w:asciiTheme="majorBidi" w:hAnsiTheme="majorBidi" w:cstheme="majorBidi"/>
+          <w:color w:val="4472C4" w:themeColor="accent1"/>
+          <w:sz w:val="22"/>
+          <w:szCs w:val="22"/>
+          <w:lang w:val="en-US"/>
+        </w:rPr>
+        <w:t xml:space="preserve">estimated the selection coefficient of 14,160 Hsp90 </w:t>
+      </w:r>
+      <w:r>
+        <w:rPr>
+          <w:rFonts w:asciiTheme="majorBidi" w:hAnsiTheme="majorBidi" w:cstheme="majorBidi"/>
+          <w:color w:val="4472C4" w:themeColor="accent1"/>
+          <w:sz w:val="22"/>
+          <w:szCs w:val="22"/>
+          <w:lang w:val="en-US"/>
+        </w:rPr>
+        <w:t>variants</w:t>
+      </w:r>
+      <w:r>
+        <w:rPr>
+          <w:rFonts w:asciiTheme="majorBidi" w:hAnsiTheme="majorBidi" w:cstheme="majorBidi"/>
+          <w:color w:val="4472C4" w:themeColor="accent1"/>
+          <w:sz w:val="22"/>
+          <w:szCs w:val="22"/>
+          <w:lang w:val="en-US"/>
+        </w:rPr>
+        <w:t xml:space="preserve"> in 37°C. Out of these, Flynn et al determined 465 variants to be beneficial by comparison to synonymous mutations under the same conditions. The list of these beneficial mutants is in Fig. 5 of their manuscript. We revised the text to say (line 113): “Flynn et al.</w:t>
+      </w:r>
+      <w:r>
+        <w:rPr>
+          <w:rFonts w:asciiTheme="majorBidi" w:hAnsiTheme="majorBidi" w:cstheme="majorBidi"/>
+          <w:color w:val="4472C4" w:themeColor="accent1"/>
+          <w:sz w:val="22"/>
+          <w:szCs w:val="22"/>
+          <w:vertAlign w:val="superscript"/>
+          <w:lang w:val="en-US"/>
+        </w:rPr>
+        <w:t>14</w:t>
+      </w:r>
+      <w:r>
+        <w:rPr>
+          <w:rFonts w:asciiTheme="majorBidi" w:hAnsiTheme="majorBidi" w:cstheme="majorBidi"/>
+          <w:color w:val="4472C4" w:themeColor="accent1"/>
+          <w:sz w:val="22"/>
+          <w:szCs w:val="22"/>
+          <w:lang w:val="en-US"/>
+        </w:rPr>
+        <w:t xml:space="preserve"> used a deep mutational scan of a single protein, Hsp90, to find 465 amino-acid variants </w:t>
       </w:r>
       <w:r>
         <w:rPr>
@@ -3670,10 +3754,19 @@
           <w:sz w:val="22"/>
           <w:szCs w:val="22"/>
           <w:u w:val="single"/>
-          <w:vertAlign w:val="superscript"/>
-          <w:lang w:val="en-US"/>
-        </w:rPr>
-        <w:t>-6</w:t>
+          <w:lang w:val="en-US"/>
+        </w:rPr>
+        <w:t>(out of 14,160)</w:t>
+      </w:r>
+      <w:r>
+        <w:rPr>
+          <w:rFonts w:asciiTheme="majorBidi" w:hAnsiTheme="majorBidi" w:cstheme="majorBidi"/>
+          <w:color w:val="4472C4" w:themeColor="accent1"/>
+          <w:sz w:val="22"/>
+          <w:szCs w:val="22"/>
+          <w:lang w:val="en-US"/>
+        </w:rPr>
+        <w:t xml:space="preserve"> that </w:t>
       </w:r>
       <w:r>
         <w:rPr>
@@ -3682,191 +3775,6 @@
           <w:sz w:val="22"/>
           <w:szCs w:val="22"/>
           <w:u w:val="single"/>
-        </w:rPr>
-        <w:t>.</w:t>
-      </w:r>
-      <w:r>
-        <w:rPr>
-          <w:rFonts w:asciiTheme="majorBidi" w:hAnsiTheme="majorBidi" w:cstheme="majorBidi"/>
-          <w:color w:val="4472C4" w:themeColor="accent1"/>
-          <w:sz w:val="22"/>
-          <w:szCs w:val="22"/>
-          <w:u w:val="single"/>
-          <w:lang w:val="en-US"/>
-        </w:rPr>
-        <w:t>”</w:t>
-      </w:r>
-    </w:p>
-    <w:p>
-      <w:pPr>
-        <w:spacing w:before="100" w:beforeAutospacing="1" w:after="100" w:afterAutospacing="1" w:line="276" w:lineRule="auto"/>
-        <w:rPr>
-          <w:rFonts w:asciiTheme="majorBidi" w:hAnsiTheme="majorBidi" w:cstheme="majorBidi"/>
-          <w:color w:val="000000"/>
-          <w:sz w:val="22"/>
-          <w:szCs w:val="22"/>
-        </w:rPr>
-      </w:pPr>
-      <w:r>
-        <w:rPr>
-          <w:rFonts w:asciiTheme="majorBidi" w:hAnsiTheme="majorBidi" w:cstheme="majorBidi"/>
-          <w:color w:val="000000"/>
-          <w:sz w:val="22"/>
-          <w:szCs w:val="22"/>
-        </w:rPr>
-        <w:t>2. In line 110, providing a direct description of the total tested Hsp90 variants in the reference would aid in comprehending the ratio difference between beneficial variants and the overall variants tested.</w:t>
-      </w:r>
-    </w:p>
-    <w:p>
-      <w:pPr>
-        <w:spacing w:before="100" w:beforeAutospacing="1" w:after="100" w:afterAutospacing="1" w:line="276" w:lineRule="auto"/>
-        <w:rPr>
-          <w:rFonts w:asciiTheme="majorBidi" w:hAnsiTheme="majorBidi" w:cstheme="majorBidi"/>
-          <w:color w:val="4472C4" w:themeColor="accent1"/>
-          <w:sz w:val="22"/>
-          <w:szCs w:val="22"/>
-          <w:lang w:val="en-US"/>
-        </w:rPr>
-      </w:pPr>
-      <w:r>
-        <w:rPr>
-          <w:rFonts w:asciiTheme="majorBidi" w:hAnsiTheme="majorBidi" w:cstheme="majorBidi"/>
-          <w:color w:val="4472C4" w:themeColor="accent1"/>
-          <w:sz w:val="22"/>
-          <w:szCs w:val="22"/>
-          <w:lang w:val="en-US"/>
-        </w:rPr>
-        <w:t xml:space="preserve">Flynn et al </w:t>
-      </w:r>
-      <w:r>
-        <w:rPr>
-          <w:rFonts w:asciiTheme="majorBidi" w:hAnsiTheme="majorBidi" w:cstheme="majorBidi"/>
-          <w:color w:val="4472C4" w:themeColor="accent1"/>
-          <w:sz w:val="22"/>
-          <w:szCs w:val="22"/>
-          <w:lang w:val="en-US"/>
-        </w:rPr>
-        <w:t xml:space="preserve">estimated the selection coefficient of </w:t>
-      </w:r>
-      <w:r>
-        <w:rPr>
-          <w:rFonts w:asciiTheme="majorBidi" w:hAnsiTheme="majorBidi" w:cstheme="majorBidi"/>
-          <w:color w:val="4472C4" w:themeColor="accent1"/>
-          <w:sz w:val="22"/>
-          <w:szCs w:val="22"/>
-          <w:lang w:val="en-US"/>
-        </w:rPr>
-        <w:t xml:space="preserve">14,160 </w:t>
-      </w:r>
-      <w:r>
-        <w:rPr>
-          <w:rFonts w:asciiTheme="majorBidi" w:hAnsiTheme="majorBidi" w:cstheme="majorBidi"/>
-          <w:color w:val="4472C4" w:themeColor="accent1"/>
-          <w:sz w:val="22"/>
-          <w:szCs w:val="22"/>
-          <w:lang w:val="en-US"/>
-        </w:rPr>
-        <w:t xml:space="preserve">Hsp90 </w:t>
-      </w:r>
-      <w:r>
-        <w:rPr>
-          <w:rFonts w:asciiTheme="majorBidi" w:hAnsiTheme="majorBidi" w:cstheme="majorBidi"/>
-          <w:color w:val="4472C4" w:themeColor="accent1"/>
-          <w:sz w:val="22"/>
-          <w:szCs w:val="22"/>
-          <w:lang w:val="en-US"/>
-        </w:rPr>
-        <w:t>variants</w:t>
-      </w:r>
-      <w:r>
-        <w:rPr>
-          <w:rFonts w:asciiTheme="majorBidi" w:hAnsiTheme="majorBidi" w:cstheme="majorBidi"/>
-          <w:color w:val="4472C4" w:themeColor="accent1"/>
-          <w:sz w:val="22"/>
-          <w:szCs w:val="22"/>
-          <w:lang w:val="en-US"/>
-        </w:rPr>
-        <w:t xml:space="preserve"> in 37</w:t>
-      </w:r>
-      <w:r>
-        <w:rPr>
-          <w:rFonts w:asciiTheme="majorBidi" w:hAnsiTheme="majorBidi" w:cstheme="majorBidi"/>
-          <w:color w:val="4472C4" w:themeColor="accent1"/>
-          <w:sz w:val="22"/>
-          <w:szCs w:val="22"/>
-          <w:lang w:val="en-US"/>
-        </w:rPr>
-        <w:t>°C</w:t>
-      </w:r>
-      <w:r>
-        <w:rPr>
-          <w:rFonts w:asciiTheme="majorBidi" w:hAnsiTheme="majorBidi" w:cstheme="majorBidi"/>
-          <w:color w:val="4472C4" w:themeColor="accent1"/>
-          <w:sz w:val="22"/>
-          <w:szCs w:val="22"/>
-          <w:lang w:val="en-US"/>
-        </w:rPr>
-        <w:t>. Out of these, Flynn et al determined 465 variants to be beneficial by comparison to synonymous mutations under the same conditions. The list of these beneficial mutants is in Fig. 5 of their manuscript. We revised the text to say (line 113): “</w:t>
-      </w:r>
-      <w:r>
-        <w:rPr>
-          <w:rFonts w:asciiTheme="majorBidi" w:hAnsiTheme="majorBidi" w:cstheme="majorBidi"/>
-          <w:color w:val="4472C4" w:themeColor="accent1"/>
-          <w:sz w:val="22"/>
-          <w:szCs w:val="22"/>
-          <w:lang w:val="en-US"/>
-        </w:rPr>
-        <w:t>Flynn et al.</w:t>
-      </w:r>
-      <w:r>
-        <w:rPr>
-          <w:rFonts w:asciiTheme="majorBidi" w:hAnsiTheme="majorBidi" w:cstheme="majorBidi"/>
-          <w:color w:val="4472C4" w:themeColor="accent1"/>
-          <w:sz w:val="22"/>
-          <w:szCs w:val="22"/>
-          <w:vertAlign w:val="superscript"/>
-          <w:lang w:val="en-US"/>
-        </w:rPr>
-        <w:t>14</w:t>
-      </w:r>
-      <w:r>
-        <w:rPr>
-          <w:rFonts w:asciiTheme="majorBidi" w:hAnsiTheme="majorBidi" w:cstheme="majorBidi"/>
-          <w:color w:val="4472C4" w:themeColor="accent1"/>
-          <w:sz w:val="22"/>
-          <w:szCs w:val="22"/>
-          <w:lang w:val="en-US"/>
-        </w:rPr>
-        <w:t xml:space="preserve"> used a deep mutational scan of a single protein, Hsp90, to find 465 amino-acid variants </w:t>
-      </w:r>
-      <w:r>
-        <w:rPr>
-          <w:rFonts w:asciiTheme="majorBidi" w:hAnsiTheme="majorBidi" w:cstheme="majorBidi"/>
-          <w:color w:val="4472C4" w:themeColor="accent1"/>
-          <w:sz w:val="22"/>
-          <w:szCs w:val="22"/>
-          <w:u w:val="single"/>
-          <w:lang w:val="en-US"/>
-        </w:rPr>
-        <w:t>(out of 14,160)</w:t>
-      </w:r>
-      <w:r>
-        <w:rPr>
-          <w:rFonts w:asciiTheme="majorBidi" w:hAnsiTheme="majorBidi" w:cstheme="majorBidi"/>
-          <w:color w:val="4472C4" w:themeColor="accent1"/>
-          <w:sz w:val="22"/>
-          <w:szCs w:val="22"/>
-          <w:lang w:val="en-US"/>
-        </w:rPr>
-        <w:t xml:space="preserve"> that </w:t>
-      </w:r>
-      <w:r>
-        <w:rPr>
-          <w:rFonts w:asciiTheme="majorBidi" w:hAnsiTheme="majorBidi" w:cstheme="majorBidi"/>
-          <w:color w:val="4472C4" w:themeColor="accent1"/>
-          <w:sz w:val="22"/>
-          <w:szCs w:val="22"/>
-          <w:u w:val="single"/>
           <w:lang w:val="en-US"/>
         </w:rPr>
         <w:t>significantly</w:t>
@@ -3879,17 +3787,7 @@
           <w:szCs w:val="22"/>
           <w:lang w:val="en-US"/>
         </w:rPr>
-        <w:t xml:space="preserve"> increased growth rate in 37◦C.</w:t>
-      </w:r>
-      <w:r>
-        <w:rPr>
-          <w:rFonts w:asciiTheme="majorBidi" w:hAnsiTheme="majorBidi" w:cstheme="majorBidi"/>
-          <w:color w:val="4472C4" w:themeColor="accent1"/>
-          <w:sz w:val="22"/>
-          <w:szCs w:val="22"/>
-          <w:lang w:val="en-US"/>
-        </w:rPr>
-        <w:t>”</w:t>
+        <w:t xml:space="preserve"> increased growth rate in 37◦C.”</w:t>
       </w:r>
     </w:p>
     <w:p>
@@ -4554,17 +4452,7 @@
           <w:szCs w:val="22"/>
           <w:lang w:val="en-US"/>
         </w:rPr>
-        <w:t xml:space="preserve">Line 62: </w:t>
-      </w:r>
-      <w:r>
-        <w:rPr>
-          <w:rFonts w:asciiTheme="majorBidi" w:hAnsiTheme="majorBidi" w:cstheme="majorBidi"/>
-          <w:color w:val="4472C4" w:themeColor="accent1"/>
-          <w:sz w:val="22"/>
-          <w:szCs w:val="22"/>
-          <w:lang w:val="en-US"/>
-        </w:rPr>
-        <w:t xml:space="preserve">Aneuploidy was therefore suggested to be a transient adaptive solution, because it can rapidly appear and </w:t>
+        <w:t xml:space="preserve">Line 62: Aneuploidy was therefore suggested to be a transient adaptive solution, because it can rapidly appear and </w:t>
       </w:r>
       <w:r>
         <w:rPr>
@@ -4651,14 +4539,7 @@
           <w:rFonts w:asciiTheme="majorBidi" w:hAnsiTheme="majorBidi" w:cstheme="majorBidi"/>
           <w:color w:val="4472C4" w:themeColor="accent1"/>
         </w:rPr>
-        <w:t>Line 79: “</w:t>
-      </w:r>
-      <w:r>
-        <w:rPr>
-          <w:rFonts w:asciiTheme="majorBidi" w:hAnsiTheme="majorBidi" w:cstheme="majorBidi"/>
-          <w:color w:val="4472C4" w:themeColor="accent1"/>
-        </w:rPr>
-        <w:t xml:space="preserve">Aneuploidy </w:t>
+        <w:t xml:space="preserve">Line 79: “Aneuploidy </w:t>
       </w:r>
       <w:r>
         <w:rPr>
@@ -4688,14 +4569,7 @@
           <w:rFonts w:asciiTheme="majorBidi" w:hAnsiTheme="majorBidi" w:cstheme="majorBidi"/>
           <w:color w:val="4472C4" w:themeColor="accent1"/>
         </w:rPr>
-        <w:t xml:space="preserve"> in all four experimental repetitions in the first 450 80 generations.</w:t>
-      </w:r>
-      <w:r>
-        <w:rPr>
-          <w:rFonts w:asciiTheme="majorBidi" w:hAnsiTheme="majorBidi" w:cstheme="majorBidi"/>
-          <w:color w:val="4472C4" w:themeColor="accent1"/>
-        </w:rPr>
-        <w:t>”</w:t>
+        <w:t xml:space="preserve"> in all four experimental repetitions in the first 450 80 generations.”</w:t>
       </w:r>
     </w:p>
     <w:p>
@@ -4716,14 +4590,7 @@
           <w:rFonts w:asciiTheme="majorBidi" w:hAnsiTheme="majorBidi" w:cstheme="majorBidi"/>
           <w:color w:val="4472C4" w:themeColor="accent1"/>
         </w:rPr>
-        <w:t>Line 94: “</w:t>
-      </w:r>
-      <w:r>
-        <w:rPr>
-          <w:rFonts w:asciiTheme="majorBidi" w:hAnsiTheme="majorBidi" w:cstheme="majorBidi"/>
-          <w:color w:val="4472C4" w:themeColor="accent1"/>
-        </w:rPr>
-        <w:t>We fitted this model to the experimental results – time for fixation (</w:t>
+        <w:t>Line 94: “We fitted this model to the experimental results – time for fixation (</w:t>
       </w:r>
       <w:r>
         <w:rPr>
@@ -4738,21 +4605,7 @@
           <w:rFonts w:asciiTheme="majorBidi" w:hAnsiTheme="majorBidi" w:cstheme="majorBidi"/>
           <w:color w:val="4472C4" w:themeColor="accent1"/>
         </w:rPr>
-        <w:t xml:space="preserve"> &gt;95%) and for loss</w:t>
-      </w:r>
-      <w:r>
-        <w:rPr>
-          <w:rFonts w:asciiTheme="majorBidi" w:hAnsiTheme="majorBidi" w:cstheme="majorBidi"/>
-          <w:color w:val="4472C4" w:themeColor="accent1"/>
-        </w:rPr>
-        <w:t xml:space="preserve"> </w:t>
-      </w:r>
-      <w:r>
-        <w:rPr>
-          <w:rFonts w:asciiTheme="majorBidi" w:hAnsiTheme="majorBidi" w:cstheme="majorBidi"/>
-          <w:color w:val="4472C4" w:themeColor="accent1"/>
-        </w:rPr>
-        <w:t>(</w:t>
+        <w:t xml:space="preserve"> &gt;95%) and for loss (</w:t>
       </w:r>
       <w:r>
         <w:rPr>
@@ -4767,14 +4620,7 @@
           <w:rFonts w:asciiTheme="majorBidi" w:hAnsiTheme="majorBidi" w:cstheme="majorBidi"/>
           <w:color w:val="4472C4" w:themeColor="accent1"/>
         </w:rPr>
-        <w:t xml:space="preserve"> &lt;5%) of aneuploidy</w:t>
-      </w:r>
-      <w:r>
-        <w:rPr>
-          <w:rFonts w:asciiTheme="majorBidi" w:hAnsiTheme="majorBidi" w:cstheme="majorBidi"/>
-          <w:color w:val="4472C4" w:themeColor="accent1"/>
-        </w:rPr>
-        <w:t>”</w:t>
+        <w:t xml:space="preserve"> &lt;5%) of aneuploidy”</w:t>
       </w:r>
     </w:p>
     <w:p>
@@ -4795,14 +4641,7 @@
           <w:rFonts w:asciiTheme="majorBidi" w:hAnsiTheme="majorBidi" w:cstheme="majorBidi"/>
           <w:color w:val="4472C4" w:themeColor="accent1"/>
         </w:rPr>
-        <w:t>Line 299: “</w:t>
-      </w:r>
-      <w:r>
-        <w:rPr>
-          <w:rFonts w:asciiTheme="majorBidi" w:hAnsiTheme="majorBidi" w:cstheme="majorBidi"/>
-          <w:color w:val="4472C4" w:themeColor="accent1"/>
-        </w:rPr>
-        <w:t xml:space="preserve">Aneuploidy fixed </w:t>
+        <w:t xml:space="preserve">Line 299: “Aneuploidy fixed </w:t>
       </w:r>
       <w:r>
         <w:rPr>
@@ -4817,14 +4656,7 @@
           <w:rFonts w:asciiTheme="majorBidi" w:hAnsiTheme="majorBidi" w:cstheme="majorBidi"/>
           <w:color w:val="4472C4" w:themeColor="accent1"/>
         </w:rPr>
-        <w:t xml:space="preserve"> in all four population in the first 450 generations.</w:t>
-      </w:r>
-      <w:r>
-        <w:rPr>
-          <w:rFonts w:asciiTheme="majorBidi" w:hAnsiTheme="majorBidi" w:cstheme="majorBidi"/>
-          <w:color w:val="4472C4" w:themeColor="accent1"/>
-        </w:rPr>
-        <w:t>”</w:t>
+        <w:t xml:space="preserve"> in all four population in the first 450 generations.”</w:t>
       </w:r>
     </w:p>
     <w:p>
@@ -4845,14 +4677,7 @@
           <w:rFonts w:asciiTheme="majorBidi" w:hAnsiTheme="majorBidi" w:cstheme="majorBidi"/>
           <w:color w:val="4472C4" w:themeColor="accent1"/>
         </w:rPr>
-        <w:t>Line 316: “</w:t>
-      </w:r>
-      <w:r>
-        <w:rPr>
-          <w:rFonts w:asciiTheme="majorBidi" w:hAnsiTheme="majorBidi" w:cstheme="majorBidi"/>
-          <w:color w:val="4472C4" w:themeColor="accent1"/>
-        </w:rPr>
-        <w:t xml:space="preserve">taking simulations in which 2n+1 fixed </w:t>
+        <w:t xml:space="preserve">Line 316: “taking simulations in which 2n+1 fixed </w:t>
       </w:r>
       <w:r>
         <w:rPr>
@@ -5010,17 +4835,7 @@
           <w:szCs w:val="22"/>
           <w:lang w:val="en-US"/>
         </w:rPr>
-        <w:t xml:space="preserve"> in line 97 when first referring to the rate of aneuploidy: “… </w:t>
-      </w:r>
-      <w:r>
-        <w:rPr>
-          <w:rFonts w:asciiTheme="majorBidi" w:hAnsiTheme="majorBidi" w:cstheme="majorBidi"/>
-          <w:color w:val="4472C4" w:themeColor="accent1"/>
-          <w:sz w:val="22"/>
-          <w:szCs w:val="22"/>
-          <w:lang w:val="en-US"/>
-        </w:rPr>
-        <w:t xml:space="preserve">inferring the model parameters: rates of aneuploidy </w:t>
+        <w:t xml:space="preserve"> in line 97 when first referring to the rate of aneuploidy: “… inferring the model parameters: rates of aneuploidy </w:t>
       </w:r>
       <w:r>
         <w:rPr>
@@ -5041,17 +4856,7 @@
           <w:szCs w:val="22"/>
           <w:lang w:val="en-US"/>
         </w:rPr>
-        <w:t xml:space="preserve"> and mutation</w:t>
-      </w:r>
-      <w:r>
-        <w:rPr>
-          <w:rFonts w:asciiTheme="majorBidi" w:hAnsiTheme="majorBidi" w:cstheme="majorBidi"/>
-          <w:color w:val="4472C4" w:themeColor="accent1"/>
-          <w:sz w:val="22"/>
-          <w:szCs w:val="22"/>
-          <w:lang w:val="en-US"/>
-        </w:rPr>
-        <w:t>…” and similarly in line 122.</w:t>
+        <w:t xml:space="preserve"> and mutation…” and similarly in line 122.</w:t>
       </w:r>
     </w:p>
     <w:p>
@@ -5377,27 +5182,7 @@
           <w:szCs w:val="22"/>
           <w:lang w:val="en-US"/>
         </w:rPr>
-        <w:t>We added a comment to the Results section that describes the evolutionary model (line 92): “</w:t>
-      </w:r>
-      <w:r>
-        <w:rPr>
-          <w:rFonts w:asciiTheme="majorBidi" w:hAnsiTheme="majorBidi" w:cstheme="majorBidi"/>
-          <w:color w:val="4472C4" w:themeColor="accent1"/>
-          <w:sz w:val="22"/>
-          <w:szCs w:val="22"/>
-          <w:lang w:val="en-US"/>
-        </w:rPr>
-        <w:t>Note that ‘mutation’ here refers to point mutations and other genetic variants unrelated to aneuploidy.</w:t>
-      </w:r>
-      <w:r>
-        <w:rPr>
-          <w:rFonts w:asciiTheme="majorBidi" w:hAnsiTheme="majorBidi" w:cstheme="majorBidi"/>
-          <w:color w:val="4472C4" w:themeColor="accent1"/>
-          <w:sz w:val="22"/>
-          <w:szCs w:val="22"/>
-          <w:lang w:val="en-US"/>
-        </w:rPr>
-        <w:t>”</w:t>
+        <w:t>We added a comment to the Results section that describes the evolutionary model (line 92): “Note that ‘mutation’ here refers to point mutations and other genetic variants unrelated to aneuploidy.”</w:t>
       </w:r>
       <w:r>
         <w:rPr>
@@ -5487,18 +5272,16 @@
         </w:rPr>
         <w:t xml:space="preserve">Following your </w:t>
       </w:r>
-      <w:proofErr w:type="gramStart"/>
-      <w:r>
-        <w:rPr>
-          <w:rFonts w:asciiTheme="majorBidi" w:hAnsiTheme="majorBidi" w:cstheme="majorBidi"/>
-          <w:color w:val="4472C4" w:themeColor="accent1"/>
-          <w:sz w:val="22"/>
-          <w:szCs w:val="22"/>
-          <w:lang w:val="en-US"/>
-        </w:rPr>
-        <w:t>suggestions</w:t>
-      </w:r>
-      <w:proofErr w:type="gramEnd"/>
+      <w:r>
+        <w:rPr>
+          <w:rFonts w:asciiTheme="majorBidi" w:hAnsiTheme="majorBidi" w:cstheme="majorBidi"/>
+          <w:color w:val="4472C4" w:themeColor="accent1"/>
+          <w:sz w:val="22"/>
+          <w:szCs w:val="22"/>
+          <w:lang w:val="en-US"/>
+        </w:rPr>
+        <w:t>suggestions,</w:t>
+      </w:r>
       <w:r>
         <w:rPr>
           <w:rFonts w:asciiTheme="majorBidi" w:hAnsiTheme="majorBidi" w:cstheme="majorBidi"/>
@@ -5517,7 +5300,27 @@
           <w:szCs w:val="22"/>
           <w:lang w:val="en-US"/>
         </w:rPr>
-        <w:t>we have added the following paragraph to the Discussion (line XXX):</w:t>
+        <w:t xml:space="preserve">we have added the following paragraph to the Discussion (line </w:t>
+      </w:r>
+      <w:r>
+        <w:rPr>
+          <w:rFonts w:asciiTheme="majorBidi" w:hAnsiTheme="majorBidi" w:cstheme="majorBidi"/>
+          <w:color w:val="4472C4" w:themeColor="accent1"/>
+          <w:sz w:val="22"/>
+          <w:szCs w:val="22"/>
+          <w:lang w:val="en-US"/>
+        </w:rPr>
+        <w:t>256</w:t>
+      </w:r>
+      <w:r>
+        <w:rPr>
+          <w:rFonts w:asciiTheme="majorBidi" w:hAnsiTheme="majorBidi" w:cstheme="majorBidi"/>
+          <w:color w:val="4472C4" w:themeColor="accent1"/>
+          <w:sz w:val="22"/>
+          <w:szCs w:val="22"/>
+          <w:lang w:val="en-US"/>
+        </w:rPr>
+        <w:t>):</w:t>
       </w:r>
     </w:p>
     <w:p>
@@ -5525,7 +5328,7 @@
         <w:spacing w:before="100" w:beforeAutospacing="1" w:after="100" w:afterAutospacing="1" w:line="276" w:lineRule="auto"/>
         <w:ind w:firstLine="720"/>
         <w:rPr>
-          <w:rFonts w:asciiTheme="majorBidi" w:hAnsiTheme="majorBidi" w:cstheme="majorBidi" w:hint="cs"/>
+          <w:rFonts w:asciiTheme="majorBidi" w:hAnsiTheme="majorBidi" w:cstheme="majorBidi"/>
           <w:color w:val="4472C4" w:themeColor="accent1"/>
           <w:sz w:val="22"/>
           <w:szCs w:val="22"/>
@@ -5553,19 +5356,38 @@
           <w:szCs w:val="22"/>
           <w:lang w:val="en-US"/>
         </w:rPr>
-        <w:t>Effect of ploidy</w:t>
-      </w:r>
-      <w:r>
-        <w:rPr>
-          <w:rFonts w:asciiTheme="majorBidi" w:hAnsiTheme="majorBidi" w:cstheme="majorBidi"/>
-          <w:b/>
-          <w:bCs/>
-          <w:color w:val="4472C4" w:themeColor="accent1"/>
-          <w:sz w:val="22"/>
-          <w:szCs w:val="22"/>
-          <w:lang w:val="en-US"/>
-        </w:rPr>
-        <w:t>.</w:t>
+        <w:t xml:space="preserve">Effect of ploidy. </w:t>
+      </w:r>
+      <w:r>
+        <w:rPr>
+          <w:rFonts w:asciiTheme="majorBidi" w:hAnsiTheme="majorBidi" w:cstheme="majorBidi"/>
+          <w:color w:val="4472C4" w:themeColor="accent1"/>
+          <w:sz w:val="22"/>
+          <w:szCs w:val="22"/>
+          <w:lang w:val="en-US"/>
+        </w:rPr>
+        <w:t>The evolutionary dynamics may change in haploid yeast, in which aneuploidy results in a second, rather than third, chromosome copy. For example, it has been demonstrated that drug resistance mainly evolves via recessive mutations and aneuploidy in haploid yeast</w:t>
+      </w:r>
+      <w:r>
+        <w:rPr>
+          <w:rFonts w:asciiTheme="majorBidi" w:hAnsiTheme="majorBidi" w:cstheme="majorBidi"/>
+          <w:color w:val="4472C4" w:themeColor="accent1"/>
+          <w:sz w:val="22"/>
+          <w:szCs w:val="22"/>
+          <w:vertAlign w:val="superscript"/>
+          <w:lang w:val="en-US"/>
+        </w:rPr>
+        <w:t>61</w:t>
+      </w:r>
+      <w:r>
+        <w:rPr>
+          <w:rFonts w:asciiTheme="majorBidi" w:hAnsiTheme="majorBidi" w:cstheme="majorBidi"/>
+          <w:color w:val="4472C4" w:themeColor="accent1"/>
+          <w:sz w:val="22"/>
+          <w:szCs w:val="22"/>
+          <w:lang w:val="en-US"/>
+        </w:rPr>
+        <w:t>, whereas in</w:t>
       </w:r>
       <w:r>
         <w:rPr>
@@ -5585,7 +5407,7 @@
           <w:szCs w:val="22"/>
           <w:lang w:val="en-US"/>
         </w:rPr>
-        <w:t>The evolutionary dynamics may change in haploid yeast, in which aneuploidy results in a second, rather than third, chromosome copy. For example, it has been demonstrated that in haploid yeast drug resistance mainly evolves via recessive mutations and aneuploidy</w:t>
+        <w:t>diploid yeast it evolves via dominant mutations, aneuploidy, and gene/segmental duplications</w:t>
       </w:r>
       <w:r>
         <w:rPr>
@@ -5596,17 +5418,49 @@
           <w:vertAlign w:val="superscript"/>
           <w:lang w:val="en-US"/>
         </w:rPr>
-        <w:t>61</w:t>
-      </w:r>
-      <w:r>
-        <w:rPr>
-          <w:rFonts w:asciiTheme="majorBidi" w:hAnsiTheme="majorBidi" w:cstheme="majorBidi"/>
-          <w:color w:val="4472C4" w:themeColor="accent1"/>
-          <w:sz w:val="22"/>
-          <w:szCs w:val="22"/>
-          <w:lang w:val="en-US"/>
-        </w:rPr>
-        <w:t>, whereas in diploid yeast</w:t>
+        <w:t>4</w:t>
+      </w:r>
+      <w:r>
+        <w:rPr>
+          <w:rFonts w:asciiTheme="majorBidi" w:hAnsiTheme="majorBidi" w:cstheme="majorBidi"/>
+          <w:color w:val="4472C4" w:themeColor="accent1"/>
+          <w:sz w:val="22"/>
+          <w:szCs w:val="22"/>
+          <w:lang w:val="en-US"/>
+        </w:rPr>
+        <w:t>. Thus, the second chromosome copy of disomic yeast may facilitate further adaptation via duplications, rearrangements, and increased mutational tolerance</w:t>
+      </w:r>
+      <w:r>
+        <w:rPr>
+          <w:rFonts w:asciiTheme="majorBidi" w:hAnsiTheme="majorBidi" w:cstheme="majorBidi"/>
+          <w:color w:val="4472C4" w:themeColor="accent1"/>
+          <w:sz w:val="22"/>
+          <w:szCs w:val="22"/>
+          <w:vertAlign w:val="superscript"/>
+          <w:lang w:val="en-US"/>
+        </w:rPr>
+        <w:t>2</w:t>
+      </w:r>
+      <w:r>
+        <w:rPr>
+          <w:rFonts w:asciiTheme="majorBidi" w:hAnsiTheme="majorBidi" w:cstheme="majorBidi"/>
+          <w:color w:val="4472C4" w:themeColor="accent1"/>
+          <w:sz w:val="22"/>
+          <w:szCs w:val="22"/>
+          <w:lang w:val="en-US"/>
+        </w:rPr>
+        <w:t xml:space="preserve">, while decreasing the chance for adaptation via recessive mutations. </w:t>
+      </w:r>
+      <w:r>
+        <w:rPr>
+          <w:rFonts w:asciiTheme="majorBidi" w:hAnsiTheme="majorBidi" w:cstheme="majorBidi"/>
+          <w:color w:val="4472C4" w:themeColor="accent1"/>
+          <w:sz w:val="22"/>
+          <w:szCs w:val="22"/>
+          <w:lang w:val="en-US"/>
+        </w:rPr>
+        <w:lastRenderedPageBreak/>
+        <w:t>Future models and experiments can consider how ploidy and other genomic</w:t>
       </w:r>
       <w:r>
         <w:rPr>
@@ -5626,92 +5480,18 @@
           <w:szCs w:val="22"/>
           <w:lang w:val="en-US"/>
         </w:rPr>
-        <w:t>it evolves via dominant mutations, aneuploidy, and gene/segmental duplications</w:t>
-      </w:r>
-      <w:r>
-        <w:rPr>
-          <w:rFonts w:asciiTheme="majorBidi" w:hAnsiTheme="majorBidi" w:cstheme="majorBidi"/>
-          <w:color w:val="4472C4" w:themeColor="accent1"/>
-          <w:sz w:val="22"/>
-          <w:szCs w:val="22"/>
-          <w:vertAlign w:val="superscript"/>
-          <w:lang w:val="en-US"/>
-        </w:rPr>
-        <w:t>4</w:t>
-      </w:r>
-      <w:r>
-        <w:rPr>
-          <w:rFonts w:asciiTheme="majorBidi" w:hAnsiTheme="majorBidi" w:cstheme="majorBidi"/>
-          <w:color w:val="4472C4" w:themeColor="accent1"/>
-          <w:sz w:val="22"/>
-          <w:szCs w:val="22"/>
-          <w:lang w:val="en-US"/>
-        </w:rPr>
-        <w:t>. Thus, the second chromosome of disomic yeast may facilitate further adaptation via duplications, rearrangements, and increased mutational tolerance</w:t>
-      </w:r>
-      <w:r>
-        <w:rPr>
-          <w:rFonts w:asciiTheme="majorBidi" w:hAnsiTheme="majorBidi" w:cstheme="majorBidi"/>
-          <w:color w:val="4472C4" w:themeColor="accent1"/>
-          <w:sz w:val="22"/>
-          <w:szCs w:val="22"/>
-          <w:vertAlign w:val="superscript"/>
-          <w:lang w:val="en-US"/>
-        </w:rPr>
-        <w:t>2</w:t>
-      </w:r>
-      <w:r>
-        <w:rPr>
-          <w:rFonts w:asciiTheme="majorBidi" w:hAnsiTheme="majorBidi" w:cstheme="majorBidi"/>
-          <w:color w:val="4472C4" w:themeColor="accent1"/>
-          <w:sz w:val="22"/>
-          <w:szCs w:val="22"/>
-          <w:lang w:val="en-US"/>
-        </w:rPr>
-        <w:t>, while decreasing the chance for adaptation via recessive mutations.</w:t>
-      </w:r>
-      <w:r>
-        <w:rPr>
-          <w:rFonts w:asciiTheme="majorBidi" w:hAnsiTheme="majorBidi" w:cstheme="majorBidi"/>
-          <w:color w:val="4472C4" w:themeColor="accent1"/>
-          <w:sz w:val="22"/>
-          <w:szCs w:val="22"/>
-          <w:lang w:val="en-US"/>
-        </w:rPr>
-        <w:t xml:space="preserve"> </w:t>
-      </w:r>
-      <w:r>
-        <w:rPr>
-          <w:rFonts w:asciiTheme="majorBidi" w:hAnsiTheme="majorBidi" w:cstheme="majorBidi"/>
-          <w:color w:val="4472C4" w:themeColor="accent1"/>
-          <w:sz w:val="22"/>
-          <w:szCs w:val="22"/>
-          <w:lang w:val="en-US"/>
-        </w:rPr>
-        <w:t xml:space="preserve">Future models and experiments can consider this more complex genomic </w:t>
-      </w:r>
-      <w:proofErr w:type="gramStart"/>
-      <w:r>
-        <w:rPr>
-          <w:rFonts w:asciiTheme="majorBidi" w:hAnsiTheme="majorBidi" w:cstheme="majorBidi"/>
-          <w:color w:val="4472C4" w:themeColor="accent1"/>
-          <w:sz w:val="22"/>
-          <w:szCs w:val="22"/>
-          <w:lang w:val="en-US"/>
-        </w:rPr>
-        <w:t>contexts.</w:t>
-      </w:r>
-      <w:r>
-        <w:rPr>
-          <w:rFonts w:asciiTheme="majorBidi" w:hAnsiTheme="majorBidi" w:cstheme="majorBidi"/>
-          <w:color w:val="4472C4" w:themeColor="accent1"/>
-          <w:sz w:val="22"/>
-          <w:szCs w:val="22"/>
-          <w:lang w:val="en-US"/>
-        </w:rPr>
-        <w:t>“</w:t>
-      </w:r>
-      <w:proofErr w:type="gramEnd"/>
+        <w:t>contexts affect the role of aneuploidy in adaptive evolution</w:t>
+      </w:r>
+      <w:r>
+        <w:rPr>
+          <w:rFonts w:asciiTheme="majorBidi" w:hAnsiTheme="majorBidi" w:cstheme="majorBidi"/>
+          <w:color w:val="4472C4" w:themeColor="accent1"/>
+          <w:sz w:val="22"/>
+          <w:szCs w:val="22"/>
+          <w:lang w:val="en-US"/>
+        </w:rPr>
+        <w:t>.”</w:t>
+      </w:r>
     </w:p>
     <w:p>
       <w:pPr>
@@ -5730,7 +5510,6 @@
           <w:sz w:val="22"/>
           <w:szCs w:val="22"/>
         </w:rPr>
-        <w:lastRenderedPageBreak/>
         <w:br/>
       </w:r>
       <w:r>
@@ -5892,17 +5671,7 @@
           <w:szCs w:val="22"/>
           <w:lang w:val="en-US"/>
         </w:rPr>
-        <w:t>/3</w:t>
-      </w:r>
-      <w:r>
-        <w:rPr>
-          <w:rFonts w:asciiTheme="majorBidi" w:hAnsiTheme="majorBidi" w:cstheme="majorBidi"/>
-          <w:color w:val="4472C4" w:themeColor="accent1"/>
-          <w:sz w:val="22"/>
-          <w:szCs w:val="22"/>
-          <w:lang w:val="en-US"/>
-        </w:rPr>
-        <w:t xml:space="preserve">, which is small compared to the estimated fitness values. </w:t>
+        <w:t xml:space="preserve">/3, which is small compared to the estimated fitness values. </w:t>
       </w:r>
       <w:r>
         <w:rPr>

</xml_diff>

<commit_message>
update line numbers; edited changes
</commit_message>
<xml_diff>
--- a/ms/response_to_reviewers.docx
+++ b/ms/response_to_reviewers.docx
@@ -278,7 +278,19 @@
         <w:rPr>
           <w:rFonts w:asciiTheme="majorBidi" w:hAnsiTheme="majorBidi" w:cstheme="majorBidi"/>
         </w:rPr>
-        <w:t xml:space="preserve">”. We have made changes to the manuscript in response to the reviewers’ comments, which we </w:t>
+        <w:t xml:space="preserve">”. We have made changes to the manuscript in response to the </w:t>
+      </w:r>
+      <w:r>
+        <w:rPr>
+          <w:rFonts w:asciiTheme="majorBidi" w:hAnsiTheme="majorBidi" w:cstheme="majorBidi"/>
+        </w:rPr>
+        <w:t xml:space="preserve">editor and </w:t>
+      </w:r>
+      <w:r>
+        <w:rPr>
+          <w:rFonts w:asciiTheme="majorBidi" w:hAnsiTheme="majorBidi" w:cstheme="majorBidi"/>
+        </w:rPr>
+        <w:t xml:space="preserve">reviewer comments, which we </w:t>
       </w:r>
       <w:r>
         <w:rPr>
@@ -314,6 +326,7 @@
       <w:r>
         <w:rPr>
           <w:rFonts w:asciiTheme="majorBidi" w:hAnsiTheme="majorBidi" w:cstheme="majorBidi"/>
+          <w:strike/>
         </w:rPr>
         <w:t>strikethrough for deletions</w:t>
       </w:r>
@@ -384,7 +397,25 @@
         <w:rPr>
           <w:rFonts w:asciiTheme="majorBidi" w:hAnsiTheme="majorBidi" w:cstheme="majorBidi"/>
         </w:rPr>
-        <w:t xml:space="preserve">analysis and were meant to be included in the original submission: </w:t>
+        <w:t>analysis</w:t>
+      </w:r>
+      <w:r>
+        <w:rPr>
+          <w:rFonts w:asciiTheme="majorBidi" w:hAnsiTheme="majorBidi" w:cstheme="majorBidi"/>
+        </w:rPr>
+        <w:t xml:space="preserve"> (although it did not yield results</w:t>
+      </w:r>
+      <w:r>
+        <w:rPr>
+          <w:rFonts w:asciiTheme="majorBidi" w:hAnsiTheme="majorBidi" w:cstheme="majorBidi"/>
+        </w:rPr>
+        <w:t>)</w:t>
+      </w:r>
+      <w:r>
+        <w:rPr>
+          <w:rFonts w:asciiTheme="majorBidi" w:hAnsiTheme="majorBidi" w:cstheme="majorBidi"/>
+        </w:rPr>
+        <w:t xml:space="preserve">: </w:t>
       </w:r>
       <w:r>
         <w:rPr>
@@ -857,7 +888,67 @@
           <w:szCs w:val="22"/>
           <w:lang w:val="en-US"/>
         </w:rPr>
-        <w:t>for noticing the double meaning of detour! We missed that it can also have a positive meaning like “bypass”. We appreciate your suggestions, but we decided to keep the original title structure while replacing “detour” with “diversion”, which we think only means “distraction or dead end” and not “necessary side road”. If you disagree, we are willing to consider the title you suggested.</w:t>
+        <w:t>for noticing the double meaning of detour</w:t>
+      </w:r>
+      <w:r>
+        <w:rPr>
+          <w:rFonts w:asciiTheme="majorBidi" w:hAnsiTheme="majorBidi" w:cstheme="majorBidi"/>
+          <w:color w:val="4472C4" w:themeColor="accent1"/>
+          <w:sz w:val="22"/>
+          <w:szCs w:val="22"/>
+          <w:lang w:val="en-US"/>
+        </w:rPr>
+        <w:t>.</w:t>
+      </w:r>
+      <w:r>
+        <w:rPr>
+          <w:rFonts w:asciiTheme="majorBidi" w:hAnsiTheme="majorBidi" w:cstheme="majorBidi"/>
+          <w:color w:val="4472C4" w:themeColor="accent1"/>
+          <w:sz w:val="22"/>
+          <w:szCs w:val="22"/>
+          <w:lang w:val="en-US"/>
+        </w:rPr>
+        <w:t xml:space="preserve"> We missed that it can also have a positive meaning like “bypass”. We appreciate your suggestion</w:t>
+      </w:r>
+      <w:r>
+        <w:rPr>
+          <w:rFonts w:asciiTheme="majorBidi" w:hAnsiTheme="majorBidi" w:cstheme="majorBidi"/>
+          <w:color w:val="4472C4" w:themeColor="accent1"/>
+          <w:sz w:val="22"/>
+          <w:szCs w:val="22"/>
+          <w:lang w:val="en-US"/>
+        </w:rPr>
+        <w:t xml:space="preserve"> for a new title</w:t>
+      </w:r>
+      <w:r>
+        <w:rPr>
+          <w:rFonts w:asciiTheme="majorBidi" w:hAnsiTheme="majorBidi" w:cstheme="majorBidi"/>
+          <w:color w:val="4472C4" w:themeColor="accent1"/>
+          <w:sz w:val="22"/>
+          <w:szCs w:val="22"/>
+          <w:lang w:val="en-US"/>
+        </w:rPr>
+        <w:t>, but we decided to keep the original title structure while replacing “detour” with “diversion”, which we think only means “distraction or dead end” and not “necessary side road”. If you disagree, we will</w:t>
+      </w:r>
+      <w:r>
+        <w:rPr>
+          <w:rFonts w:asciiTheme="majorBidi" w:hAnsiTheme="majorBidi" w:cstheme="majorBidi"/>
+          <w:color w:val="4472C4" w:themeColor="accent1"/>
+          <w:sz w:val="22"/>
+          <w:szCs w:val="22"/>
+          <w:lang w:val="en-US"/>
+        </w:rPr>
+        <w:t xml:space="preserve"> re-</w:t>
+      </w:r>
+      <w:r>
+        <w:rPr>
+          <w:rFonts w:asciiTheme="majorBidi" w:hAnsiTheme="majorBidi" w:cstheme="majorBidi"/>
+          <w:color w:val="4472C4" w:themeColor="accent1"/>
+          <w:sz w:val="22"/>
+          <w:szCs w:val="22"/>
+          <w:lang w:val="en-US"/>
+        </w:rPr>
+        <w:t>consider the title you suggested.</w:t>
       </w:r>
       <w:r>
         <w:rPr>
@@ -1077,7 +1168,27 @@
           <w:szCs w:val="22"/>
           <w:lang w:val="en-US"/>
         </w:rPr>
-        <w:t xml:space="preserve"> model that assumed increased </w:t>
+        <w:t xml:space="preserve"> model that assume</w:t>
+      </w:r>
+      <w:r>
+        <w:rPr>
+          <w:rFonts w:asciiTheme="majorBidi" w:hAnsiTheme="majorBidi" w:cstheme="majorBidi"/>
+          <w:color w:val="4472C4" w:themeColor="accent1"/>
+          <w:sz w:val="22"/>
+          <w:szCs w:val="22"/>
+          <w:lang w:val="en-US"/>
+        </w:rPr>
+        <w:t>s</w:t>
+      </w:r>
+      <w:r>
+        <w:rPr>
+          <w:rFonts w:asciiTheme="majorBidi" w:hAnsiTheme="majorBidi" w:cstheme="majorBidi"/>
+          <w:color w:val="4472C4" w:themeColor="accent1"/>
+          <w:sz w:val="22"/>
+          <w:szCs w:val="22"/>
+          <w:lang w:val="en-US"/>
+        </w:rPr>
+        <w:t xml:space="preserve"> increased </w:t>
       </w:r>
       <w:r>
         <w:rPr>
@@ -1097,7 +1208,17 @@
           <w:szCs w:val="22"/>
           <w:lang w:val="en-US"/>
         </w:rPr>
-        <w:t>did not perform well</w:t>
+        <w:t xml:space="preserve">did not </w:t>
+      </w:r>
+      <w:r>
+        <w:rPr>
+          <w:rFonts w:asciiTheme="majorBidi" w:hAnsiTheme="majorBidi" w:cstheme="majorBidi"/>
+          <w:color w:val="4472C4" w:themeColor="accent1"/>
+          <w:sz w:val="22"/>
+          <w:szCs w:val="22"/>
+          <w:lang w:val="en-US"/>
+        </w:rPr>
+        <w:t>fit the data</w:t>
       </w:r>
       <w:r>
         <w:rPr>
@@ -1127,17 +1248,57 @@
           <w:szCs w:val="22"/>
           <w:lang w:val="en-US"/>
         </w:rPr>
-        <w:t>We mention this in the main text (line 277): “</w:t>
-      </w:r>
-      <w:r>
-        <w:rPr>
-          <w:rFonts w:asciiTheme="majorBidi" w:hAnsiTheme="majorBidi" w:cstheme="majorBidi"/>
-          <w:color w:val="4472C4" w:themeColor="accent1"/>
-          <w:sz w:val="22"/>
-          <w:szCs w:val="22"/>
-          <w:lang w:val="en-US"/>
-        </w:rPr>
-        <w:t>A model that assumed increased rate of chromosome loss in aneuploid cells</w:t>
+        <w:t xml:space="preserve">We mention this in the main text (line </w:t>
+      </w:r>
+      <w:r>
+        <w:rPr>
+          <w:rFonts w:asciiTheme="majorBidi" w:hAnsiTheme="majorBidi" w:cstheme="majorBidi"/>
+          <w:color w:val="4472C4" w:themeColor="accent1"/>
+          <w:sz w:val="22"/>
+          <w:szCs w:val="22"/>
+          <w:lang w:val="en-US"/>
+        </w:rPr>
+        <w:t>291</w:t>
+      </w:r>
+      <w:r>
+        <w:rPr>
+          <w:rFonts w:asciiTheme="majorBidi" w:hAnsiTheme="majorBidi" w:cstheme="majorBidi"/>
+          <w:color w:val="4472C4" w:themeColor="accent1"/>
+          <w:sz w:val="22"/>
+          <w:szCs w:val="22"/>
+          <w:lang w:val="en-US"/>
+        </w:rPr>
+        <w:t>): “</w:t>
+      </w:r>
+      <w:r>
+        <w:rPr>
+          <w:rFonts w:asciiTheme="majorBidi" w:hAnsiTheme="majorBidi" w:cstheme="majorBidi"/>
+          <w:color w:val="4472C4" w:themeColor="accent1"/>
+          <w:sz w:val="22"/>
+          <w:szCs w:val="22"/>
+          <w:lang w:val="en-US"/>
+        </w:rPr>
+        <w:t>A model that assume</w:t>
+      </w:r>
+      <w:r>
+        <w:rPr>
+          <w:rFonts w:asciiTheme="majorBidi" w:hAnsiTheme="majorBidi" w:cstheme="majorBidi"/>
+          <w:color w:val="4472C4" w:themeColor="accent1"/>
+          <w:sz w:val="22"/>
+          <w:szCs w:val="22"/>
+          <w:lang w:val="en-US"/>
+        </w:rPr>
+        <w:t>s</w:t>
+      </w:r>
+      <w:r>
+        <w:rPr>
+          <w:rFonts w:asciiTheme="majorBidi" w:hAnsiTheme="majorBidi" w:cstheme="majorBidi"/>
+          <w:color w:val="4472C4" w:themeColor="accent1"/>
+          <w:sz w:val="22"/>
+          <w:szCs w:val="22"/>
+          <w:lang w:val="en-US"/>
+        </w:rPr>
+        <w:t xml:space="preserve"> increased rate of chromosome loss in aneuploid cells</w:t>
       </w:r>
       <w:r>
         <w:rPr>
@@ -1260,7 +1421,27 @@
           <w:szCs w:val="22"/>
           <w:lang w:val="en-US"/>
         </w:rPr>
-        <w:t>, we could not find evidence of an increase in mutation rate in aneuploid cells (line 185).</w:t>
+        <w:t>, we could not find evidence of an increase in mutation rate in aneuploid cells (line 18</w:t>
+      </w:r>
+      <w:r>
+        <w:rPr>
+          <w:rFonts w:asciiTheme="majorBidi" w:hAnsiTheme="majorBidi" w:cstheme="majorBidi"/>
+          <w:color w:val="4472C4" w:themeColor="accent1"/>
+          <w:sz w:val="22"/>
+          <w:szCs w:val="22"/>
+          <w:lang w:val="en-US"/>
+        </w:rPr>
+        <w:t>3</w:t>
+      </w:r>
+      <w:r>
+        <w:rPr>
+          <w:rFonts w:asciiTheme="majorBidi" w:hAnsiTheme="majorBidi" w:cstheme="majorBidi"/>
+          <w:color w:val="4472C4" w:themeColor="accent1"/>
+          <w:sz w:val="22"/>
+          <w:szCs w:val="22"/>
+          <w:lang w:val="en-US"/>
+        </w:rPr>
+        <w:t>).</w:t>
       </w:r>
     </w:p>
     <w:p>
@@ -1282,17 +1463,57 @@
           <w:szCs w:val="22"/>
           <w:lang w:val="en-US"/>
         </w:rPr>
-        <w:t xml:space="preserve">We now </w:t>
-      </w:r>
-      <w:r>
-        <w:rPr>
-          <w:rFonts w:asciiTheme="majorBidi" w:hAnsiTheme="majorBidi" w:cstheme="majorBidi"/>
-          <w:color w:val="4472C4" w:themeColor="accent1"/>
-          <w:sz w:val="22"/>
-          <w:szCs w:val="22"/>
-          <w:lang w:val="en-US"/>
-        </w:rPr>
-        <w:t xml:space="preserve">consider </w:t>
+        <w:t>Following your remarks, w</w:t>
+      </w:r>
+      <w:r>
+        <w:rPr>
+          <w:rFonts w:asciiTheme="majorBidi" w:hAnsiTheme="majorBidi" w:cstheme="majorBidi"/>
+          <w:color w:val="4472C4" w:themeColor="accent1"/>
+          <w:sz w:val="22"/>
+          <w:szCs w:val="22"/>
+          <w:lang w:val="en-US"/>
+        </w:rPr>
+        <w:t xml:space="preserve">e </w:t>
+      </w:r>
+      <w:r>
+        <w:rPr>
+          <w:rFonts w:asciiTheme="majorBidi" w:hAnsiTheme="majorBidi" w:cstheme="majorBidi"/>
+          <w:color w:val="4472C4" w:themeColor="accent1"/>
+          <w:sz w:val="22"/>
+          <w:szCs w:val="22"/>
+          <w:lang w:val="en-US"/>
+        </w:rPr>
+        <w:t xml:space="preserve">have </w:t>
+      </w:r>
+      <w:r>
+        <w:rPr>
+          <w:rFonts w:asciiTheme="majorBidi" w:hAnsiTheme="majorBidi" w:cstheme="majorBidi"/>
+          <w:color w:val="4472C4" w:themeColor="accent1"/>
+          <w:sz w:val="22"/>
+          <w:szCs w:val="22"/>
+          <w:lang w:val="en-US"/>
+        </w:rPr>
+        <w:t>consider</w:t>
+      </w:r>
+      <w:r>
+        <w:rPr>
+          <w:rFonts w:asciiTheme="majorBidi" w:hAnsiTheme="majorBidi" w:cstheme="majorBidi"/>
+          <w:color w:val="4472C4" w:themeColor="accent1"/>
+          <w:sz w:val="22"/>
+          <w:szCs w:val="22"/>
+          <w:lang w:val="en-US"/>
+        </w:rPr>
+        <w:t>ed</w:t>
+      </w:r>
+      <w:r>
+        <w:rPr>
+          <w:rFonts w:asciiTheme="majorBidi" w:hAnsiTheme="majorBidi" w:cstheme="majorBidi"/>
+          <w:color w:val="4472C4" w:themeColor="accent1"/>
+          <w:sz w:val="22"/>
+          <w:szCs w:val="22"/>
+          <w:lang w:val="en-US"/>
+        </w:rPr>
+        <w:t xml:space="preserve"> </w:t>
       </w:r>
       <w:r>
         <w:rPr>
@@ -1322,29 +1543,37 @@
           <w:szCs w:val="22"/>
           <w:lang w:val="en-US"/>
         </w:rPr>
-        <w:t xml:space="preserve"> and an increased mutation rate in aneuploid cells. We summarize </w:t>
-      </w:r>
-      <w:proofErr w:type="gramStart"/>
-      <w:r>
-        <w:rPr>
-          <w:rFonts w:asciiTheme="majorBidi" w:hAnsiTheme="majorBidi" w:cstheme="majorBidi"/>
-          <w:color w:val="4472C4" w:themeColor="accent1"/>
-          <w:sz w:val="22"/>
-          <w:szCs w:val="22"/>
-          <w:lang w:val="en-US"/>
-        </w:rPr>
-        <w:t>these effect</w:t>
-      </w:r>
-      <w:proofErr w:type="gramEnd"/>
-      <w:r>
-        <w:rPr>
-          <w:rFonts w:asciiTheme="majorBidi" w:hAnsiTheme="majorBidi" w:cstheme="majorBidi"/>
-          <w:color w:val="4472C4" w:themeColor="accent1"/>
-          <w:sz w:val="22"/>
-          <w:szCs w:val="22"/>
-          <w:lang w:val="en-US"/>
-        </w:rPr>
-        <w:t xml:space="preserve"> in a new paragraph (line XXX) and supporting </w:t>
+        <w:t xml:space="preserve"> and an increased mutation rate in aneuploid cells. We summarize these effect</w:t>
+      </w:r>
+      <w:r>
+        <w:rPr>
+          <w:rFonts w:asciiTheme="majorBidi" w:hAnsiTheme="majorBidi" w:cstheme="majorBidi"/>
+          <w:color w:val="4472C4" w:themeColor="accent1"/>
+          <w:sz w:val="22"/>
+          <w:szCs w:val="22"/>
+          <w:lang w:val="en-US"/>
+        </w:rPr>
+        <w:t>s</w:t>
+      </w:r>
+      <w:r>
+        <w:rPr>
+          <w:rFonts w:asciiTheme="majorBidi" w:hAnsiTheme="majorBidi" w:cstheme="majorBidi"/>
+          <w:color w:val="4472C4" w:themeColor="accent1"/>
+          <w:sz w:val="22"/>
+          <w:szCs w:val="22"/>
+          <w:lang w:val="en-US"/>
+        </w:rPr>
+        <w:t xml:space="preserve"> in </w:t>
+      </w:r>
+      <w:r>
+        <w:rPr>
+          <w:rFonts w:asciiTheme="majorBidi" w:hAnsiTheme="majorBidi" w:cstheme="majorBidi"/>
+          <w:color w:val="4472C4" w:themeColor="accent1"/>
+          <w:sz w:val="22"/>
+          <w:szCs w:val="22"/>
+          <w:lang w:val="en-US"/>
+        </w:rPr>
+        <w:t xml:space="preserve">a new supporting </w:t>
       </w:r>
       <w:r>
         <w:rPr>
@@ -1364,7 +1593,47 @@
           <w:szCs w:val="22"/>
           <w:lang w:val="en-US"/>
         </w:rPr>
-        <w:t>, Figure S11:</w:t>
+        <w:t xml:space="preserve"> S11</w:t>
+      </w:r>
+      <w:r>
+        <w:rPr>
+          <w:rFonts w:asciiTheme="majorBidi" w:hAnsiTheme="majorBidi" w:cstheme="majorBidi"/>
+          <w:color w:val="4472C4" w:themeColor="accent1"/>
+          <w:sz w:val="22"/>
+          <w:szCs w:val="22"/>
+          <w:lang w:val="en-US"/>
+        </w:rPr>
+        <w:t xml:space="preserve"> and </w:t>
+      </w:r>
+      <w:r>
+        <w:rPr>
+          <w:rFonts w:asciiTheme="majorBidi" w:hAnsiTheme="majorBidi" w:cstheme="majorBidi"/>
+          <w:color w:val="4472C4" w:themeColor="accent1"/>
+          <w:sz w:val="22"/>
+          <w:szCs w:val="22"/>
+          <w:lang w:val="en-US"/>
+        </w:rPr>
+        <w:t xml:space="preserve">a new paragraph (line </w:t>
+      </w:r>
+      <w:r>
+        <w:rPr>
+          <w:rFonts w:asciiTheme="majorBidi" w:hAnsiTheme="majorBidi" w:cstheme="majorBidi"/>
+          <w:color w:val="4472C4" w:themeColor="accent1"/>
+          <w:sz w:val="22"/>
+          <w:szCs w:val="22"/>
+          <w:lang w:val="en-US"/>
+        </w:rPr>
+        <w:t>190</w:t>
+      </w:r>
+      <w:r>
+        <w:rPr>
+          <w:rFonts w:asciiTheme="majorBidi" w:hAnsiTheme="majorBidi" w:cstheme="majorBidi"/>
+          <w:color w:val="4472C4" w:themeColor="accent1"/>
+          <w:sz w:val="22"/>
+          <w:szCs w:val="22"/>
+          <w:lang w:val="en-US"/>
+        </w:rPr>
+        <w:t>):</w:t>
       </w:r>
     </w:p>
     <w:p>
@@ -1918,7 +2187,27 @@
           <w:szCs w:val="22"/>
           <w:lang w:val="en-US"/>
         </w:rPr>
-        <w:t xml:space="preserve"> values are 0.098, 0.223, and 0.519. </w:t>
+        <w:t xml:space="preserve"> values </w:t>
+      </w:r>
+      <w:r>
+        <w:rPr>
+          <w:rFonts w:asciiTheme="majorBidi" w:hAnsiTheme="majorBidi" w:cstheme="majorBidi"/>
+          <w:color w:val="4472C4" w:themeColor="accent1"/>
+          <w:sz w:val="22"/>
+          <w:szCs w:val="22"/>
+          <w:lang w:val="en-US"/>
+        </w:rPr>
+        <w:t xml:space="preserve">(purple line at generation 2,500) </w:t>
+      </w:r>
+      <w:r>
+        <w:rPr>
+          <w:rFonts w:asciiTheme="majorBidi" w:hAnsiTheme="majorBidi" w:cstheme="majorBidi"/>
+          <w:color w:val="4472C4" w:themeColor="accent1"/>
+          <w:sz w:val="22"/>
+          <w:szCs w:val="22"/>
+          <w:lang w:val="en-US"/>
+        </w:rPr>
+        <w:t xml:space="preserve">are 0.098, 0.223, and 0.519. </w:t>
       </w:r>
     </w:p>
     <w:p>
@@ -1938,7 +2227,6 @@
           <w:sz w:val="22"/>
           <w:szCs w:val="22"/>
         </w:rPr>
-        <w:br/>
         <w:t xml:space="preserve">2. Yona's research team conducted evolution in a rich medium at 39°C for up to 2350 generations. During this process, they observed aneuploidy fixation (2n+1) at generation 450, followed by the reversion to euploidy (2n*) between generations 1700 and 2350. Simultaneously, the group took the aneuploidy population from generation 450 and subjected it to further evolution in a minimal medium at 39°C for an additional 1000 generations. After 1000 generations in the minimal medium at 39°C, the aneuploidy population also transitioned to euploidy (2n*, minimal medium). The authors derived prior distributions </w:t>
       </w:r>
       <w:r>
@@ -2013,17 +2301,67 @@
           <w:szCs w:val="22"/>
           <w:lang w:val="en-US"/>
         </w:rPr>
-        <w:t>, which proved to be less useful (line 390)</w:t>
-      </w:r>
-      <w:r>
-        <w:rPr>
-          <w:rFonts w:asciiTheme="majorBidi" w:hAnsiTheme="majorBidi" w:cstheme="majorBidi"/>
-          <w:color w:val="4472C4" w:themeColor="accent1"/>
-          <w:sz w:val="22"/>
-          <w:szCs w:val="22"/>
-          <w:lang w:val="en-US"/>
-        </w:rPr>
-        <w:t>, the full details are in the supplementary material, under the heading “extended informative prior distribution” (line 605).</w:t>
+        <w:t>, which proved to be less useful</w:t>
+      </w:r>
+      <w:r>
+        <w:rPr>
+          <w:rFonts w:asciiTheme="majorBidi" w:hAnsiTheme="majorBidi" w:cstheme="majorBidi"/>
+          <w:color w:val="4472C4" w:themeColor="accent1"/>
+          <w:sz w:val="22"/>
+          <w:szCs w:val="22"/>
+          <w:lang w:val="el-GR"/>
+        </w:rPr>
+        <w:t>.</w:t>
+      </w:r>
+      <w:r>
+        <w:rPr>
+          <w:rFonts w:asciiTheme="majorBidi" w:hAnsiTheme="majorBidi" w:cstheme="majorBidi"/>
+          <w:color w:val="4472C4" w:themeColor="accent1"/>
+          <w:sz w:val="22"/>
+          <w:szCs w:val="22"/>
+          <w:lang w:val="en-US"/>
+        </w:rPr>
+        <w:t xml:space="preserve"> </w:t>
+      </w:r>
+      <w:r>
+        <w:rPr>
+          <w:rFonts w:asciiTheme="majorBidi" w:hAnsiTheme="majorBidi" w:cstheme="majorBidi"/>
+          <w:color w:val="4472C4" w:themeColor="accent1"/>
+          <w:sz w:val="22"/>
+          <w:szCs w:val="22"/>
+          <w:lang w:val="el-GR"/>
+        </w:rPr>
+        <w:t>Τ</w:t>
+      </w:r>
+      <w:r>
+        <w:rPr>
+          <w:rFonts w:asciiTheme="majorBidi" w:hAnsiTheme="majorBidi" w:cstheme="majorBidi"/>
+          <w:color w:val="4472C4" w:themeColor="accent1"/>
+          <w:sz w:val="22"/>
+          <w:szCs w:val="22"/>
+          <w:lang w:val="en-US"/>
+        </w:rPr>
+        <w:t xml:space="preserve">he full details are in the supplementary material, under the heading “extended informative prior distribution” (line </w:t>
+      </w:r>
+      <w:r>
+        <w:rPr>
+          <w:rFonts w:asciiTheme="majorBidi" w:hAnsiTheme="majorBidi" w:cstheme="majorBidi"/>
+          <w:color w:val="4472C4" w:themeColor="accent1"/>
+          <w:sz w:val="22"/>
+          <w:szCs w:val="22"/>
+          <w:lang w:val="el-GR"/>
+        </w:rPr>
+        <w:t>628</w:t>
+      </w:r>
+      <w:r>
+        <w:rPr>
+          <w:rFonts w:asciiTheme="majorBidi" w:hAnsiTheme="majorBidi" w:cstheme="majorBidi"/>
+          <w:color w:val="4472C4" w:themeColor="accent1"/>
+          <w:sz w:val="22"/>
+          <w:szCs w:val="22"/>
+          <w:lang w:val="en-US"/>
+        </w:rPr>
+        <w:t>).</w:t>
       </w:r>
     </w:p>
     <w:p>
@@ -2045,27 +2383,27 @@
           <w:szCs w:val="22"/>
           <w:lang w:val="en-US"/>
         </w:rPr>
-        <w:t>We have thought about adapting the model to consider a switch in the evolutionary conditions, but this means extend</w:t>
-      </w:r>
-      <w:r>
-        <w:rPr>
-          <w:rFonts w:asciiTheme="majorBidi" w:hAnsiTheme="majorBidi" w:cstheme="majorBidi"/>
-          <w:color w:val="4472C4" w:themeColor="accent1"/>
-          <w:sz w:val="22"/>
-          <w:szCs w:val="22"/>
-          <w:lang w:val="en-US"/>
-        </w:rPr>
-        <w:t>ing</w:t>
-      </w:r>
-      <w:r>
-        <w:rPr>
-          <w:rFonts w:asciiTheme="majorBidi" w:hAnsiTheme="majorBidi" w:cstheme="majorBidi"/>
-          <w:color w:val="4472C4" w:themeColor="accent1"/>
-          <w:sz w:val="22"/>
-          <w:szCs w:val="22"/>
-          <w:lang w:val="en-US"/>
-        </w:rPr>
-        <w:t xml:space="preserve"> the model with additional fitness parameters </w:t>
+        <w:t xml:space="preserve">We have thought about adapting the model to consider a switch in the evolutionary conditions, but this </w:t>
+      </w:r>
+      <w:r>
+        <w:rPr>
+          <w:rFonts w:asciiTheme="majorBidi" w:hAnsiTheme="majorBidi" w:cstheme="majorBidi"/>
+          <w:color w:val="4472C4" w:themeColor="accent1"/>
+          <w:sz w:val="22"/>
+          <w:szCs w:val="22"/>
+          <w:lang w:val="en-US"/>
+        </w:rPr>
+        <w:t>requires</w:t>
+      </w:r>
+      <w:r>
+        <w:rPr>
+          <w:rFonts w:asciiTheme="majorBidi" w:hAnsiTheme="majorBidi" w:cstheme="majorBidi"/>
+          <w:color w:val="4472C4" w:themeColor="accent1"/>
+          <w:sz w:val="22"/>
+          <w:szCs w:val="22"/>
+          <w:lang w:val="en-US"/>
+        </w:rPr>
+        <w:t xml:space="preserve"> additional fitness parameters </w:t>
       </w:r>
       <w:r>
         <w:rPr>
@@ -2145,7 +2483,27 @@
           <w:szCs w:val="22"/>
           <w:lang w:val="en-US"/>
         </w:rPr>
-        <w:t xml:space="preserve"> we cannot estimate the extra parameters. Note that the aneuploidy and mutation rates might also be affected by the difference in media.</w:t>
+        <w:t xml:space="preserve"> we cannot estimate the extra parameters. </w:t>
+      </w:r>
+      <w:r>
+        <w:rPr>
+          <w:rFonts w:asciiTheme="majorBidi" w:hAnsiTheme="majorBidi" w:cstheme="majorBidi"/>
+          <w:color w:val="4472C4" w:themeColor="accent1"/>
+          <w:sz w:val="22"/>
+          <w:szCs w:val="22"/>
+          <w:lang w:val="en-US"/>
+        </w:rPr>
+        <w:t>We n</w:t>
+      </w:r>
+      <w:r>
+        <w:rPr>
+          <w:rFonts w:asciiTheme="majorBidi" w:hAnsiTheme="majorBidi" w:cstheme="majorBidi"/>
+          <w:color w:val="4472C4" w:themeColor="accent1"/>
+          <w:sz w:val="22"/>
+          <w:szCs w:val="22"/>
+          <w:lang w:val="en-US"/>
+        </w:rPr>
+        <w:t>ote that the aneuploidy and mutation rates might also be affected by the difference in media.</w:t>
       </w:r>
     </w:p>
     <w:p>
@@ -2833,16 +3191,30 @@
       <w:r>
         <w:rPr>
           <w:rFonts w:asciiTheme="majorBidi" w:hAnsiTheme="majorBidi" w:cstheme="majorBidi"/>
-          <w:color w:val="4472C4" w:themeColor="accent1"/>
-          <w:sz w:val="22"/>
-          <w:szCs w:val="22"/>
-          <w:lang w:val="en-US"/>
-        </w:rPr>
-        <w:t xml:space="preserve">s, </w:t>
-      </w:r>
-      <w:r>
-        <w:rPr>
-          <w:rFonts w:asciiTheme="majorBidi" w:hAnsiTheme="majorBidi" w:cstheme="majorBidi"/>
+          <w:i/>
+          <w:iCs/>
+          <w:color w:val="4472C4" w:themeColor="accent1"/>
+          <w:sz w:val="22"/>
+          <w:szCs w:val="22"/>
+          <w:lang w:val="en-US"/>
+        </w:rPr>
+        <w:t>s</w:t>
+      </w:r>
+      <w:r>
+        <w:rPr>
+          <w:rFonts w:asciiTheme="majorBidi" w:hAnsiTheme="majorBidi" w:cstheme="majorBidi"/>
+          <w:color w:val="4472C4" w:themeColor="accent1"/>
+          <w:sz w:val="22"/>
+          <w:szCs w:val="22"/>
+          <w:lang w:val="en-US"/>
+        </w:rPr>
+        <w:t xml:space="preserve">, </w:t>
+      </w:r>
+      <w:r>
+        <w:rPr>
+          <w:rFonts w:asciiTheme="majorBidi" w:hAnsiTheme="majorBidi" w:cstheme="majorBidi"/>
+          <w:i/>
+          <w:iCs/>
           <w:color w:val="4472C4" w:themeColor="accent1"/>
           <w:sz w:val="22"/>
           <w:szCs w:val="22"/>
@@ -2868,7 +3240,29 @@
           <w:szCs w:val="22"/>
           <w:lang w:val="en-US"/>
         </w:rPr>
-        <w:t xml:space="preserve"> and c </w:t>
+        <w:t xml:space="preserve"> and </w:t>
+      </w:r>
+      <w:r>
+        <w:rPr>
+          <w:rFonts w:asciiTheme="majorBidi" w:hAnsiTheme="majorBidi" w:cstheme="majorBidi"/>
+          <w:i/>
+          <w:iCs/>
+          <w:color w:val="4472C4" w:themeColor="accent1"/>
+          <w:sz w:val="22"/>
+          <w:szCs w:val="22"/>
+          <w:lang w:val="en-US"/>
+        </w:rPr>
+        <w:t>c</w:t>
+      </w:r>
+      <w:r>
+        <w:rPr>
+          <w:rFonts w:asciiTheme="majorBidi" w:hAnsiTheme="majorBidi" w:cstheme="majorBidi"/>
+          <w:color w:val="4472C4" w:themeColor="accent1"/>
+          <w:sz w:val="22"/>
+          <w:szCs w:val="22"/>
+          <w:lang w:val="en-US"/>
+        </w:rPr>
+        <w:t xml:space="preserve"> </w:t>
       </w:r>
       <w:r>
         <w:rPr>
@@ -2908,7 +3302,27 @@
           <w:szCs w:val="22"/>
           <w:lang w:val="en-US"/>
         </w:rPr>
-        <w:t xml:space="preserve">presented in the text to facilitate interpretation of the model results. Therefore, there is no need to rectify </w:t>
+        <w:t xml:space="preserve">presented in the text to facilitate interpretation of </w:t>
+      </w:r>
+      <w:r>
+        <w:rPr>
+          <w:rFonts w:asciiTheme="majorBidi" w:hAnsiTheme="majorBidi" w:cstheme="majorBidi"/>
+          <w:color w:val="4472C4" w:themeColor="accent1"/>
+          <w:sz w:val="22"/>
+          <w:szCs w:val="22"/>
+          <w:lang w:val="en-US"/>
+        </w:rPr>
+        <w:t xml:space="preserve">inference </w:t>
+      </w:r>
+      <w:r>
+        <w:rPr>
+          <w:rFonts w:asciiTheme="majorBidi" w:hAnsiTheme="majorBidi" w:cstheme="majorBidi"/>
+          <w:color w:val="4472C4" w:themeColor="accent1"/>
+          <w:sz w:val="22"/>
+          <w:szCs w:val="22"/>
+          <w:lang w:val="en-US"/>
+        </w:rPr>
+        <w:t xml:space="preserve">results. Therefore, there is no need to rectify </w:t>
       </w:r>
       <w:r>
         <w:rPr>
@@ -2957,27 +3371,147 @@
           <w:szCs w:val="22"/>
           <w:lang w:val="en-US"/>
         </w:rPr>
-        <w:t>However, there was indeed an error in our presentation of the values for b, c, and s</w:t>
-      </w:r>
-      <w:r>
-        <w:rPr>
-          <w:rFonts w:asciiTheme="majorBidi" w:hAnsiTheme="majorBidi" w:cstheme="majorBidi"/>
-          <w:color w:val="4472C4" w:themeColor="accent1"/>
-          <w:sz w:val="22"/>
-          <w:szCs w:val="22"/>
-          <w:lang w:val="en-US"/>
-        </w:rPr>
-        <w:t>. After further considerations, we find that t</w:t>
-      </w:r>
-      <w:r>
-        <w:rPr>
-          <w:rFonts w:asciiTheme="majorBidi" w:hAnsiTheme="majorBidi" w:cstheme="majorBidi"/>
-          <w:color w:val="4472C4" w:themeColor="accent1"/>
-          <w:sz w:val="22"/>
-          <w:szCs w:val="22"/>
-          <w:lang w:val="en-US"/>
-        </w:rPr>
-        <w:t>hese interpretations introduce further assumptions (e.g., b is additive but 1-c is multiplicative)</w:t>
+        <w:t xml:space="preserve">However, there was indeed an error in our presentation of the values for </w:t>
+      </w:r>
+      <w:r>
+        <w:rPr>
+          <w:rFonts w:asciiTheme="majorBidi" w:hAnsiTheme="majorBidi" w:cstheme="majorBidi"/>
+          <w:i/>
+          <w:iCs/>
+          <w:color w:val="4472C4" w:themeColor="accent1"/>
+          <w:sz w:val="22"/>
+          <w:szCs w:val="22"/>
+          <w:lang w:val="en-US"/>
+        </w:rPr>
+        <w:t>b</w:t>
+      </w:r>
+      <w:r>
+        <w:rPr>
+          <w:rFonts w:asciiTheme="majorBidi" w:hAnsiTheme="majorBidi" w:cstheme="majorBidi"/>
+          <w:color w:val="4472C4" w:themeColor="accent1"/>
+          <w:sz w:val="22"/>
+          <w:szCs w:val="22"/>
+          <w:lang w:val="en-US"/>
+        </w:rPr>
+        <w:t xml:space="preserve">, </w:t>
+      </w:r>
+      <w:r>
+        <w:rPr>
+          <w:rFonts w:asciiTheme="majorBidi" w:hAnsiTheme="majorBidi" w:cstheme="majorBidi"/>
+          <w:i/>
+          <w:iCs/>
+          <w:color w:val="4472C4" w:themeColor="accent1"/>
+          <w:sz w:val="22"/>
+          <w:szCs w:val="22"/>
+          <w:lang w:val="en-US"/>
+        </w:rPr>
+        <w:t>c</w:t>
+      </w:r>
+      <w:r>
+        <w:rPr>
+          <w:rFonts w:asciiTheme="majorBidi" w:hAnsiTheme="majorBidi" w:cstheme="majorBidi"/>
+          <w:color w:val="4472C4" w:themeColor="accent1"/>
+          <w:sz w:val="22"/>
+          <w:szCs w:val="22"/>
+          <w:lang w:val="en-US"/>
+        </w:rPr>
+        <w:t xml:space="preserve">, and </w:t>
+      </w:r>
+      <w:r>
+        <w:rPr>
+          <w:rFonts w:asciiTheme="majorBidi" w:hAnsiTheme="majorBidi" w:cstheme="majorBidi"/>
+          <w:i/>
+          <w:iCs/>
+          <w:color w:val="4472C4" w:themeColor="accent1"/>
+          <w:sz w:val="22"/>
+          <w:szCs w:val="22"/>
+          <w:lang w:val="en-US"/>
+        </w:rPr>
+        <w:t>s</w:t>
+      </w:r>
+      <w:r>
+        <w:rPr>
+          <w:rFonts w:asciiTheme="majorBidi" w:hAnsiTheme="majorBidi" w:cstheme="majorBidi"/>
+          <w:color w:val="4472C4" w:themeColor="accent1"/>
+          <w:sz w:val="22"/>
+          <w:szCs w:val="22"/>
+          <w:lang w:val="en-US"/>
+        </w:rPr>
+        <w:t>. After consider</w:t>
+      </w:r>
+      <w:r>
+        <w:rPr>
+          <w:rFonts w:asciiTheme="majorBidi" w:hAnsiTheme="majorBidi" w:cstheme="majorBidi"/>
+          <w:color w:val="4472C4" w:themeColor="accent1"/>
+          <w:sz w:val="22"/>
+          <w:szCs w:val="22"/>
+          <w:lang w:val="en-US"/>
+        </w:rPr>
+        <w:t>ing the matter</w:t>
+      </w:r>
+      <w:r>
+        <w:rPr>
+          <w:rFonts w:asciiTheme="majorBidi" w:hAnsiTheme="majorBidi" w:cstheme="majorBidi"/>
+          <w:color w:val="4472C4" w:themeColor="accent1"/>
+          <w:sz w:val="22"/>
+          <w:szCs w:val="22"/>
+          <w:lang w:val="en-US"/>
+        </w:rPr>
+        <w:t>, we find that t</w:t>
+      </w:r>
+      <w:r>
+        <w:rPr>
+          <w:rFonts w:asciiTheme="majorBidi" w:hAnsiTheme="majorBidi" w:cstheme="majorBidi"/>
+          <w:color w:val="4472C4" w:themeColor="accent1"/>
+          <w:sz w:val="22"/>
+          <w:szCs w:val="22"/>
+          <w:lang w:val="en-US"/>
+        </w:rPr>
+        <w:t xml:space="preserve">hese interpretations introduce further assumptions (e.g., </w:t>
+      </w:r>
+      <w:r>
+        <w:rPr>
+          <w:rFonts w:asciiTheme="majorBidi" w:hAnsiTheme="majorBidi" w:cstheme="majorBidi"/>
+          <w:i/>
+          <w:iCs/>
+          <w:color w:val="4472C4" w:themeColor="accent1"/>
+          <w:sz w:val="22"/>
+          <w:szCs w:val="22"/>
+          <w:lang w:val="en-US"/>
+        </w:rPr>
+        <w:t xml:space="preserve">b </w:t>
+      </w:r>
+      <w:r>
+        <w:rPr>
+          <w:rFonts w:asciiTheme="majorBidi" w:hAnsiTheme="majorBidi" w:cstheme="majorBidi"/>
+          <w:color w:val="4472C4" w:themeColor="accent1"/>
+          <w:sz w:val="22"/>
+          <w:szCs w:val="22"/>
+          <w:lang w:val="en-US"/>
+        </w:rPr>
+        <w:t xml:space="preserve">is additive but </w:t>
+      </w:r>
+      <w:r>
+        <w:rPr>
+          <w:rFonts w:asciiTheme="majorBidi" w:hAnsiTheme="majorBidi" w:cstheme="majorBidi"/>
+          <w:i/>
+          <w:iCs/>
+          <w:color w:val="4472C4" w:themeColor="accent1"/>
+          <w:sz w:val="22"/>
+          <w:szCs w:val="22"/>
+          <w:lang w:val="en-US"/>
+        </w:rPr>
+        <w:t>1-c</w:t>
+      </w:r>
+      <w:r>
+        <w:rPr>
+          <w:rFonts w:asciiTheme="majorBidi" w:hAnsiTheme="majorBidi" w:cstheme="majorBidi"/>
+          <w:color w:val="4472C4" w:themeColor="accent1"/>
+          <w:sz w:val="22"/>
+          <w:szCs w:val="22"/>
+          <w:lang w:val="en-US"/>
+        </w:rPr>
+        <w:t xml:space="preserve"> is multiplicative)</w:t>
       </w:r>
       <w:r>
         <w:rPr>
@@ -3017,7 +3551,73 @@
           <w:szCs w:val="22"/>
           <w:lang w:val="en-US"/>
         </w:rPr>
-        <w:t>remove all mentions of b, c, and s from the text.</w:t>
+        <w:t xml:space="preserve">remove all mentions of </w:t>
+      </w:r>
+      <w:r>
+        <w:rPr>
+          <w:rFonts w:asciiTheme="majorBidi" w:hAnsiTheme="majorBidi" w:cstheme="majorBidi"/>
+          <w:i/>
+          <w:iCs/>
+          <w:color w:val="4472C4" w:themeColor="accent1"/>
+          <w:sz w:val="22"/>
+          <w:szCs w:val="22"/>
+          <w:lang w:val="en-US"/>
+        </w:rPr>
+        <w:t>b</w:t>
+      </w:r>
+      <w:r>
+        <w:rPr>
+          <w:rFonts w:asciiTheme="majorBidi" w:hAnsiTheme="majorBidi" w:cstheme="majorBidi"/>
+          <w:color w:val="4472C4" w:themeColor="accent1"/>
+          <w:sz w:val="22"/>
+          <w:szCs w:val="22"/>
+          <w:lang w:val="en-US"/>
+        </w:rPr>
+        <w:t xml:space="preserve">, </w:t>
+      </w:r>
+      <w:r>
+        <w:rPr>
+          <w:rFonts w:asciiTheme="majorBidi" w:hAnsiTheme="majorBidi" w:cstheme="majorBidi"/>
+          <w:i/>
+          <w:iCs/>
+          <w:color w:val="4472C4" w:themeColor="accent1"/>
+          <w:sz w:val="22"/>
+          <w:szCs w:val="22"/>
+          <w:lang w:val="en-US"/>
+        </w:rPr>
+        <w:t>c</w:t>
+      </w:r>
+      <w:r>
+        <w:rPr>
+          <w:rFonts w:asciiTheme="majorBidi" w:hAnsiTheme="majorBidi" w:cstheme="majorBidi"/>
+          <w:color w:val="4472C4" w:themeColor="accent1"/>
+          <w:sz w:val="22"/>
+          <w:szCs w:val="22"/>
+          <w:lang w:val="en-US"/>
+        </w:rPr>
+        <w:t xml:space="preserve">, and </w:t>
+      </w:r>
+      <w:r>
+        <w:rPr>
+          <w:rFonts w:asciiTheme="majorBidi" w:hAnsiTheme="majorBidi" w:cstheme="majorBidi"/>
+          <w:i/>
+          <w:iCs/>
+          <w:color w:val="4472C4" w:themeColor="accent1"/>
+          <w:sz w:val="22"/>
+          <w:szCs w:val="22"/>
+          <w:lang w:val="en-US"/>
+        </w:rPr>
+        <w:t>s</w:t>
+      </w:r>
+      <w:r>
+        <w:rPr>
+          <w:rFonts w:asciiTheme="majorBidi" w:hAnsiTheme="majorBidi" w:cstheme="majorBidi"/>
+          <w:color w:val="4472C4" w:themeColor="accent1"/>
+          <w:sz w:val="22"/>
+          <w:szCs w:val="22"/>
+          <w:lang w:val="en-US"/>
+        </w:rPr>
+        <w:t xml:space="preserve"> from the text.</w:t>
       </w:r>
     </w:p>
     <w:p>
@@ -3099,7 +3699,7 @@
           <w:sz w:val="22"/>
           <w:szCs w:val="22"/>
         </w:rPr>
-        <w:t xml:space="preserve">5. The authors made an effort to incorporate the notion that mutation rates are higher in aneuploidy into their model. I commend the authors for considering this aspect, as aneuploidy has the potential not only to alter mutation rates but also to influence the type of mutations in the second mutation. This phenomenon </w:t>
+        <w:t xml:space="preserve">5. The authors made an effort to incorporate the notion that mutation rates are higher in aneuploidy into their model. I commend the authors for considering this aspect, as aneuploidy has the potential not only to alter mutation rates but also to influence the type of mutations in the second mutation. This phenomenon aligns with the climbing Mount Probable theory, wherein the prior genotype affects the likelihood of the </w:t>
       </w:r>
       <w:r>
         <w:rPr>
@@ -3109,7 +3709,7 @@
           <w:szCs w:val="22"/>
         </w:rPr>
         <w:lastRenderedPageBreak/>
-        <w:t>aligns with the climbing Mount Probable theory, wherein the prior genotype affects the likelihood of the next mutation. Given that aneuploidy might enhance the probability of beneficial mutations and that ancestor cells might require at least two mutations to transition to the 2n* stage (with the first mutation facilitating the occurrence of the second mutation), would the simulation results still substantiate the hypothesis that 2n* originates from the ancestor 2n rather than from aneuploidy, if the model considers the transition from ancestor (2n) to 2n* as a two-step mutation process and assigns a higher likelihood to aneuploidy reaching the 2n* stage?</w:t>
+        <w:t>next mutation. Given that aneuploidy might enhance the probability of beneficial mutations and that ancestor cells might require at least two mutations to transition to the 2n* stage (with the first mutation facilitating the occurrence of the second mutation), would the simulation results still substantiate the hypothesis that 2n* originates from the ancestor 2n rather than from aneuploidy, if the model considers the transition from ancestor (2n) to 2n* as a two-step mutation process and assigns a higher likelihood to aneuploidy reaching the 2n* stage?</w:t>
       </w:r>
     </w:p>
     <w:p>
@@ -3222,22 +3822,32 @@
       <w:r>
         <w:rPr>
           <w:rFonts w:asciiTheme="majorBidi" w:hAnsiTheme="majorBidi" w:cstheme="majorBidi"/>
-          <w:color w:val="000000"/>
-          <w:sz w:val="22"/>
-          <w:szCs w:val="22"/>
-          <w:lang w:val="en-US"/>
-        </w:rPr>
-        <w:t xml:space="preserve">We have revised the relevant section and hope it is clearer now (line 104): </w:t>
-      </w:r>
-      <w:r>
-        <w:rPr>
-          <w:rFonts w:asciiTheme="majorBidi" w:hAnsiTheme="majorBidi" w:cstheme="majorBidi"/>
-          <w:color w:val="4472C4" w:themeColor="accent1"/>
-          <w:sz w:val="22"/>
-          <w:szCs w:val="22"/>
-          <w:lang w:val="en-US"/>
-        </w:rPr>
-        <w:t>“</w:t>
+          <w:color w:val="4472C4" w:themeColor="accent1"/>
+          <w:sz w:val="22"/>
+          <w:szCs w:val="22"/>
+          <w:lang w:val="en-US"/>
+        </w:rPr>
+        <w:t>We have revised the relevant section and hope it is clearer now (line 10</w:t>
+      </w:r>
+      <w:r>
+        <w:rPr>
+          <w:rFonts w:asciiTheme="majorBidi" w:hAnsiTheme="majorBidi" w:cstheme="majorBidi"/>
+          <w:color w:val="4472C4" w:themeColor="accent1"/>
+          <w:sz w:val="22"/>
+          <w:szCs w:val="22"/>
+          <w:lang w:val="en-US"/>
+        </w:rPr>
+        <w:t>6</w:t>
+      </w:r>
+      <w:r>
+        <w:rPr>
+          <w:rFonts w:asciiTheme="majorBidi" w:hAnsiTheme="majorBidi" w:cstheme="majorBidi"/>
+          <w:color w:val="4472C4" w:themeColor="accent1"/>
+          <w:sz w:val="22"/>
+          <w:szCs w:val="22"/>
+          <w:lang w:val="en-US"/>
+        </w:rPr>
+        <w:t>): “</w:t>
       </w:r>
       <w:r>
         <w:rPr>
@@ -3305,18 +3915,7 @@
           <w:vertAlign w:val="superscript"/>
           <w:lang w:val="en-US"/>
         </w:rPr>
-        <w:t>-</w:t>
-      </w:r>
-      <w:r>
-        <w:rPr>
-          <w:rFonts w:asciiTheme="majorBidi" w:hAnsiTheme="majorBidi" w:cstheme="majorBidi"/>
-          <w:color w:val="4472C4" w:themeColor="accent1"/>
-          <w:sz w:val="22"/>
-          <w:szCs w:val="22"/>
-          <w:vertAlign w:val="superscript"/>
-          <w:lang w:val="en-US"/>
-        </w:rPr>
-        <w:t>7</w:t>
+        <w:t>-7</w:t>
       </w:r>
       <w:r>
         <w:rPr>
@@ -3478,7 +4077,37 @@
           <w:szCs w:val="22"/>
           <w:lang w:val="en-US"/>
         </w:rPr>
-        <w:t>. 74, 35</w:t>
+        <w:t>. 7</w:t>
+      </w:r>
+      <w:r>
+        <w:rPr>
+          <w:rFonts w:asciiTheme="majorBidi" w:hAnsiTheme="majorBidi" w:cstheme="majorBidi"/>
+          <w:color w:val="4472C4" w:themeColor="accent1"/>
+          <w:sz w:val="22"/>
+          <w:szCs w:val="22"/>
+          <w:lang w:val="en-US"/>
+        </w:rPr>
+        <w:t>6</w:t>
+      </w:r>
+      <w:r>
+        <w:rPr>
+          <w:rFonts w:asciiTheme="majorBidi" w:hAnsiTheme="majorBidi" w:cstheme="majorBidi"/>
+          <w:color w:val="4472C4" w:themeColor="accent1"/>
+          <w:sz w:val="22"/>
+          <w:szCs w:val="22"/>
+          <w:lang w:val="en-US"/>
+        </w:rPr>
+        <w:t>, 3</w:t>
+      </w:r>
+      <w:r>
+        <w:rPr>
+          <w:rFonts w:asciiTheme="majorBidi" w:hAnsiTheme="majorBidi" w:cstheme="majorBidi"/>
+          <w:color w:val="4472C4" w:themeColor="accent1"/>
+          <w:sz w:val="22"/>
+          <w:szCs w:val="22"/>
+          <w:lang w:val="en-US"/>
+        </w:rPr>
+        <w:t>6</w:t>
       </w:r>
       <w:r>
         <w:rPr>
@@ -3508,7 +4137,18 @@
           <w:vertAlign w:val="superscript"/>
           <w:lang w:val="en-US"/>
         </w:rPr>
-        <w:t>20</w:t>
+        <w:t>2</w:t>
+      </w:r>
+      <w:r>
+        <w:rPr>
+          <w:rFonts w:asciiTheme="majorBidi" w:hAnsiTheme="majorBidi" w:cstheme="majorBidi"/>
+          <w:color w:val="4472C4" w:themeColor="accent1"/>
+          <w:sz w:val="22"/>
+          <w:szCs w:val="22"/>
+          <w:vertAlign w:val="superscript"/>
+          <w:lang w:val="en-US"/>
+        </w:rPr>
+        <w:t>1</w:t>
       </w:r>
       <w:r>
         <w:rPr>
@@ -3538,7 +4178,18 @@
           <w:vertAlign w:val="superscript"/>
           <w:lang w:val="en-US"/>
         </w:rPr>
-        <w:t>22</w:t>
+        <w:t>2</w:t>
+      </w:r>
+      <w:r>
+        <w:rPr>
+          <w:rFonts w:asciiTheme="majorBidi" w:hAnsiTheme="majorBidi" w:cstheme="majorBidi"/>
+          <w:color w:val="4472C4" w:themeColor="accent1"/>
+          <w:sz w:val="22"/>
+          <w:szCs w:val="22"/>
+          <w:vertAlign w:val="superscript"/>
+          <w:lang w:val="en-US"/>
+        </w:rPr>
+        <w:t>3</w:t>
       </w:r>
       <w:r>
         <w:rPr>
@@ -3724,7 +4375,87 @@
           <w:szCs w:val="22"/>
           <w:lang w:val="en-US"/>
         </w:rPr>
-        <w:t xml:space="preserve"> in 37°C. Out of these, Flynn et al determined 465 variants to be beneficial by comparison to synonymous mutations under the same conditions. The list of these beneficial mutants is in Fig. 5 of their manuscript. We revised the text to say (line 113): “Flynn et al.</w:t>
+        <w:t xml:space="preserve"> in 37°C. Out of these, Flynn et al determined 465 variants to </w:t>
+      </w:r>
+      <w:r>
+        <w:rPr>
+          <w:rFonts w:asciiTheme="majorBidi" w:hAnsiTheme="majorBidi" w:cstheme="majorBidi"/>
+          <w:color w:val="4472C4" w:themeColor="accent1"/>
+          <w:sz w:val="22"/>
+          <w:szCs w:val="22"/>
+          <w:lang w:val="en-US"/>
+        </w:rPr>
+        <w:t xml:space="preserve">have a statistically significant fitness </w:t>
+      </w:r>
+      <w:r>
+        <w:rPr>
+          <w:rFonts w:asciiTheme="majorBidi" w:hAnsiTheme="majorBidi" w:cstheme="majorBidi"/>
+          <w:color w:val="4472C4" w:themeColor="accent1"/>
+          <w:sz w:val="22"/>
+          <w:szCs w:val="22"/>
+          <w:lang w:val="en-US"/>
+        </w:rPr>
+        <w:t>benefi</w:t>
+      </w:r>
+      <w:r>
+        <w:rPr>
+          <w:rFonts w:asciiTheme="majorBidi" w:hAnsiTheme="majorBidi" w:cstheme="majorBidi"/>
+          <w:color w:val="4472C4" w:themeColor="accent1"/>
+          <w:sz w:val="22"/>
+          <w:szCs w:val="22"/>
+          <w:lang w:val="en-US"/>
+        </w:rPr>
+        <w:t>t</w:t>
+      </w:r>
+      <w:r>
+        <w:rPr>
+          <w:rFonts w:asciiTheme="majorBidi" w:hAnsiTheme="majorBidi" w:cstheme="majorBidi"/>
+          <w:color w:val="4472C4" w:themeColor="accent1"/>
+          <w:sz w:val="22"/>
+          <w:szCs w:val="22"/>
+          <w:lang w:val="en-US"/>
+        </w:rPr>
+        <w:t xml:space="preserve"> by comparison to synonymous mutations under the same conditions. The list of these beneficial mutants is in Fig. 5 of </w:t>
+      </w:r>
+      <w:r>
+        <w:rPr>
+          <w:rFonts w:asciiTheme="majorBidi" w:hAnsiTheme="majorBidi" w:cstheme="majorBidi"/>
+          <w:color w:val="4472C4" w:themeColor="accent1"/>
+          <w:sz w:val="22"/>
+          <w:szCs w:val="22"/>
+          <w:lang w:val="en-US"/>
+        </w:rPr>
+        <w:t>Flynn et al</w:t>
+      </w:r>
+      <w:r>
+        <w:rPr>
+          <w:rFonts w:asciiTheme="majorBidi" w:hAnsiTheme="majorBidi" w:cstheme="majorBidi"/>
+          <w:color w:val="4472C4" w:themeColor="accent1"/>
+          <w:sz w:val="22"/>
+          <w:szCs w:val="22"/>
+          <w:lang w:val="en-US"/>
+        </w:rPr>
+        <w:t>. We revised the text to say (line 11</w:t>
+      </w:r>
+      <w:r>
+        <w:rPr>
+          <w:rFonts w:asciiTheme="majorBidi" w:hAnsiTheme="majorBidi" w:cstheme="majorBidi"/>
+          <w:color w:val="4472C4" w:themeColor="accent1"/>
+          <w:sz w:val="22"/>
+          <w:szCs w:val="22"/>
+          <w:lang w:val="en-US"/>
+        </w:rPr>
+        <w:t>4</w:t>
+      </w:r>
+      <w:r>
+        <w:rPr>
+          <w:rFonts w:asciiTheme="majorBidi" w:hAnsiTheme="majorBidi" w:cstheme="majorBidi"/>
+          <w:color w:val="4472C4" w:themeColor="accent1"/>
+          <w:sz w:val="22"/>
+          <w:szCs w:val="22"/>
+          <w:lang w:val="en-US"/>
+        </w:rPr>
+        <w:t>): “Flynn et al.</w:t>
       </w:r>
       <w:r>
         <w:rPr>
@@ -3735,7 +4466,18 @@
           <w:vertAlign w:val="superscript"/>
           <w:lang w:val="en-US"/>
         </w:rPr>
-        <w:t>14</w:t>
+        <w:t>1</w:t>
+      </w:r>
+      <w:r>
+        <w:rPr>
+          <w:rFonts w:asciiTheme="majorBidi" w:hAnsiTheme="majorBidi" w:cstheme="majorBidi"/>
+          <w:color w:val="4472C4" w:themeColor="accent1"/>
+          <w:sz w:val="22"/>
+          <w:szCs w:val="22"/>
+          <w:vertAlign w:val="superscript"/>
+          <w:lang w:val="en-US"/>
+        </w:rPr>
+        <w:t>5</w:t>
       </w:r>
       <w:r>
         <w:rPr>
@@ -3787,7 +4529,27 @@
           <w:szCs w:val="22"/>
           <w:lang w:val="en-US"/>
         </w:rPr>
-        <w:t xml:space="preserve"> increased growth rate in 37◦C.”</w:t>
+        <w:t xml:space="preserve"> increased growth rate in 37</w:t>
+      </w:r>
+      <w:r>
+        <w:rPr>
+          <w:rFonts w:asciiTheme="majorBidi" w:hAnsiTheme="majorBidi" w:cstheme="majorBidi"/>
+          <w:color w:val="4472C4" w:themeColor="accent1"/>
+          <w:sz w:val="22"/>
+          <w:szCs w:val="22"/>
+          <w:lang w:val="en-US"/>
+        </w:rPr>
+        <w:t>°</w:t>
+      </w:r>
+      <w:r>
+        <w:rPr>
+          <w:rFonts w:asciiTheme="majorBidi" w:hAnsiTheme="majorBidi" w:cstheme="majorBidi"/>
+          <w:color w:val="4472C4" w:themeColor="accent1"/>
+          <w:sz w:val="22"/>
+          <w:szCs w:val="22"/>
+          <w:lang w:val="en-US"/>
+        </w:rPr>
+        <w:t>C.”</w:t>
       </w:r>
     </w:p>
     <w:p>
@@ -3865,7 +4627,26 @@
           <w:sz w:val="22"/>
           <w:szCs w:val="22"/>
         </w:rPr>
-        <w:t>. We have now replaced this text with a more detailed explanation:</w:t>
+        <w:t>. We have now replaced this text with a more detailed explanation</w:t>
+      </w:r>
+      <w:r>
+        <w:rPr>
+          <w:rFonts w:asciiTheme="majorBidi" w:hAnsiTheme="majorBidi" w:cstheme="majorBidi"/>
+          <w:color w:val="4472C4" w:themeColor="accent1"/>
+          <w:sz w:val="22"/>
+          <w:szCs w:val="22"/>
+          <w:lang w:val="en-US"/>
+        </w:rPr>
+        <w:t xml:space="preserve"> (line 313)</w:t>
+      </w:r>
+      <w:r>
+        <w:rPr>
+          <w:rFonts w:asciiTheme="majorBidi" w:hAnsiTheme="majorBidi" w:cstheme="majorBidi"/>
+          <w:color w:val="4472C4" w:themeColor="accent1"/>
+          <w:sz w:val="22"/>
+          <w:szCs w:val="22"/>
+        </w:rPr>
+        <w:t>:</w:t>
       </w:r>
       <w:r>
         <w:rPr>
@@ -3905,16 +4686,46 @@
           <w:vertAlign w:val="superscript"/>
           <w:lang w:val="en-US"/>
         </w:rPr>
-        <w:t>70</w:t>
-      </w:r>
-      <w:r>
-        <w:rPr>
-          <w:rFonts w:asciiTheme="majorBidi" w:hAnsiTheme="majorBidi" w:cstheme="majorBidi"/>
-          <w:color w:val="4472C4" w:themeColor="accent1"/>
-          <w:sz w:val="22"/>
-          <w:szCs w:val="22"/>
-        </w:rPr>
-        <w:t xml:space="preserve">, samples were routinely </w:t>
+        <w:t>7</w:t>
+      </w:r>
+      <w:r>
+        <w:rPr>
+          <w:rFonts w:asciiTheme="majorBidi" w:hAnsiTheme="majorBidi" w:cstheme="majorBidi"/>
+          <w:color w:val="4472C4" w:themeColor="accent1"/>
+          <w:sz w:val="22"/>
+          <w:szCs w:val="22"/>
+          <w:vertAlign w:val="superscript"/>
+          <w:lang w:val="en-US"/>
+        </w:rPr>
+        <w:t>2</w:t>
+      </w:r>
+      <w:r>
+        <w:rPr>
+          <w:rFonts w:asciiTheme="majorBidi" w:hAnsiTheme="majorBidi" w:cstheme="majorBidi"/>
+          <w:color w:val="4472C4" w:themeColor="accent1"/>
+          <w:sz w:val="22"/>
+          <w:szCs w:val="22"/>
+        </w:rPr>
+        <w:t>, samples were routinely extracted from the evolving populations and tested for</w:t>
+      </w:r>
+      <w:r>
+        <w:rPr>
+          <w:rFonts w:asciiTheme="majorBidi" w:hAnsiTheme="majorBidi" w:cstheme="majorBidi"/>
+          <w:color w:val="4472C4" w:themeColor="accent1"/>
+          <w:sz w:val="22"/>
+          <w:szCs w:val="22"/>
+          <w:lang w:val="en-US"/>
+        </w:rPr>
+        <w:t xml:space="preserve"> indication of</w:t>
+      </w:r>
+      <w:r>
+        <w:rPr>
+          <w:rFonts w:asciiTheme="majorBidi" w:hAnsiTheme="majorBidi" w:cstheme="majorBidi"/>
+          <w:color w:val="4472C4" w:themeColor="accent1"/>
+          <w:sz w:val="22"/>
+          <w:szCs w:val="22"/>
+        </w:rPr>
+        <w:t xml:space="preserve"> heat-shock tolerance. The </w:t>
       </w:r>
       <w:r>
         <w:rPr>
@@ -3924,7 +4735,7 @@
           <w:szCs w:val="22"/>
         </w:rPr>
         <w:lastRenderedPageBreak/>
-        <w:t xml:space="preserve">extracted from the evolving populations and tested for heat-shock tolerance. The first generation in which such indication was found was generation 200. Therefore, we determine that aneuploidy did not </w:t>
+        <w:t xml:space="preserve">first generation in which such indication was found was generation 200. Therefore, we determine that aneuploidy did not </w:t>
       </w:r>
       <w:r>
         <w:rPr>
@@ -3972,7 +4783,6 @@
           <w:sz w:val="22"/>
           <w:szCs w:val="22"/>
         </w:rPr>
-        <w:br/>
         <w:t>4. In lines, 606 and 620, the referred Figures S3L and S3H do not exist.</w:t>
       </w:r>
     </w:p>
@@ -4109,15 +4919,6 @@
       <w:r>
         <w:rPr>
           <w:rFonts w:asciiTheme="majorBidi" w:hAnsiTheme="majorBidi" w:cstheme="majorBidi"/>
-          <w:color w:val="000000"/>
-          <w:sz w:val="22"/>
-          <w:szCs w:val="22"/>
-        </w:rPr>
-        <w:br/>
-      </w:r>
-      <w:r>
-        <w:rPr>
-          <w:rFonts w:asciiTheme="majorBidi" w:hAnsiTheme="majorBidi" w:cstheme="majorBidi"/>
           <w:b/>
           <w:bCs/>
           <w:color w:val="000000"/>
@@ -4295,7 +5096,6 @@
           <w:szCs w:val="22"/>
           <w:lang w:val="en-US"/>
         </w:rPr>
-        <w:lastRenderedPageBreak/>
         <w:t xml:space="preserve">You are right. </w:t>
       </w:r>
       <w:r>
@@ -4381,6 +5181,8 @@
       <w:r>
         <w:rPr>
           <w:rFonts w:asciiTheme="majorBidi" w:hAnsiTheme="majorBidi" w:cstheme="majorBidi"/>
+          <w:i/>
+          <w:iCs/>
           <w:color w:val="4472C4" w:themeColor="accent1"/>
           <w:sz w:val="22"/>
           <w:szCs w:val="22"/>
@@ -4390,6 +5192,8 @@
       <w:r>
         <w:rPr>
           <w:rFonts w:asciiTheme="majorBidi" w:hAnsiTheme="majorBidi" w:cstheme="majorBidi"/>
+          <w:i/>
+          <w:iCs/>
           <w:color w:val="4472C4" w:themeColor="accent1"/>
           <w:sz w:val="22"/>
           <w:szCs w:val="22"/>
@@ -4400,22 +5204,54 @@
       <w:r>
         <w:rPr>
           <w:rFonts w:asciiTheme="majorBidi" w:hAnsiTheme="majorBidi" w:cstheme="majorBidi"/>
-          <w:color w:val="4472C4" w:themeColor="accent1"/>
-          <w:sz w:val="22"/>
-          <w:szCs w:val="22"/>
-          <w:lang w:val="en-US"/>
-        </w:rPr>
-        <w:t>. We have made several changes to the text to be clearer as to our use of the term ‘fixation’</w:t>
-      </w:r>
-      <w:r>
-        <w:rPr>
-          <w:rFonts w:asciiTheme="majorBidi" w:hAnsiTheme="majorBidi" w:cstheme="majorBidi"/>
-          <w:color w:val="4472C4" w:themeColor="accent1"/>
-          <w:sz w:val="22"/>
-          <w:szCs w:val="22"/>
-          <w:lang w:val="en-US"/>
-        </w:rPr>
-        <w:t>, either by expanding on it, or replacing it with another term</w:t>
+          <w:i/>
+          <w:iCs/>
+          <w:color w:val="4472C4" w:themeColor="accent1"/>
+          <w:sz w:val="22"/>
+          <w:szCs w:val="22"/>
+          <w:lang w:val="en-US"/>
+        </w:rPr>
+        <w:t>.</w:t>
+      </w:r>
+      <w:r>
+        <w:rPr>
+          <w:rFonts w:asciiTheme="majorBidi" w:hAnsiTheme="majorBidi" w:cstheme="majorBidi"/>
+          <w:color w:val="4472C4" w:themeColor="accent1"/>
+          <w:sz w:val="22"/>
+          <w:szCs w:val="22"/>
+          <w:lang w:val="en-US"/>
+        </w:rPr>
+        <w:t xml:space="preserve"> We have made several changes to the text to be clearer</w:t>
+      </w:r>
+      <w:r>
+        <w:rPr>
+          <w:rFonts w:asciiTheme="majorBidi" w:hAnsiTheme="majorBidi" w:cstheme="majorBidi"/>
+          <w:color w:val="4472C4" w:themeColor="accent1"/>
+          <w:sz w:val="22"/>
+          <w:szCs w:val="22"/>
+          <w:lang w:val="en-US"/>
+        </w:rPr>
+        <w:t xml:space="preserve">, either by expanding on </w:t>
+      </w:r>
+      <w:r>
+        <w:rPr>
+          <w:rFonts w:asciiTheme="majorBidi" w:hAnsiTheme="majorBidi" w:cstheme="majorBidi"/>
+          <w:color w:val="4472C4" w:themeColor="accent1"/>
+          <w:sz w:val="22"/>
+          <w:szCs w:val="22"/>
+          <w:lang w:val="en-US"/>
+        </w:rPr>
+        <w:t>the term ‘fixation’</w:t>
+      </w:r>
+      <w:r>
+        <w:rPr>
+          <w:rFonts w:asciiTheme="majorBidi" w:hAnsiTheme="majorBidi" w:cstheme="majorBidi"/>
+          <w:color w:val="4472C4" w:themeColor="accent1"/>
+          <w:sz w:val="22"/>
+          <w:szCs w:val="22"/>
+          <w:lang w:val="en-US"/>
+        </w:rPr>
+        <w:t>, or replacing it with another term</w:t>
       </w:r>
       <w:r>
         <w:rPr>
@@ -4452,7 +5288,28 @@
           <w:szCs w:val="22"/>
           <w:lang w:val="en-US"/>
         </w:rPr>
-        <w:t xml:space="preserve">Line 62: Aneuploidy was therefore suggested to be a transient adaptive solution, because it can rapidly appear and </w:t>
+        <w:lastRenderedPageBreak/>
+        <w:t xml:space="preserve">Line 62: </w:t>
+      </w:r>
+      <w:r>
+        <w:rPr>
+          <w:rFonts w:asciiTheme="majorBidi" w:hAnsiTheme="majorBidi" w:cstheme="majorBidi"/>
+          <w:color w:val="4472C4" w:themeColor="accent1"/>
+          <w:sz w:val="22"/>
+          <w:szCs w:val="22"/>
+          <w:lang w:val="en-US"/>
+        </w:rPr>
+        <w:t>“</w:t>
+      </w:r>
+      <w:r>
+        <w:rPr>
+          <w:rFonts w:asciiTheme="majorBidi" w:hAnsiTheme="majorBidi" w:cstheme="majorBidi"/>
+          <w:color w:val="4472C4" w:themeColor="accent1"/>
+          <w:sz w:val="22"/>
+          <w:szCs w:val="22"/>
+          <w:lang w:val="en-US"/>
+        </w:rPr>
+        <w:t xml:space="preserve">Aneuploidy was therefore suggested to be a transient adaptive solution, because it can rapidly appear and </w:t>
       </w:r>
       <w:r>
         <w:rPr>
@@ -4504,7 +5361,17 @@
           <w:szCs w:val="22"/>
           <w:lang w:val="en-US"/>
         </w:rPr>
-        <w:t xml:space="preserve">the population </w:t>
+        <w:t>the population</w:t>
+      </w:r>
+      <w:r>
+        <w:rPr>
+          <w:rFonts w:asciiTheme="majorBidi" w:hAnsiTheme="majorBidi" w:cstheme="majorBidi"/>
+          <w:color w:val="4472C4" w:themeColor="accent1"/>
+          <w:sz w:val="22"/>
+          <w:szCs w:val="22"/>
+          <w:lang w:val="en-US"/>
+        </w:rPr>
+        <w:t>”</w:t>
       </w:r>
     </w:p>
     <w:p>
@@ -4517,9 +5384,46 @@
         <w:spacing w:before="100" w:beforeAutospacing="1" w:after="100" w:afterAutospacing="1"/>
         <w:rPr>
           <w:rFonts w:asciiTheme="majorBidi" w:hAnsiTheme="majorBidi" w:cstheme="majorBidi"/>
-          <w:color w:val="000000"/>
-        </w:rPr>
-      </w:pPr>
+          <w:color w:val="4472C4" w:themeColor="accent1"/>
+        </w:rPr>
+      </w:pPr>
+      <w:r>
+        <w:rPr>
+          <w:rFonts w:asciiTheme="majorBidi" w:hAnsiTheme="majorBidi" w:cstheme="majorBidi"/>
+          <w:color w:val="4472C4" w:themeColor="accent1"/>
+        </w:rPr>
+        <w:t xml:space="preserve">Line 79: “Aneuploidy </w:t>
+      </w:r>
+      <w:r>
+        <w:rPr>
+          <w:rFonts w:asciiTheme="majorBidi" w:hAnsiTheme="majorBidi" w:cstheme="majorBidi"/>
+          <w:strike/>
+          <w:color w:val="4472C4" w:themeColor="accent1"/>
+        </w:rPr>
+        <w:t>fixed</w:t>
+      </w:r>
+      <w:r>
+        <w:rPr>
+          <w:rFonts w:asciiTheme="majorBidi" w:hAnsiTheme="majorBidi" w:cstheme="majorBidi"/>
+          <w:color w:val="4472C4" w:themeColor="accent1"/>
+        </w:rPr>
+        <w:t xml:space="preserve"> </w:t>
+      </w:r>
+      <w:r>
+        <w:rPr>
+          <w:rFonts w:asciiTheme="majorBidi" w:hAnsiTheme="majorBidi" w:cstheme="majorBidi"/>
+          <w:color w:val="4472C4" w:themeColor="accent1"/>
+          <w:u w:val="single"/>
+        </w:rPr>
+        <w:t>reached high frequency (&gt;95%)</w:t>
+      </w:r>
+      <w:r>
+        <w:rPr>
+          <w:rFonts w:asciiTheme="majorBidi" w:hAnsiTheme="majorBidi" w:cstheme="majorBidi"/>
+          <w:color w:val="4472C4" w:themeColor="accent1"/>
+        </w:rPr>
+        <w:t xml:space="preserve"> in all four experimental repetitions in the first 450 generations.”</w:t>
+      </w:r>
     </w:p>
     <w:p>
       <w:pPr>
@@ -4539,22 +5443,21 @@
           <w:rFonts w:asciiTheme="majorBidi" w:hAnsiTheme="majorBidi" w:cstheme="majorBidi"/>
           <w:color w:val="4472C4" w:themeColor="accent1"/>
         </w:rPr>
-        <w:t xml:space="preserve">Line 79: “Aneuploidy </w:t>
-      </w:r>
-      <w:r>
-        <w:rPr>
-          <w:rFonts w:asciiTheme="majorBidi" w:hAnsiTheme="majorBidi" w:cstheme="majorBidi"/>
-          <w:strike/>
-          <w:color w:val="4472C4" w:themeColor="accent1"/>
-        </w:rPr>
-        <w:t>fixed</w:t>
-      </w:r>
-      <w:r>
-        <w:rPr>
-          <w:rFonts w:asciiTheme="majorBidi" w:hAnsiTheme="majorBidi" w:cstheme="majorBidi"/>
-          <w:color w:val="4472C4" w:themeColor="accent1"/>
-        </w:rPr>
-        <w:t xml:space="preserve"> </w:t>
+        <w:t>Line 9</w:t>
+      </w:r>
+      <w:r>
+        <w:rPr>
+          <w:rFonts w:asciiTheme="majorBidi" w:hAnsiTheme="majorBidi" w:cstheme="majorBidi"/>
+          <w:color w:val="4472C4" w:themeColor="accent1"/>
+        </w:rPr>
+        <w:t>6</w:t>
+      </w:r>
+      <w:r>
+        <w:rPr>
+          <w:rFonts w:asciiTheme="majorBidi" w:hAnsiTheme="majorBidi" w:cstheme="majorBidi"/>
+          <w:color w:val="4472C4" w:themeColor="accent1"/>
+        </w:rPr>
+        <w:t>: “We fitted this model to the experimental results – time for fixation (</w:t>
       </w:r>
       <w:r>
         <w:rPr>
@@ -4562,14 +5465,29 @@
           <w:color w:val="4472C4" w:themeColor="accent1"/>
           <w:u w:val="single"/>
         </w:rPr>
-        <w:t>reached high frequency (&gt;95%)</w:t>
-      </w:r>
-      <w:r>
-        <w:rPr>
-          <w:rFonts w:asciiTheme="majorBidi" w:hAnsiTheme="majorBidi" w:cstheme="majorBidi"/>
-          <w:color w:val="4472C4" w:themeColor="accent1"/>
-        </w:rPr>
-        <w:t xml:space="preserve"> in all four experimental repetitions in the first 450 80 generations.”</w:t>
+        <w:t>frequency</w:t>
+      </w:r>
+      <w:r>
+        <w:rPr>
+          <w:rFonts w:asciiTheme="majorBidi" w:hAnsiTheme="majorBidi" w:cstheme="majorBidi"/>
+          <w:color w:val="4472C4" w:themeColor="accent1"/>
+        </w:rPr>
+        <w:t xml:space="preserve"> &gt;95%) and for loss (</w:t>
+      </w:r>
+      <w:r>
+        <w:rPr>
+          <w:rFonts w:asciiTheme="majorBidi" w:hAnsiTheme="majorBidi" w:cstheme="majorBidi"/>
+          <w:color w:val="4472C4" w:themeColor="accent1"/>
+          <w:u w:val="single"/>
+        </w:rPr>
+        <w:t>frequency</w:t>
+      </w:r>
+      <w:r>
+        <w:rPr>
+          <w:rFonts w:asciiTheme="majorBidi" w:hAnsiTheme="majorBidi" w:cstheme="majorBidi"/>
+          <w:color w:val="4472C4" w:themeColor="accent1"/>
+        </w:rPr>
+        <w:t xml:space="preserve"> &lt;5%) of aneuploidy”</w:t>
       </w:r>
     </w:p>
     <w:p>
@@ -4590,7 +5508,21 @@
           <w:rFonts w:asciiTheme="majorBidi" w:hAnsiTheme="majorBidi" w:cstheme="majorBidi"/>
           <w:color w:val="4472C4" w:themeColor="accent1"/>
         </w:rPr>
-        <w:t>Line 94: “We fitted this model to the experimental results – time for fixation (</w:t>
+        <w:t xml:space="preserve">Line </w:t>
+      </w:r>
+      <w:r>
+        <w:rPr>
+          <w:rFonts w:asciiTheme="majorBidi" w:hAnsiTheme="majorBidi" w:cstheme="majorBidi"/>
+          <w:color w:val="4472C4" w:themeColor="accent1"/>
+        </w:rPr>
+        <w:t>311</w:t>
+      </w:r>
+      <w:r>
+        <w:rPr>
+          <w:rFonts w:asciiTheme="majorBidi" w:hAnsiTheme="majorBidi" w:cstheme="majorBidi"/>
+          <w:color w:val="4472C4" w:themeColor="accent1"/>
+        </w:rPr>
+        <w:t xml:space="preserve">: “Aneuploidy fixed </w:t>
       </w:r>
       <w:r>
         <w:rPr>
@@ -4598,29 +5530,14 @@
           <w:color w:val="4472C4" w:themeColor="accent1"/>
           <w:u w:val="single"/>
         </w:rPr>
-        <w:t>frequency</w:t>
-      </w:r>
-      <w:r>
-        <w:rPr>
-          <w:rFonts w:asciiTheme="majorBidi" w:hAnsiTheme="majorBidi" w:cstheme="majorBidi"/>
-          <w:color w:val="4472C4" w:themeColor="accent1"/>
-        </w:rPr>
-        <w:t xml:space="preserve"> &gt;95%) and for loss (</w:t>
-      </w:r>
-      <w:r>
-        <w:rPr>
-          <w:rFonts w:asciiTheme="majorBidi" w:hAnsiTheme="majorBidi" w:cstheme="majorBidi"/>
-          <w:color w:val="4472C4" w:themeColor="accent1"/>
-          <w:u w:val="single"/>
-        </w:rPr>
-        <w:t>frequency</w:t>
-      </w:r>
-      <w:r>
-        <w:rPr>
-          <w:rFonts w:asciiTheme="majorBidi" w:hAnsiTheme="majorBidi" w:cstheme="majorBidi"/>
-          <w:color w:val="4472C4" w:themeColor="accent1"/>
-        </w:rPr>
-        <w:t xml:space="preserve"> &lt;5%) of aneuploidy”</w:t>
+        <w:t>(frequency &gt;95%)</w:t>
+      </w:r>
+      <w:r>
+        <w:rPr>
+          <w:rFonts w:asciiTheme="majorBidi" w:hAnsiTheme="majorBidi" w:cstheme="majorBidi"/>
+          <w:color w:val="4472C4" w:themeColor="accent1"/>
+        </w:rPr>
+        <w:t xml:space="preserve"> in all four population in the first 450 generations.”</w:t>
       </w:r>
     </w:p>
     <w:p>
@@ -4641,7 +5558,35 @@
           <w:rFonts w:asciiTheme="majorBidi" w:hAnsiTheme="majorBidi" w:cstheme="majorBidi"/>
           <w:color w:val="4472C4" w:themeColor="accent1"/>
         </w:rPr>
-        <w:t xml:space="preserve">Line 299: “Aneuploidy fixed </w:t>
+        <w:t>Line 3</w:t>
+      </w:r>
+      <w:r>
+        <w:rPr>
+          <w:rFonts w:asciiTheme="majorBidi" w:hAnsiTheme="majorBidi" w:cstheme="majorBidi"/>
+          <w:color w:val="4472C4" w:themeColor="accent1"/>
+        </w:rPr>
+        <w:t>28</w:t>
+      </w:r>
+      <w:r>
+        <w:rPr>
+          <w:rFonts w:asciiTheme="majorBidi" w:hAnsiTheme="majorBidi" w:cstheme="majorBidi"/>
+          <w:color w:val="4472C4" w:themeColor="accent1"/>
+        </w:rPr>
+        <w:t>: “</w:t>
+      </w:r>
+      <w:r>
+        <w:rPr>
+          <w:rFonts w:asciiTheme="majorBidi" w:hAnsiTheme="majorBidi" w:cstheme="majorBidi"/>
+          <w:color w:val="4472C4" w:themeColor="accent1"/>
+        </w:rPr>
+        <w:t>…</w:t>
+      </w:r>
+      <w:r>
+        <w:rPr>
+          <w:rFonts w:asciiTheme="majorBidi" w:hAnsiTheme="majorBidi" w:cstheme="majorBidi"/>
+          <w:color w:val="4472C4" w:themeColor="accent1"/>
+        </w:rPr>
+        <w:t xml:space="preserve"> simulations in which 2n+1 fixed </w:t>
       </w:r>
       <w:r>
         <w:rPr>
@@ -4649,65 +5594,52 @@
           <w:color w:val="4472C4" w:themeColor="accent1"/>
           <w:u w:val="single"/>
         </w:rPr>
-        <w:t>(frequency &gt;95%)</w:t>
-      </w:r>
-      <w:r>
-        <w:rPr>
-          <w:rFonts w:asciiTheme="majorBidi" w:hAnsiTheme="majorBidi" w:cstheme="majorBidi"/>
-          <w:color w:val="4472C4" w:themeColor="accent1"/>
-        </w:rPr>
-        <w:t xml:space="preserve"> in all four population in the first 450 generations.”</w:t>
+        <w:t>(reached &gt;95%)</w:t>
+      </w:r>
+      <w:r>
+        <w:rPr>
+          <w:rFonts w:asciiTheme="majorBidi" w:hAnsiTheme="majorBidi" w:cstheme="majorBidi"/>
+          <w:color w:val="4472C4" w:themeColor="accent1"/>
+        </w:rPr>
+        <w:t xml:space="preserve"> before generation 450 but not before generation 200, and computing the fraction of such simulations in which 2n* did not fix by generation 1,700, and hence aneuploidy did not extinct </w:t>
+      </w:r>
+      <w:r>
+        <w:rPr>
+          <w:rFonts w:asciiTheme="majorBidi" w:hAnsiTheme="majorBidi" w:cstheme="majorBidi"/>
+          <w:color w:val="4472C4" w:themeColor="accent1"/>
+          <w:u w:val="single"/>
+        </w:rPr>
+        <w:t>(reach &lt;5%)</w:t>
+      </w:r>
+      <w:r>
+        <w:rPr>
+          <w:rFonts w:asciiTheme="majorBidi" w:hAnsiTheme="majorBidi" w:cstheme="majorBidi"/>
+          <w:color w:val="4472C4" w:themeColor="accent1"/>
+        </w:rPr>
+        <w:t xml:space="preserve"> before generation 1,700.</w:t>
+      </w:r>
+      <w:r>
+        <w:rPr>
+          <w:rFonts w:asciiTheme="majorBidi" w:hAnsiTheme="majorBidi" w:cstheme="majorBidi"/>
+          <w:color w:val="4472C4" w:themeColor="accent1"/>
+        </w:rPr>
+        <w:t>”</w:t>
       </w:r>
     </w:p>
     <w:p>
       <w:pPr>
-        <w:pStyle w:val="ListParagraph"/>
-        <w:numPr>
-          <w:ilvl w:val="0"/>
-          <w:numId w:val="1"/>
-        </w:numPr>
-        <w:spacing w:before="100" w:beforeAutospacing="1" w:after="100" w:afterAutospacing="1"/>
-        <w:rPr>
-          <w:rFonts w:asciiTheme="majorBidi" w:hAnsiTheme="majorBidi" w:cstheme="majorBidi"/>
-          <w:color w:val="4472C4" w:themeColor="accent1"/>
-        </w:rPr>
-      </w:pPr>
-      <w:r>
-        <w:rPr>
-          <w:rFonts w:asciiTheme="majorBidi" w:hAnsiTheme="majorBidi" w:cstheme="majorBidi"/>
-          <w:color w:val="4472C4" w:themeColor="accent1"/>
-        </w:rPr>
-        <w:t xml:space="preserve">Line 316: “taking simulations in which 2n+1 fixed </w:t>
-      </w:r>
-      <w:r>
-        <w:rPr>
-          <w:rFonts w:asciiTheme="majorBidi" w:hAnsiTheme="majorBidi" w:cstheme="majorBidi"/>
-          <w:color w:val="4472C4" w:themeColor="accent1"/>
-          <w:u w:val="single"/>
-        </w:rPr>
-        <w:t>(reached &gt;95%)</w:t>
-      </w:r>
-      <w:r>
-        <w:rPr>
-          <w:rFonts w:asciiTheme="majorBidi" w:hAnsiTheme="majorBidi" w:cstheme="majorBidi"/>
-          <w:color w:val="4472C4" w:themeColor="accent1"/>
-        </w:rPr>
-        <w:t xml:space="preserve"> before generation 450 but not before generation 200, and computing the fraction of such simulations 318 in which 2n* did not fix by generation 1,700, and hence aneuploidy did not extinct </w:t>
-      </w:r>
-      <w:r>
-        <w:rPr>
-          <w:rFonts w:asciiTheme="majorBidi" w:hAnsiTheme="majorBidi" w:cstheme="majorBidi"/>
-          <w:color w:val="4472C4" w:themeColor="accent1"/>
-          <w:u w:val="single"/>
-        </w:rPr>
-        <w:t>(reach &lt;5%)</w:t>
-      </w:r>
-      <w:r>
-        <w:rPr>
-          <w:rFonts w:asciiTheme="majorBidi" w:hAnsiTheme="majorBidi" w:cstheme="majorBidi"/>
-          <w:color w:val="4472C4" w:themeColor="accent1"/>
-        </w:rPr>
-        <w:t xml:space="preserve"> before generation 1,700.</w:t>
+        <w:spacing w:before="100" w:beforeAutospacing="1" w:after="100" w:afterAutospacing="1" w:line="276" w:lineRule="auto"/>
+        <w:rPr>
+          <w:rFonts w:asciiTheme="majorBidi" w:hAnsiTheme="majorBidi" w:cstheme="majorBidi"/>
+          <w:color w:val="000000"/>
+        </w:rPr>
+      </w:pPr>
+      <w:r>
+        <w:rPr>
+          <w:rFonts w:asciiTheme="majorBidi" w:hAnsiTheme="majorBidi" w:cstheme="majorBidi"/>
+          <w:color w:val="000000"/>
+        </w:rPr>
+        <w:t xml:space="preserve">The authors assume that the rate of chromosome gain (2n to 2n+1) is the same as the reverse rate. This is probably unavoidable, given the state of our knowledge around these basic rates, but we might reasonably expect trisomy to revert at a faster rate than it appears in the first place (at the very least because there are more chromosomes that can potentially mis-segregate). On line 275 the authors write that “A model that assumed increased aneuploidy rates in aneuploid cells… did not perform well,” but it’s not clear if this means additional aneuploidy or rather the reversion from aneuploidy to euploidy. The transition 2n+1 to 2n is not aneuploidy per se, but the reversion of it. </w:t>
       </w:r>
     </w:p>
     <w:p>
@@ -4715,15 +5647,240 @@
         <w:spacing w:before="100" w:beforeAutospacing="1" w:after="100" w:afterAutospacing="1" w:line="276" w:lineRule="auto"/>
         <w:rPr>
           <w:rFonts w:asciiTheme="majorBidi" w:hAnsiTheme="majorBidi" w:cstheme="majorBidi"/>
-          <w:color w:val="000000"/>
-        </w:rPr>
-      </w:pPr>
-      <w:r>
-        <w:rPr>
-          <w:rFonts w:asciiTheme="majorBidi" w:hAnsiTheme="majorBidi" w:cstheme="majorBidi"/>
-          <w:color w:val="000000"/>
-        </w:rPr>
-        <w:t xml:space="preserve">The authors assume that the rate of chromosome gain (2n to 2n+1) is the same as the reverse rate. This is probably unavoidable, given the state of our knowledge around these basic rates, but we might reasonably expect trisomy to revert at a faster rate than it appears in the first place (at the very least because there are more chromosomes that can potentially mis-segregate). On line 275 the authors write that “A model that assumed increased aneuploidy rates in aneuploid cells… did not perform well,” but it’s not clear if this means additional aneuploidy or rather the reversion from aneuploidy to euploidy. The transition 2n+1 to 2n is not aneuploidy per se, but the reversion of it. </w:t>
+          <w:color w:val="4472C4" w:themeColor="accent1"/>
+          <w:sz w:val="22"/>
+          <w:szCs w:val="22"/>
+        </w:rPr>
+      </w:pPr>
+      <w:r>
+        <w:rPr>
+          <w:rFonts w:asciiTheme="majorBidi" w:hAnsiTheme="majorBidi" w:cstheme="majorBidi"/>
+          <w:color w:val="4472C4" w:themeColor="accent1"/>
+          <w:sz w:val="22"/>
+          <w:szCs w:val="22"/>
+          <w:lang w:val="en-US"/>
+        </w:rPr>
+        <w:t xml:space="preserve">We are sorry for the confusion, we indeed meant </w:t>
+      </w:r>
+      <w:r>
+        <w:rPr>
+          <w:rFonts w:asciiTheme="majorBidi" w:hAnsiTheme="majorBidi" w:cstheme="majorBidi"/>
+          <w:color w:val="4472C4" w:themeColor="accent1"/>
+          <w:sz w:val="22"/>
+          <w:szCs w:val="22"/>
+          <w:lang w:val="en-US"/>
+        </w:rPr>
+        <w:t>‘</w:t>
+      </w:r>
+      <w:r>
+        <w:rPr>
+          <w:rFonts w:asciiTheme="majorBidi" w:hAnsiTheme="majorBidi" w:cstheme="majorBidi"/>
+          <w:color w:val="4472C4" w:themeColor="accent1"/>
+          <w:sz w:val="22"/>
+          <w:szCs w:val="22"/>
+          <w:lang w:val="en-US"/>
+        </w:rPr>
+        <w:t>reversion from aneuploidy to euploidy</w:t>
+      </w:r>
+      <w:r>
+        <w:rPr>
+          <w:rFonts w:asciiTheme="majorBidi" w:hAnsiTheme="majorBidi" w:cstheme="majorBidi"/>
+          <w:color w:val="4472C4" w:themeColor="accent1"/>
+          <w:sz w:val="22"/>
+          <w:szCs w:val="22"/>
+          <w:lang w:val="en-US"/>
+        </w:rPr>
+        <w:t>’</w:t>
+      </w:r>
+      <w:r>
+        <w:rPr>
+          <w:rFonts w:asciiTheme="majorBidi" w:hAnsiTheme="majorBidi" w:cstheme="majorBidi"/>
+          <w:color w:val="4472C4" w:themeColor="accent1"/>
+          <w:sz w:val="22"/>
+          <w:szCs w:val="22"/>
+          <w:lang w:val="en-US"/>
+        </w:rPr>
+        <w:t xml:space="preserve"> and not </w:t>
+      </w:r>
+      <w:r>
+        <w:rPr>
+          <w:rFonts w:asciiTheme="majorBidi" w:hAnsiTheme="majorBidi" w:cstheme="majorBidi"/>
+          <w:color w:val="4472C4" w:themeColor="accent1"/>
+          <w:sz w:val="22"/>
+          <w:szCs w:val="22"/>
+          <w:lang w:val="en-US"/>
+        </w:rPr>
+        <w:t>‘</w:t>
+      </w:r>
+      <w:r>
+        <w:rPr>
+          <w:rFonts w:asciiTheme="majorBidi" w:hAnsiTheme="majorBidi" w:cstheme="majorBidi"/>
+          <w:color w:val="4472C4" w:themeColor="accent1"/>
+          <w:sz w:val="22"/>
+          <w:szCs w:val="22"/>
+          <w:lang w:val="en-US"/>
+        </w:rPr>
+        <w:t>additional aneuploidy</w:t>
+      </w:r>
+      <w:r>
+        <w:rPr>
+          <w:rFonts w:asciiTheme="majorBidi" w:hAnsiTheme="majorBidi" w:cstheme="majorBidi"/>
+          <w:color w:val="4472C4" w:themeColor="accent1"/>
+          <w:sz w:val="22"/>
+          <w:szCs w:val="22"/>
+          <w:lang w:val="en-US"/>
+        </w:rPr>
+        <w:t>’</w:t>
+      </w:r>
+      <w:r>
+        <w:rPr>
+          <w:rFonts w:asciiTheme="majorBidi" w:hAnsiTheme="majorBidi" w:cstheme="majorBidi"/>
+          <w:color w:val="4472C4" w:themeColor="accent1"/>
+          <w:sz w:val="22"/>
+          <w:szCs w:val="22"/>
+          <w:lang w:val="en-US"/>
+        </w:rPr>
+        <w:t>.</w:t>
+      </w:r>
+      <w:r>
+        <w:rPr>
+          <w:rFonts w:asciiTheme="majorBidi" w:hAnsiTheme="majorBidi" w:cstheme="majorBidi"/>
+          <w:color w:val="4472C4" w:themeColor="accent1"/>
+          <w:sz w:val="22"/>
+          <w:szCs w:val="22"/>
+          <w:lang w:val="en-US"/>
+        </w:rPr>
+        <w:t xml:space="preserve"> We have now revised the text to</w:t>
+      </w:r>
+      <w:r>
+        <w:rPr>
+          <w:rFonts w:asciiTheme="majorBidi" w:hAnsiTheme="majorBidi" w:cstheme="majorBidi"/>
+          <w:color w:val="4472C4" w:themeColor="accent1"/>
+          <w:sz w:val="22"/>
+          <w:szCs w:val="22"/>
+          <w:lang w:val="en-US"/>
+        </w:rPr>
+        <w:t xml:space="preserve"> </w:t>
+      </w:r>
+      <w:r>
+        <w:rPr>
+          <w:rFonts w:asciiTheme="majorBidi" w:hAnsiTheme="majorBidi" w:cstheme="majorBidi"/>
+          <w:color w:val="4472C4" w:themeColor="accent1"/>
+          <w:sz w:val="22"/>
+          <w:szCs w:val="22"/>
+          <w:lang w:val="en-US"/>
+        </w:rPr>
+        <w:t>avoid this confusion</w:t>
+      </w:r>
+      <w:r>
+        <w:rPr>
+          <w:rFonts w:asciiTheme="majorBidi" w:hAnsiTheme="majorBidi" w:cstheme="majorBidi"/>
+          <w:color w:val="4472C4" w:themeColor="accent1"/>
+          <w:sz w:val="22"/>
+          <w:szCs w:val="22"/>
+          <w:lang w:val="en-US"/>
+        </w:rPr>
+        <w:t xml:space="preserve"> (line </w:t>
+      </w:r>
+      <w:r>
+        <w:rPr>
+          <w:rFonts w:asciiTheme="majorBidi" w:hAnsiTheme="majorBidi" w:cstheme="majorBidi"/>
+          <w:color w:val="4472C4" w:themeColor="accent1"/>
+          <w:sz w:val="22"/>
+          <w:szCs w:val="22"/>
+          <w:lang w:val="en-US"/>
+        </w:rPr>
+        <w:t>291</w:t>
+      </w:r>
+      <w:r>
+        <w:rPr>
+          <w:rFonts w:asciiTheme="majorBidi" w:hAnsiTheme="majorBidi" w:cstheme="majorBidi"/>
+          <w:color w:val="4472C4" w:themeColor="accent1"/>
+          <w:sz w:val="22"/>
+          <w:szCs w:val="22"/>
+          <w:lang w:val="en-US"/>
+        </w:rPr>
+        <w:t>)</w:t>
+      </w:r>
+      <w:r>
+        <w:rPr>
+          <w:rFonts w:asciiTheme="majorBidi" w:hAnsiTheme="majorBidi" w:cstheme="majorBidi"/>
+          <w:color w:val="4472C4" w:themeColor="accent1"/>
+          <w:sz w:val="22"/>
+          <w:szCs w:val="22"/>
+          <w:lang w:val="en-US"/>
+        </w:rPr>
+        <w:t>:</w:t>
+      </w:r>
+      <w:r>
+        <w:rPr>
+          <w:rFonts w:asciiTheme="majorBidi" w:hAnsiTheme="majorBidi" w:cstheme="majorBidi"/>
+          <w:color w:val="4472C4" w:themeColor="accent1"/>
+          <w:sz w:val="22"/>
+          <w:szCs w:val="22"/>
+          <w:lang w:val="en-US"/>
+        </w:rPr>
+        <w:t xml:space="preserve"> “</w:t>
+      </w:r>
+      <w:r>
+        <w:rPr>
+          <w:rFonts w:asciiTheme="majorBidi" w:hAnsiTheme="majorBidi" w:cstheme="majorBidi"/>
+          <w:color w:val="4472C4" w:themeColor="accent1"/>
+          <w:sz w:val="22"/>
+          <w:szCs w:val="22"/>
+          <w:lang w:val="en-US"/>
+        </w:rPr>
+        <w:t>A model that assume</w:t>
+      </w:r>
+      <w:r>
+        <w:rPr>
+          <w:rFonts w:asciiTheme="majorBidi" w:hAnsiTheme="majorBidi" w:cstheme="majorBidi"/>
+          <w:color w:val="4472C4" w:themeColor="accent1"/>
+          <w:sz w:val="22"/>
+          <w:szCs w:val="22"/>
+          <w:lang w:val="en-US"/>
+        </w:rPr>
+        <w:t>s</w:t>
+      </w:r>
+      <w:r>
+        <w:rPr>
+          <w:rFonts w:asciiTheme="majorBidi" w:hAnsiTheme="majorBidi" w:cstheme="majorBidi"/>
+          <w:color w:val="4472C4" w:themeColor="accent1"/>
+          <w:sz w:val="22"/>
+          <w:szCs w:val="22"/>
+          <w:lang w:val="en-US"/>
+        </w:rPr>
+        <w:t xml:space="preserve"> </w:t>
+      </w:r>
+      <w:r>
+        <w:rPr>
+          <w:rFonts w:asciiTheme="majorBidi" w:hAnsiTheme="majorBidi" w:cstheme="majorBidi"/>
+          <w:color w:val="4472C4" w:themeColor="accent1"/>
+          <w:sz w:val="22"/>
+          <w:szCs w:val="22"/>
+          <w:lang w:val="en-US"/>
+        </w:rPr>
+        <w:t xml:space="preserve">an </w:t>
+      </w:r>
+      <w:r>
+        <w:rPr>
+          <w:rFonts w:asciiTheme="majorBidi" w:hAnsiTheme="majorBidi" w:cstheme="majorBidi"/>
+          <w:color w:val="4472C4" w:themeColor="accent1"/>
+          <w:sz w:val="22"/>
+          <w:szCs w:val="22"/>
+          <w:lang w:val="en-US"/>
+        </w:rPr>
+        <w:t>increased rate of chromosome loss in aneuploid cells</w:t>
+      </w:r>
+      <w:r>
+        <w:rPr>
+          <w:rFonts w:asciiTheme="majorBidi" w:hAnsiTheme="majorBidi" w:cstheme="majorBidi"/>
+          <w:color w:val="4472C4" w:themeColor="accent1"/>
+          <w:sz w:val="22"/>
+          <w:szCs w:val="22"/>
+          <w:lang w:val="en-US"/>
+        </w:rPr>
+        <w:t xml:space="preserve">”. </w:t>
       </w:r>
     </w:p>
     <w:p>
@@ -4731,50 +5888,19 @@
         <w:spacing w:before="100" w:beforeAutospacing="1" w:after="100" w:afterAutospacing="1" w:line="276" w:lineRule="auto"/>
         <w:rPr>
           <w:rFonts w:asciiTheme="majorBidi" w:hAnsiTheme="majorBidi" w:cstheme="majorBidi"/>
-          <w:color w:val="4472C4" w:themeColor="accent1"/>
-          <w:sz w:val="22"/>
-          <w:szCs w:val="22"/>
-        </w:rPr>
-      </w:pPr>
-      <w:r>
-        <w:rPr>
-          <w:rFonts w:asciiTheme="majorBidi" w:hAnsiTheme="majorBidi" w:cstheme="majorBidi"/>
-          <w:color w:val="4472C4" w:themeColor="accent1"/>
-          <w:sz w:val="22"/>
-          <w:szCs w:val="22"/>
-          <w:lang w:val="en-US"/>
-        </w:rPr>
-        <w:t>We are sorry for the confusion, we indeed meant “reversion from aneuploidy to euploidy” and not “additional aneuploidy”.</w:t>
-      </w:r>
-      <w:r>
-        <w:rPr>
-          <w:rFonts w:asciiTheme="majorBidi" w:hAnsiTheme="majorBidi" w:cstheme="majorBidi"/>
-          <w:color w:val="4472C4" w:themeColor="accent1"/>
-          <w:sz w:val="22"/>
-          <w:szCs w:val="22"/>
-          <w:lang w:val="en-US"/>
-        </w:rPr>
-        <w:t xml:space="preserve"> We have now revised the text to (line 277) “</w:t>
-      </w:r>
-      <w:r>
-        <w:rPr>
-          <w:rFonts w:asciiTheme="majorBidi" w:hAnsiTheme="majorBidi" w:cstheme="majorBidi"/>
-          <w:color w:val="4472C4" w:themeColor="accent1"/>
-          <w:sz w:val="22"/>
-          <w:szCs w:val="22"/>
-          <w:lang w:val="en-US"/>
-        </w:rPr>
-        <w:t>A model that assumed increased rate of chromosome loss in aneuploid cells</w:t>
-      </w:r>
-      <w:r>
-        <w:rPr>
-          <w:rFonts w:asciiTheme="majorBidi" w:hAnsiTheme="majorBidi" w:cstheme="majorBidi"/>
-          <w:color w:val="4472C4" w:themeColor="accent1"/>
-          <w:sz w:val="22"/>
-          <w:szCs w:val="22"/>
-          <w:lang w:val="en-US"/>
-        </w:rPr>
-        <w:t xml:space="preserve">” to avoid this confusion. </w:t>
+          <w:color w:val="000000"/>
+          <w:sz w:val="22"/>
+          <w:szCs w:val="22"/>
+        </w:rPr>
+      </w:pPr>
+      <w:r>
+        <w:rPr>
+          <w:rFonts w:asciiTheme="majorBidi" w:hAnsiTheme="majorBidi" w:cstheme="majorBidi"/>
+          <w:color w:val="000000"/>
+          <w:sz w:val="22"/>
+          <w:szCs w:val="22"/>
+        </w:rPr>
+        <w:t xml:space="preserve">It might be clearer to use “aneuploid” to refer to the karyotype, and “non-disjunction” to refer to chromosomal mis-segregation events. </w:t>
       </w:r>
     </w:p>
     <w:p>
@@ -4782,19 +5908,141 @@
         <w:spacing w:before="100" w:beforeAutospacing="1" w:after="100" w:afterAutospacing="1" w:line="276" w:lineRule="auto"/>
         <w:rPr>
           <w:rFonts w:asciiTheme="majorBidi" w:hAnsiTheme="majorBidi" w:cstheme="majorBidi"/>
-          <w:color w:val="000000"/>
-          <w:sz w:val="22"/>
-          <w:szCs w:val="22"/>
-        </w:rPr>
-      </w:pPr>
-      <w:r>
-        <w:rPr>
-          <w:rFonts w:asciiTheme="majorBidi" w:hAnsiTheme="majorBidi" w:cstheme="majorBidi"/>
-          <w:color w:val="000000"/>
-          <w:sz w:val="22"/>
-          <w:szCs w:val="22"/>
-        </w:rPr>
-        <w:t>It might be clearer to use “aneuploid” to refer to the karyotype, and “non-disjunction” to refer to chromosomal mis-segregation events. I would also encourage the authors to highlight the general scarcity of empirical data non-disjunction rates, which would allow for more detailed modeling.</w:t>
+          <w:color w:val="4472C4" w:themeColor="accent1"/>
+          <w:sz w:val="22"/>
+          <w:szCs w:val="22"/>
+          <w:lang w:val="en-US"/>
+        </w:rPr>
+      </w:pPr>
+      <w:r>
+        <w:rPr>
+          <w:rFonts w:asciiTheme="majorBidi" w:hAnsiTheme="majorBidi" w:cstheme="majorBidi"/>
+          <w:color w:val="4472C4" w:themeColor="accent1"/>
+          <w:sz w:val="22"/>
+          <w:szCs w:val="22"/>
+          <w:lang w:val="en-US"/>
+        </w:rPr>
+        <w:t xml:space="preserve">We have added the </w:t>
+      </w:r>
+      <w:r>
+        <w:rPr>
+          <w:rFonts w:asciiTheme="majorBidi" w:hAnsiTheme="majorBidi" w:cstheme="majorBidi"/>
+          <w:color w:val="4472C4" w:themeColor="accent1"/>
+          <w:sz w:val="22"/>
+          <w:szCs w:val="22"/>
+          <w:lang w:val="en-US"/>
+        </w:rPr>
+        <w:t>term</w:t>
+      </w:r>
+      <w:r>
+        <w:rPr>
+          <w:rFonts w:asciiTheme="majorBidi" w:hAnsiTheme="majorBidi" w:cstheme="majorBidi"/>
+          <w:color w:val="4472C4" w:themeColor="accent1"/>
+          <w:sz w:val="22"/>
+          <w:szCs w:val="22"/>
+          <w:lang w:val="en-US"/>
+        </w:rPr>
+        <w:t xml:space="preserve"> </w:t>
+      </w:r>
+      <w:r>
+        <w:rPr>
+          <w:rFonts w:asciiTheme="majorBidi" w:hAnsiTheme="majorBidi" w:cstheme="majorBidi"/>
+          <w:color w:val="4472C4" w:themeColor="accent1"/>
+          <w:sz w:val="22"/>
+          <w:szCs w:val="22"/>
+          <w:lang w:val="en-US"/>
+        </w:rPr>
+        <w:t>‘</w:t>
+      </w:r>
+      <w:r>
+        <w:rPr>
+          <w:rFonts w:asciiTheme="majorBidi" w:hAnsiTheme="majorBidi" w:cstheme="majorBidi"/>
+          <w:color w:val="4472C4" w:themeColor="accent1"/>
+          <w:sz w:val="22"/>
+          <w:szCs w:val="22"/>
+        </w:rPr>
+        <w:t>non-disjunction</w:t>
+      </w:r>
+      <w:r>
+        <w:rPr>
+          <w:rFonts w:asciiTheme="majorBidi" w:hAnsiTheme="majorBidi" w:cstheme="majorBidi"/>
+          <w:color w:val="4472C4" w:themeColor="accent1"/>
+          <w:sz w:val="22"/>
+          <w:szCs w:val="22"/>
+          <w:lang w:val="en-US"/>
+        </w:rPr>
+        <w:t>’</w:t>
+      </w:r>
+      <w:r>
+        <w:rPr>
+          <w:rFonts w:asciiTheme="majorBidi" w:hAnsiTheme="majorBidi" w:cstheme="majorBidi"/>
+          <w:color w:val="4472C4" w:themeColor="accent1"/>
+          <w:sz w:val="22"/>
+          <w:szCs w:val="22"/>
+          <w:lang w:val="en-US"/>
+        </w:rPr>
+        <w:t xml:space="preserve"> in line </w:t>
+      </w:r>
+      <w:r>
+        <w:rPr>
+          <w:rFonts w:asciiTheme="majorBidi" w:hAnsiTheme="majorBidi" w:cstheme="majorBidi"/>
+          <w:color w:val="4472C4" w:themeColor="accent1"/>
+          <w:sz w:val="22"/>
+          <w:szCs w:val="22"/>
+          <w:lang w:val="en-US"/>
+        </w:rPr>
+        <w:t>98</w:t>
+      </w:r>
+      <w:r>
+        <w:rPr>
+          <w:rFonts w:asciiTheme="majorBidi" w:hAnsiTheme="majorBidi" w:cstheme="majorBidi"/>
+          <w:color w:val="4472C4" w:themeColor="accent1"/>
+          <w:sz w:val="22"/>
+          <w:szCs w:val="22"/>
+          <w:lang w:val="en-US"/>
+        </w:rPr>
+        <w:t xml:space="preserve"> when first referring to the rate of aneuploidy: “… inferring the model parameters: rates of aneuploidy </w:t>
+      </w:r>
+      <w:r>
+        <w:rPr>
+          <w:rFonts w:asciiTheme="majorBidi" w:hAnsiTheme="majorBidi" w:cstheme="majorBidi"/>
+          <w:color w:val="4472C4" w:themeColor="accent1"/>
+          <w:sz w:val="22"/>
+          <w:szCs w:val="22"/>
+          <w:u w:val="single"/>
+          <w:lang w:val="en-US"/>
+        </w:rPr>
+        <w:t>(i.e., mis-segregation, non-disjunction)</w:t>
+      </w:r>
+      <w:r>
+        <w:rPr>
+          <w:rFonts w:asciiTheme="majorBidi" w:hAnsiTheme="majorBidi" w:cstheme="majorBidi"/>
+          <w:color w:val="4472C4" w:themeColor="accent1"/>
+          <w:sz w:val="22"/>
+          <w:szCs w:val="22"/>
+          <w:lang w:val="en-US"/>
+        </w:rPr>
+        <w:t xml:space="preserve"> and mutation…” and similarly in line 12</w:t>
+      </w:r>
+      <w:r>
+        <w:rPr>
+          <w:rFonts w:asciiTheme="majorBidi" w:hAnsiTheme="majorBidi" w:cstheme="majorBidi"/>
+          <w:color w:val="4472C4" w:themeColor="accent1"/>
+          <w:sz w:val="22"/>
+          <w:szCs w:val="22"/>
+          <w:lang w:val="en-US"/>
+        </w:rPr>
+        <w:t>4</w:t>
+      </w:r>
+      <w:r>
+        <w:rPr>
+          <w:rFonts w:asciiTheme="majorBidi" w:hAnsiTheme="majorBidi" w:cstheme="majorBidi"/>
+          <w:color w:val="4472C4" w:themeColor="accent1"/>
+          <w:sz w:val="22"/>
+          <w:szCs w:val="22"/>
+          <w:lang w:val="en-US"/>
+        </w:rPr>
+        <w:t>.</w:t>
       </w:r>
     </w:p>
     <w:p>
@@ -4811,52 +6059,11 @@
       <w:r>
         <w:rPr>
           <w:rFonts w:asciiTheme="majorBidi" w:hAnsiTheme="majorBidi" w:cstheme="majorBidi"/>
-          <w:color w:val="4472C4" w:themeColor="accent1"/>
-          <w:sz w:val="22"/>
-          <w:szCs w:val="22"/>
-          <w:lang w:val="en-US"/>
-        </w:rPr>
-        <w:t xml:space="preserve">We feel that the term “non-disjunction” is a bit technical and would prefer to stay with mis-segregation or aneuploidy; we think that the reader understand what we mean. We have added the word </w:t>
-      </w:r>
-      <w:r>
-        <w:rPr>
-          <w:rFonts w:asciiTheme="majorBidi" w:hAnsiTheme="majorBidi" w:cstheme="majorBidi"/>
-          <w:color w:val="4472C4" w:themeColor="accent1"/>
-          <w:sz w:val="22"/>
-          <w:szCs w:val="22"/>
-        </w:rPr>
-        <w:t>non-disjunction</w:t>
-      </w:r>
-      <w:r>
-        <w:rPr>
-          <w:rFonts w:asciiTheme="majorBidi" w:hAnsiTheme="majorBidi" w:cstheme="majorBidi"/>
-          <w:color w:val="4472C4" w:themeColor="accent1"/>
-          <w:sz w:val="22"/>
-          <w:szCs w:val="22"/>
-          <w:lang w:val="en-US"/>
-        </w:rPr>
-        <w:t xml:space="preserve"> in line 97 when first referring to the rate of aneuploidy: “… inferring the model parameters: rates of aneuploidy </w:t>
-      </w:r>
-      <w:r>
-        <w:rPr>
-          <w:rFonts w:asciiTheme="majorBidi" w:hAnsiTheme="majorBidi" w:cstheme="majorBidi"/>
-          <w:color w:val="4472C4" w:themeColor="accent1"/>
-          <w:sz w:val="22"/>
-          <w:szCs w:val="22"/>
-          <w:u w:val="single"/>
-          <w:lang w:val="en-US"/>
-        </w:rPr>
-        <w:t>(i.e., mis-segregation, non-disjunction)</w:t>
-      </w:r>
-      <w:r>
-        <w:rPr>
-          <w:rFonts w:asciiTheme="majorBidi" w:hAnsiTheme="majorBidi" w:cstheme="majorBidi"/>
-          <w:color w:val="4472C4" w:themeColor="accent1"/>
-          <w:sz w:val="22"/>
-          <w:szCs w:val="22"/>
-          <w:lang w:val="en-US"/>
-        </w:rPr>
-        <w:t xml:space="preserve"> and mutation…” and similarly in line 122.</w:t>
+          <w:color w:val="000000"/>
+          <w:sz w:val="22"/>
+          <w:szCs w:val="22"/>
+        </w:rPr>
+        <w:t>I would also encourage the authors to highlight the general scarcity of empirical data non-disjunction rates, which would allow for more detailed modeling.</w:t>
       </w:r>
     </w:p>
     <w:p>
@@ -4978,26 +6185,26 @@
           <w:szCs w:val="22"/>
           <w:lang w:val="en-US"/>
         </w:rPr>
-        <w:t>f 73</w:t>
-      </w:r>
-      <w:r>
-        <w:rPr>
-          <w:rFonts w:asciiTheme="majorBidi" w:hAnsiTheme="majorBidi" w:cstheme="majorBidi"/>
-          <w:color w:val="4472C4" w:themeColor="accent1"/>
-          <w:sz w:val="22"/>
-          <w:szCs w:val="22"/>
-        </w:rPr>
-        <w:t xml:space="preserve">). This may be due to </w:t>
-      </w:r>
-      <w:r>
-        <w:rPr>
-          <w:rFonts w:asciiTheme="majorBidi" w:hAnsiTheme="majorBidi" w:cstheme="majorBidi"/>
-          <w:color w:val="4472C4" w:themeColor="accent1"/>
-          <w:sz w:val="22"/>
-          <w:szCs w:val="22"/>
-        </w:rPr>
-        <w:lastRenderedPageBreak/>
-        <w:t>genetic instability caused by heat stres</w:t>
+        <w:t>f 7</w:t>
+      </w:r>
+      <w:r>
+        <w:rPr>
+          <w:rFonts w:asciiTheme="majorBidi" w:hAnsiTheme="majorBidi" w:cstheme="majorBidi"/>
+          <w:color w:val="4472C4" w:themeColor="accent1"/>
+          <w:sz w:val="22"/>
+          <w:szCs w:val="22"/>
+          <w:lang w:val="en-US"/>
+        </w:rPr>
+        <w:t>5</w:t>
+      </w:r>
+      <w:r>
+        <w:rPr>
+          <w:rFonts w:asciiTheme="majorBidi" w:hAnsiTheme="majorBidi" w:cstheme="majorBidi"/>
+          <w:color w:val="4472C4" w:themeColor="accent1"/>
+          <w:sz w:val="22"/>
+          <w:szCs w:val="22"/>
+        </w:rPr>
+        <w:t>). This may be due to genetic instability caused by heat stres</w:t>
       </w:r>
       <w:r>
         <w:rPr>
@@ -5018,7 +6225,7 @@
           <w:vertAlign w:val="superscript"/>
           <w:lang w:val="en-US"/>
         </w:rPr>
-        <w:t>5</w:t>
+        <w:t>7</w:t>
       </w:r>
       <w:r>
         <w:rPr>
@@ -5079,6 +6286,7 @@
           <w:sz w:val="22"/>
           <w:szCs w:val="22"/>
         </w:rPr>
+        <w:lastRenderedPageBreak/>
         <w:br/>
       </w:r>
       <w:r>
@@ -5131,17 +6339,103 @@
           <w:szCs w:val="22"/>
           <w:lang w:val="en-US"/>
         </w:rPr>
-        <w:t>mentions of s, c, and b.</w:t>
-      </w:r>
-      <w:r>
-        <w:rPr>
-          <w:rFonts w:asciiTheme="majorBidi" w:hAnsiTheme="majorBidi" w:cstheme="majorBidi"/>
-          <w:color w:val="4472C4" w:themeColor="accent1"/>
-          <w:sz w:val="22"/>
-          <w:szCs w:val="22"/>
-          <w:lang w:val="en-US"/>
-        </w:rPr>
-        <w:t xml:space="preserve"> these parameters only served as interpretations for our estimated fitness values, and we found they are confusing and require additional assumptions.</w:t>
+        <w:t xml:space="preserve">mentions of </w:t>
+      </w:r>
+      <w:r>
+        <w:rPr>
+          <w:rFonts w:asciiTheme="majorBidi" w:hAnsiTheme="majorBidi" w:cstheme="majorBidi"/>
+          <w:i/>
+          <w:iCs/>
+          <w:color w:val="4472C4" w:themeColor="accent1"/>
+          <w:sz w:val="22"/>
+          <w:szCs w:val="22"/>
+          <w:lang w:val="en-US"/>
+        </w:rPr>
+        <w:t>s</w:t>
+      </w:r>
+      <w:r>
+        <w:rPr>
+          <w:rFonts w:asciiTheme="majorBidi" w:hAnsiTheme="majorBidi" w:cstheme="majorBidi"/>
+          <w:color w:val="4472C4" w:themeColor="accent1"/>
+          <w:sz w:val="22"/>
+          <w:szCs w:val="22"/>
+          <w:lang w:val="en-US"/>
+        </w:rPr>
+        <w:t xml:space="preserve">, </w:t>
+      </w:r>
+      <w:r>
+        <w:rPr>
+          <w:rFonts w:asciiTheme="majorBidi" w:hAnsiTheme="majorBidi" w:cstheme="majorBidi"/>
+          <w:i/>
+          <w:iCs/>
+          <w:color w:val="4472C4" w:themeColor="accent1"/>
+          <w:sz w:val="22"/>
+          <w:szCs w:val="22"/>
+          <w:lang w:val="en-US"/>
+        </w:rPr>
+        <w:t>c</w:t>
+      </w:r>
+      <w:r>
+        <w:rPr>
+          <w:rFonts w:asciiTheme="majorBidi" w:hAnsiTheme="majorBidi" w:cstheme="majorBidi"/>
+          <w:color w:val="4472C4" w:themeColor="accent1"/>
+          <w:sz w:val="22"/>
+          <w:szCs w:val="22"/>
+          <w:lang w:val="en-US"/>
+        </w:rPr>
+        <w:t xml:space="preserve">, and </w:t>
+      </w:r>
+      <w:r>
+        <w:rPr>
+          <w:rFonts w:asciiTheme="majorBidi" w:hAnsiTheme="majorBidi" w:cstheme="majorBidi"/>
+          <w:i/>
+          <w:iCs/>
+          <w:color w:val="4472C4" w:themeColor="accent1"/>
+          <w:sz w:val="22"/>
+          <w:szCs w:val="22"/>
+          <w:lang w:val="en-US"/>
+        </w:rPr>
+        <w:t>b</w:t>
+      </w:r>
+      <w:r>
+        <w:rPr>
+          <w:rFonts w:asciiTheme="majorBidi" w:hAnsiTheme="majorBidi" w:cstheme="majorBidi"/>
+          <w:color w:val="4472C4" w:themeColor="accent1"/>
+          <w:sz w:val="22"/>
+          <w:szCs w:val="22"/>
+          <w:lang w:val="en-US"/>
+        </w:rPr>
+        <w:t>.</w:t>
+      </w:r>
+      <w:r>
+        <w:rPr>
+          <w:rFonts w:asciiTheme="majorBidi" w:hAnsiTheme="majorBidi" w:cstheme="majorBidi"/>
+          <w:color w:val="4472C4" w:themeColor="accent1"/>
+          <w:sz w:val="22"/>
+          <w:szCs w:val="22"/>
+          <w:lang w:val="en-US"/>
+        </w:rPr>
+        <w:t xml:space="preserve"> </w:t>
+      </w:r>
+      <w:r>
+        <w:rPr>
+          <w:rFonts w:asciiTheme="majorBidi" w:hAnsiTheme="majorBidi" w:cstheme="majorBidi"/>
+          <w:color w:val="4472C4" w:themeColor="accent1"/>
+          <w:sz w:val="22"/>
+          <w:szCs w:val="22"/>
+          <w:lang w:val="en-US"/>
+        </w:rPr>
+        <w:t>T</w:t>
+      </w:r>
+      <w:r>
+        <w:rPr>
+          <w:rFonts w:asciiTheme="majorBidi" w:hAnsiTheme="majorBidi" w:cstheme="majorBidi"/>
+          <w:color w:val="4472C4" w:themeColor="accent1"/>
+          <w:sz w:val="22"/>
+          <w:szCs w:val="22"/>
+          <w:lang w:val="en-US"/>
+        </w:rPr>
+        <w:t>hese parameters only served as interpretations for our estimated fitness values, and we found they are confusing and require additional assumptions.</w:t>
       </w:r>
     </w:p>
     <w:p>
@@ -5449,18 +6743,7 @@
           <w:szCs w:val="22"/>
           <w:lang w:val="en-US"/>
         </w:rPr>
-        <w:t xml:space="preserve">, while decreasing the chance for adaptation via recessive mutations. </w:t>
-      </w:r>
-      <w:r>
-        <w:rPr>
-          <w:rFonts w:asciiTheme="majorBidi" w:hAnsiTheme="majorBidi" w:cstheme="majorBidi"/>
-          <w:color w:val="4472C4" w:themeColor="accent1"/>
-          <w:sz w:val="22"/>
-          <w:szCs w:val="22"/>
-          <w:lang w:val="en-US"/>
-        </w:rPr>
-        <w:lastRenderedPageBreak/>
-        <w:t>Future models and experiments can consider how ploidy and other genomic</w:t>
+        <w:t>, while decreasing the chance for adaptation via recessive mutations. Future models and experiments can consider how ploidy and other genomic</w:t>
       </w:r>
       <w:r>
         <w:rPr>
@@ -5510,17 +6793,17 @@
           <w:sz w:val="22"/>
           <w:szCs w:val="22"/>
         </w:rPr>
-        <w:br/>
-      </w:r>
-      <w:r>
-        <w:rPr>
-          <w:rFonts w:asciiTheme="majorBidi" w:hAnsiTheme="majorBidi" w:cstheme="majorBidi"/>
-          <w:color w:val="000000"/>
-          <w:sz w:val="22"/>
-          <w:szCs w:val="22"/>
-        </w:rPr>
-        <w:br/>
-        <w:t>Another complication might arise is if key beneficial point mutations are on chrIII, i.e., the same chromosome in which aneuploidy is beneficial. This would mean that the loss of trisomy in 2n+1* cells has a 1/3 chance of representing a change to 2n, rather than 2n*. While chrIII is a small part of the genome, the fact that an extra copy of this chromosome is beneficial suggests there may be outsized potential for key adaptive point mutations here.</w:t>
+        <w:t xml:space="preserve">Another complication might arise is if key beneficial point mutations are on chrIII, i.e., the same chromosome in which aneuploidy is beneficial. This would mean that the loss of trisomy in 2n+1* cells has a 1/3 chance of representing a change to 2n, rather than 2n*. While chrIII is a small part of the </w:t>
+      </w:r>
+      <w:r>
+        <w:rPr>
+          <w:rFonts w:asciiTheme="majorBidi" w:hAnsiTheme="majorBidi" w:cstheme="majorBidi"/>
+          <w:color w:val="000000"/>
+          <w:sz w:val="22"/>
+          <w:szCs w:val="22"/>
+        </w:rPr>
+        <w:lastRenderedPageBreak/>
+        <w:t>genome, the fact that an extra copy of this chromosome is beneficial suggests there may be outsized potential for key adaptive point mutations here.</w:t>
       </w:r>
     </w:p>
     <w:p>
@@ -5541,17 +6824,27 @@
           <w:szCs w:val="22"/>
           <w:lang w:val="en-US"/>
         </w:rPr>
-        <w:t xml:space="preserve">This is a good point. However, </w:t>
-      </w:r>
-      <w:r>
-        <w:rPr>
-          <w:rFonts w:asciiTheme="majorBidi" w:hAnsiTheme="majorBidi" w:cstheme="majorBidi"/>
-          <w:color w:val="4472C4" w:themeColor="accent1"/>
-          <w:sz w:val="22"/>
-          <w:szCs w:val="22"/>
-          <w:lang w:val="en-US"/>
-        </w:rPr>
-        <w:t xml:space="preserve">our model </w:t>
+        <w:t xml:space="preserve">This is a good point. </w:t>
+      </w:r>
+      <w:r>
+        <w:rPr>
+          <w:rFonts w:asciiTheme="majorBidi" w:hAnsiTheme="majorBidi" w:cstheme="majorBidi"/>
+          <w:color w:val="4472C4" w:themeColor="accent1"/>
+          <w:sz w:val="22"/>
+          <w:szCs w:val="22"/>
+          <w:lang w:val="en-US"/>
+        </w:rPr>
+        <w:t>O</w:t>
+      </w:r>
+      <w:r>
+        <w:rPr>
+          <w:rFonts w:asciiTheme="majorBidi" w:hAnsiTheme="majorBidi" w:cstheme="majorBidi"/>
+          <w:color w:val="4472C4" w:themeColor="accent1"/>
+          <w:sz w:val="22"/>
+          <w:szCs w:val="22"/>
+          <w:lang w:val="en-US"/>
+        </w:rPr>
+        <w:t xml:space="preserve">ur model </w:t>
       </w:r>
       <w:r>
         <w:rPr>
@@ -5651,7 +6944,37 @@
           <w:szCs w:val="22"/>
           <w:lang w:val="en-US"/>
         </w:rPr>
-        <w:t xml:space="preserve">; effectively such transitions are equivalent to reducing the fitness, in this case by </w:t>
+        <w:t>. Therefore,</w:t>
+      </w:r>
+      <w:r>
+        <w:rPr>
+          <w:rFonts w:asciiTheme="majorBidi" w:hAnsiTheme="majorBidi" w:cstheme="majorBidi"/>
+          <w:color w:val="4472C4" w:themeColor="accent1"/>
+          <w:sz w:val="22"/>
+          <w:szCs w:val="22"/>
+          <w:lang w:val="en-US"/>
+        </w:rPr>
+        <w:t xml:space="preserve"> such transitions are equivalent to reducing the fitness</w:t>
+      </w:r>
+      <w:r>
+        <w:rPr>
+          <w:rFonts w:asciiTheme="majorBidi" w:hAnsiTheme="majorBidi" w:cstheme="majorBidi"/>
+          <w:color w:val="4472C4" w:themeColor="accent1"/>
+          <w:sz w:val="22"/>
+          <w:szCs w:val="22"/>
+          <w:lang w:val="en-US"/>
+        </w:rPr>
+        <w:t xml:space="preserve"> of the fitter genotype</w:t>
+      </w:r>
+      <w:r>
+        <w:rPr>
+          <w:rFonts w:asciiTheme="majorBidi" w:hAnsiTheme="majorBidi" w:cstheme="majorBidi"/>
+          <w:color w:val="4472C4" w:themeColor="accent1"/>
+          <w:sz w:val="22"/>
+          <w:szCs w:val="22"/>
+          <w:lang w:val="en-US"/>
+        </w:rPr>
+        <w:t xml:space="preserve">, in this case by </w:t>
       </w:r>
       <w:r>
         <w:rPr>
@@ -5681,7 +7004,17 @@
           <w:szCs w:val="22"/>
           <w:lang w:val="en-US"/>
         </w:rPr>
-        <w:t xml:space="preserve">Therefore, assuming that loss of chromosome </w:t>
+        <w:t>Hence</w:t>
+      </w:r>
+      <w:r>
+        <w:rPr>
+          <w:rFonts w:asciiTheme="majorBidi" w:hAnsiTheme="majorBidi" w:cstheme="majorBidi"/>
+          <w:color w:val="4472C4" w:themeColor="accent1"/>
+          <w:sz w:val="22"/>
+          <w:szCs w:val="22"/>
+          <w:lang w:val="en-US"/>
+        </w:rPr>
+        <w:t xml:space="preserve">, assuming that loss of chromosome </w:t>
       </w:r>
       <w:r>
         <w:rPr>
@@ -5731,7 +7064,7 @@
           <w:szCs w:val="22"/>
           <w:lang w:val="en-US"/>
         </w:rPr>
-        <w:t>of transition from 2n+1* to 2n* to 2/3x</w:t>
+        <w:t>of transition from 2n+1* to 2n* to 2</w:t>
       </w:r>
       <w:r>
         <w:rPr>
@@ -5751,17 +7084,67 @@
           <w:szCs w:val="22"/>
           <w:lang w:val="en-US"/>
         </w:rPr>
-        <w:t>. This rate is already very high</w:t>
-      </w:r>
-      <w:r>
-        <w:rPr>
-          <w:rFonts w:asciiTheme="majorBidi" w:hAnsiTheme="majorBidi" w:cstheme="majorBidi"/>
-          <w:color w:val="4472C4" w:themeColor="accent1"/>
-          <w:sz w:val="22"/>
-          <w:szCs w:val="22"/>
-          <w:lang w:val="en-US"/>
-        </w:rPr>
-        <w:t xml:space="preserve"> compared to the mutation rate. Indeed,</w:t>
+        <w:t>/3</w:t>
+      </w:r>
+      <w:r>
+        <w:rPr>
+          <w:rFonts w:asciiTheme="majorBidi" w:hAnsiTheme="majorBidi" w:cstheme="majorBidi"/>
+          <w:color w:val="4472C4" w:themeColor="accent1"/>
+          <w:sz w:val="22"/>
+          <w:szCs w:val="22"/>
+          <w:lang w:val="en-US"/>
+        </w:rPr>
+        <w:t xml:space="preserve">. This rate is </w:t>
+      </w:r>
+      <w:r>
+        <w:rPr>
+          <w:rFonts w:asciiTheme="majorBidi" w:hAnsiTheme="majorBidi" w:cstheme="majorBidi"/>
+          <w:color w:val="4472C4" w:themeColor="accent1"/>
+          <w:sz w:val="22"/>
+          <w:szCs w:val="22"/>
+          <w:lang w:val="en-US"/>
+        </w:rPr>
+        <w:t xml:space="preserve">still </w:t>
+      </w:r>
+      <w:r>
+        <w:rPr>
+          <w:rFonts w:asciiTheme="majorBidi" w:hAnsiTheme="majorBidi" w:cstheme="majorBidi"/>
+          <w:color w:val="4472C4" w:themeColor="accent1"/>
+          <w:sz w:val="22"/>
+          <w:szCs w:val="22"/>
+          <w:lang w:val="en-US"/>
+        </w:rPr>
+        <w:t>very high</w:t>
+      </w:r>
+      <w:r>
+        <w:rPr>
+          <w:rFonts w:asciiTheme="majorBidi" w:hAnsiTheme="majorBidi" w:cstheme="majorBidi"/>
+          <w:color w:val="4472C4" w:themeColor="accent1"/>
+          <w:sz w:val="22"/>
+          <w:szCs w:val="22"/>
+          <w:lang w:val="en-US"/>
+        </w:rPr>
+        <w:t xml:space="preserve"> compared to the mutation rate</w:t>
+      </w:r>
+      <w:r>
+        <w:rPr>
+          <w:rFonts w:asciiTheme="majorBidi" w:hAnsiTheme="majorBidi" w:cstheme="majorBidi"/>
+          <w:color w:val="4472C4" w:themeColor="accent1"/>
+          <w:sz w:val="22"/>
+          <w:szCs w:val="22"/>
+          <w:lang w:val="en-US"/>
+        </w:rPr>
+        <w:t xml:space="preserve"> (a decrease of 33% is not a large decrease)</w:t>
+      </w:r>
+      <w:r>
+        <w:rPr>
+          <w:rFonts w:asciiTheme="majorBidi" w:hAnsiTheme="majorBidi" w:cstheme="majorBidi"/>
+          <w:color w:val="4472C4" w:themeColor="accent1"/>
+          <w:sz w:val="22"/>
+          <w:szCs w:val="22"/>
+          <w:lang w:val="en-US"/>
+        </w:rPr>
+        <w:t>. Indeed,</w:t>
       </w:r>
       <w:r>
         <w:rPr>
@@ -5874,7 +7257,47 @@
           <w:szCs w:val="22"/>
           <w:lang w:val="en-US"/>
         </w:rPr>
-        <w:t xml:space="preserve"> et al focuses on disomic yeast (line 170): “</w:t>
+        <w:t xml:space="preserve"> et al</w:t>
+      </w:r>
+      <w:r>
+        <w:rPr>
+          <w:rFonts w:asciiTheme="majorBidi" w:hAnsiTheme="majorBidi" w:cstheme="majorBidi"/>
+          <w:color w:val="4472C4" w:themeColor="accent1"/>
+          <w:sz w:val="22"/>
+          <w:szCs w:val="22"/>
+          <w:lang w:val="en-US"/>
+        </w:rPr>
+        <w:t>.</w:t>
+      </w:r>
+      <w:r>
+        <w:rPr>
+          <w:rFonts w:asciiTheme="majorBidi" w:hAnsiTheme="majorBidi" w:cstheme="majorBidi"/>
+          <w:color w:val="4472C4" w:themeColor="accent1"/>
+          <w:sz w:val="22"/>
+          <w:szCs w:val="22"/>
+          <w:lang w:val="en-US"/>
+        </w:rPr>
+        <w:t xml:space="preserve"> focuse</w:t>
+      </w:r>
+      <w:r>
+        <w:rPr>
+          <w:rFonts w:asciiTheme="majorBidi" w:hAnsiTheme="majorBidi" w:cstheme="majorBidi"/>
+          <w:color w:val="4472C4" w:themeColor="accent1"/>
+          <w:sz w:val="22"/>
+          <w:szCs w:val="22"/>
+          <w:lang w:val="en-US"/>
+        </w:rPr>
+        <w:t>d</w:t>
+      </w:r>
+      <w:r>
+        <w:rPr>
+          <w:rFonts w:asciiTheme="majorBidi" w:hAnsiTheme="majorBidi" w:cstheme="majorBidi"/>
+          <w:color w:val="4472C4" w:themeColor="accent1"/>
+          <w:sz w:val="22"/>
+          <w:szCs w:val="22"/>
+          <w:lang w:val="en-US"/>
+        </w:rPr>
+        <w:t xml:space="preserve"> on disomic yeast (line 170): “</w:t>
       </w:r>
       <w:proofErr w:type="spellStart"/>
       <w:r>
@@ -5917,7 +7340,18 @@
           <w:szCs w:val="22"/>
           <w:lang w:val="en-US"/>
         </w:rPr>
-        <w:t xml:space="preserve"> have demonstrated a fold increase of between 2.2 and 7.1 in the mutation rate of </w:t>
+        <w:t xml:space="preserve"> have demonstrated a fold increase of between 2.2 and 7.1 in the mutation rate </w:t>
+      </w:r>
+      <w:r>
+        <w:rPr>
+          <w:rFonts w:asciiTheme="majorBidi" w:hAnsiTheme="majorBidi" w:cstheme="majorBidi"/>
+          <w:color w:val="4472C4" w:themeColor="accent1"/>
+          <w:sz w:val="22"/>
+          <w:szCs w:val="22"/>
+          <w:u w:val="single"/>
+          <w:lang w:val="en-US"/>
+        </w:rPr>
+        <w:t xml:space="preserve">of </w:t>
       </w:r>
       <w:r>
         <w:rPr>

</xml_diff>